<commit_message>
TextModule: support TextStyle + UnderLine Build demo views
</commit_message>
<xml_diff>
--- a/docs/note_modules-view.docx
+++ b/docs/note_modules-view.docx
@@ -6076,7 +6076,7 @@
       <w:tblPr>
         <w:tblW w:w="9272" w:type="dxa"/>
         <w:jc w:val="left"/>
-        <w:tblInd w:w="451" w:type="dxa"/>
+        <w:tblInd w:w="449" w:type="dxa"/>
         <w:tblBorders>
           <w:top w:val="single" w:sz="2" w:space="0" w:color="000001"/>
           <w:left w:val="single" w:sz="2" w:space="0" w:color="000001"/>
@@ -6087,7 +6087,7 @@
         </w:tblBorders>
         <w:tblCellMar>
           <w:top w:w="55" w:type="dxa"/>
-          <w:left w:w="42" w:type="dxa"/>
+          <w:left w:w="39" w:type="dxa"/>
           <w:bottom w:w="55" w:type="dxa"/>
           <w:right w:w="55" w:type="dxa"/>
         </w:tblCellMar>
@@ -6110,7 +6110,7 @@
             </w:tcBorders>
             <w:shd w:fill="auto" w:val="clear"/>
             <w:tcMar>
-              <w:left w:w="42" w:type="dxa"/>
+              <w:left w:w="39" w:type="dxa"/>
             </w:tcMar>
           </w:tcPr>
           <w:p>
@@ -6988,7 +6988,7 @@
       <w:tblPr>
         <w:tblW w:w="9272" w:type="dxa"/>
         <w:jc w:val="left"/>
-        <w:tblInd w:w="451" w:type="dxa"/>
+        <w:tblInd w:w="449" w:type="dxa"/>
         <w:tblBorders>
           <w:top w:val="single" w:sz="2" w:space="0" w:color="000001"/>
           <w:left w:val="single" w:sz="2" w:space="0" w:color="000001"/>
@@ -6999,7 +6999,7 @@
         </w:tblBorders>
         <w:tblCellMar>
           <w:top w:w="55" w:type="dxa"/>
-          <w:left w:w="42" w:type="dxa"/>
+          <w:left w:w="39" w:type="dxa"/>
           <w:bottom w:w="55" w:type="dxa"/>
           <w:right w:w="55" w:type="dxa"/>
         </w:tblCellMar>
@@ -7022,7 +7022,7 @@
             </w:tcBorders>
             <w:shd w:fill="auto" w:val="clear"/>
             <w:tcMar>
-              <w:left w:w="42" w:type="dxa"/>
+              <w:left w:w="39" w:type="dxa"/>
             </w:tcMar>
           </w:tcPr>
           <w:p>
@@ -8029,7 +8029,7 @@
           <w:bCs w:val="false"/>
         </w:rPr>
         <w:drawing>
-          <wp:anchor behindDoc="0" distT="0" distB="0" distL="0" distR="0" simplePos="0" locked="0" layoutInCell="1" allowOverlap="1" relativeHeight="3">
+          <wp:anchor behindDoc="0" distT="0" distB="0" distL="0" distR="0" simplePos="0" locked="0" layoutInCell="1" allowOverlap="1" relativeHeight="6">
             <wp:simplePos x="0" y="0"/>
             <wp:positionH relativeFrom="column">
               <wp:posOffset>2007870</wp:posOffset>
@@ -8114,23 +8114,11 @@
           <w:bCs/>
           <w:u w:val="single"/>
         </w:rPr>
-        <w:t xml:space="preserve">Example 3 - </w:t>
-      </w:r>
-      <w:r>
-        <w:rPr>
-          <w:b/>
-          <w:bCs/>
-          <w:u w:val="single"/>
-        </w:rPr>
-        <w:t>Gravity</w:t>
+        <w:t>Example 3 - Gravity</w:t>
       </w:r>
       <w:r>
         <w:rPr/>
-        <w:t xml:space="preserve">: </w:t>
-      </w:r>
-      <w:r>
-        <w:rPr/>
-        <w:t>Thêm gravity top với case 2</w:t>
+        <w:t>: Thêm gravity top với case 2</w:t>
       </w:r>
     </w:p>
     <w:p>
@@ -8151,7 +8139,7 @@
       <w:tblPr>
         <w:tblW w:w="9272" w:type="dxa"/>
         <w:jc w:val="left"/>
-        <w:tblInd w:w="451" w:type="dxa"/>
+        <w:tblInd w:w="449" w:type="dxa"/>
         <w:tblBorders>
           <w:top w:val="single" w:sz="2" w:space="0" w:color="000001"/>
           <w:left w:val="single" w:sz="2" w:space="0" w:color="000001"/>
@@ -8162,7 +8150,7 @@
         </w:tblBorders>
         <w:tblCellMar>
           <w:top w:w="55" w:type="dxa"/>
-          <w:left w:w="42" w:type="dxa"/>
+          <w:left w:w="39" w:type="dxa"/>
           <w:bottom w:w="55" w:type="dxa"/>
           <w:right w:w="55" w:type="dxa"/>
         </w:tblCellMar>
@@ -8185,7 +8173,7 @@
             </w:tcBorders>
             <w:shd w:fill="auto" w:val="clear"/>
             <w:tcMar>
-              <w:left w:w="42" w:type="dxa"/>
+              <w:left w:w="39" w:type="dxa"/>
             </w:tcMar>
           </w:tcPr>
           <w:p>
@@ -8316,7 +8304,7 @@
       <w:r>
         <w:rPr/>
         <w:drawing>
-          <wp:anchor behindDoc="0" distT="0" distB="0" distL="0" distR="0" simplePos="0" locked="0" layoutInCell="1" allowOverlap="1" relativeHeight="4">
+          <wp:anchor behindDoc="0" distT="0" distB="0" distL="0" distR="0" simplePos="0" locked="0" layoutInCell="1" allowOverlap="1" relativeHeight="3">
             <wp:simplePos x="0" y="0"/>
             <wp:positionH relativeFrom="column">
               <wp:align>center</wp:align>
@@ -8377,23 +8365,11 @@
           <w:bCs/>
           <w:u w:val="single"/>
         </w:rPr>
-        <w:t xml:space="preserve">Example 4 </w:t>
-      </w:r>
-      <w:r>
-        <w:rPr>
-          <w:b/>
-          <w:bCs/>
-          <w:u w:val="single"/>
-        </w:rPr>
-        <w:t>- Guideline:</w:t>
+        <w:t>Example 4 - Guideline:</w:t>
       </w:r>
       <w:r>
         <w:rPr/>
-        <w:t xml:space="preserve"> Bố cục </w:t>
-      </w:r>
-      <w:r>
-        <w:rPr/>
-        <w:t>3 text nằm liên tiếp nhau theo chiều ngang với width mỗi text = 1/3 parent width.</w:t>
+        <w:t xml:space="preserve"> Bố cục 3 text nằm liên tiếp nhau theo chiều ngang với width mỗi text = 1/3 parent width.</w:t>
       </w:r>
     </w:p>
     <w:p>
@@ -8414,7 +8390,7 @@
       <w:tblPr>
         <w:tblW w:w="9272" w:type="dxa"/>
         <w:jc w:val="left"/>
-        <w:tblInd w:w="451" w:type="dxa"/>
+        <w:tblInd w:w="449" w:type="dxa"/>
         <w:tblBorders>
           <w:top w:val="single" w:sz="2" w:space="0" w:color="000001"/>
           <w:left w:val="single" w:sz="2" w:space="0" w:color="000001"/>
@@ -8425,7 +8401,7 @@
         </w:tblBorders>
         <w:tblCellMar>
           <w:top w:w="55" w:type="dxa"/>
-          <w:left w:w="42" w:type="dxa"/>
+          <w:left w:w="39" w:type="dxa"/>
           <w:bottom w:w="55" w:type="dxa"/>
           <w:right w:w="55" w:type="dxa"/>
         </w:tblCellMar>
@@ -8448,7 +8424,7 @@
             </w:tcBorders>
             <w:shd w:fill="auto" w:val="clear"/>
             <w:tcMar>
-              <w:left w:w="42" w:type="dxa"/>
+              <w:left w:w="39" w:type="dxa"/>
             </w:tcMar>
           </w:tcPr>
           <w:p>
@@ -10073,7 +10049,7 @@
       <w:r>
         <w:rPr/>
         <w:drawing>
-          <wp:anchor behindDoc="0" distT="0" distB="0" distL="0" distR="0" simplePos="0" locked="0" layoutInCell="1" allowOverlap="1" relativeHeight="5">
+          <wp:anchor behindDoc="0" distT="0" distB="0" distL="0" distR="0" simplePos="0" locked="0" layoutInCell="1" allowOverlap="1" relativeHeight="4">
             <wp:simplePos x="0" y="0"/>
             <wp:positionH relativeFrom="column">
               <wp:align>center</wp:align>
@@ -10135,20 +10111,12 @@
           <w:bCs/>
           <w:u w:val="single"/>
         </w:rPr>
-        <w:t xml:space="preserve">Example 5 - </w:t>
+        <w:t>Example 5 - Fence:</w:t>
       </w:r>
       <w:r>
         <w:rPr>
           <w:b/>
           <w:bCs/>
-          <w:u w:val="single"/>
-        </w:rPr>
-        <w:t>Fence:</w:t>
-      </w:r>
-      <w:r>
-        <w:rPr>
-          <w:b/>
-          <w:bCs/>
         </w:rPr>
         <w:t xml:space="preserve"> </w:t>
       </w:r>
@@ -10159,71 +10127,7 @@
           <w:bCs w:val="false"/>
           <w:u w:val="none"/>
         </w:rPr>
-        <w:t>Với nội dung ở case 4, thay đổi text. Thêm 1 Image align_</w:t>
-      </w:r>
-      <w:r>
-        <w:rPr>
-          <w:b w:val="false"/>
-          <w:bCs w:val="false"/>
-          <w:u w:val="none"/>
-        </w:rPr>
-        <w:t xml:space="preserve">right với text 2 và </w:t>
-      </w:r>
-      <w:r>
-        <w:rPr>
-          <w:b w:val="false"/>
-          <w:bCs w:val="false"/>
-          <w:u w:val="none"/>
-        </w:rPr>
-        <w:t xml:space="preserve">nằm </w:t>
-      </w:r>
-      <w:r>
-        <w:rPr>
-          <w:b w:val="false"/>
-          <w:bCs w:val="false"/>
-          <w:u w:val="none"/>
-        </w:rPr>
-        <w:t>phía</w:t>
-      </w:r>
-      <w:r>
-        <w:rPr>
-          <w:b w:val="false"/>
-          <w:bCs w:val="false"/>
-          <w:u w:val="none"/>
-        </w:rPr>
-        <w:t xml:space="preserve"> dưới</w:t>
-      </w:r>
-      <w:r>
-        <w:rPr>
-          <w:b w:val="false"/>
-          <w:bCs w:val="false"/>
-          <w:u w:val="none"/>
-        </w:rPr>
-        <w:t xml:space="preserve"> </w:t>
-      </w:r>
-      <w:r>
-        <w:rPr>
-          <w:b w:val="false"/>
-          <w:bCs w:val="false"/>
-          <w:u w:val="none"/>
-        </w:rPr>
-        <w:t>3</w:t>
-      </w:r>
-      <w:r>
-        <w:rPr>
-          <w:b w:val="false"/>
-          <w:bCs w:val="false"/>
-          <w:u w:val="none"/>
-        </w:rPr>
-        <w:t xml:space="preserve"> text</w:t>
-      </w:r>
-      <w:r>
-        <w:rPr>
-          <w:b w:val="false"/>
-          <w:bCs w:val="false"/>
-          <w:u w:val="none"/>
-        </w:rPr>
-        <w:t xml:space="preserve"> Text1, Text2, Text3:</w:t>
+        <w:t>Với nội dung ở case 4, thay đổi text. Thêm 1 Image align_right với text 2 và nằm phía dưới 3 text Text1, Text2, Text3:</w:t>
       </w:r>
     </w:p>
     <w:p>
@@ -10248,7 +10152,7 @@
       <w:tblPr>
         <w:tblW w:w="9272" w:type="dxa"/>
         <w:jc w:val="left"/>
-        <w:tblInd w:w="451" w:type="dxa"/>
+        <w:tblInd w:w="449" w:type="dxa"/>
         <w:tblBorders>
           <w:top w:val="single" w:sz="2" w:space="0" w:color="000001"/>
           <w:left w:val="single" w:sz="2" w:space="0" w:color="000001"/>
@@ -10259,7 +10163,7 @@
         </w:tblBorders>
         <w:tblCellMar>
           <w:top w:w="55" w:type="dxa"/>
-          <w:left w:w="42" w:type="dxa"/>
+          <w:left w:w="39" w:type="dxa"/>
           <w:bottom w:w="55" w:type="dxa"/>
           <w:right w:w="55" w:type="dxa"/>
         </w:tblCellMar>
@@ -10282,7 +10186,7 @@
             </w:tcBorders>
             <w:shd w:fill="auto" w:val="clear"/>
             <w:tcMar>
-              <w:left w:w="42" w:type="dxa"/>
+              <w:left w:w="39" w:type="dxa"/>
             </w:tcMar>
           </w:tcPr>
           <w:p>
@@ -10854,9 +10758,13 @@
         </w:rPr>
       </w:pPr>
       <w:r>
-        <w:rPr/>
+        <w:rPr>
+          <w:b/>
+          <w:bCs/>
+          <w:u w:val="none"/>
+        </w:rPr>
         <w:drawing>
-          <wp:anchor behindDoc="0" distT="0" distB="0" distL="0" distR="0" simplePos="0" locked="0" layoutInCell="1" allowOverlap="1" relativeHeight="6">
+          <wp:anchor behindDoc="0" distT="0" distB="0" distL="0" distR="0" simplePos="0" locked="0" layoutInCell="1" allowOverlap="1" relativeHeight="5">
             <wp:simplePos x="0" y="0"/>
             <wp:positionH relativeFrom="column">
               <wp:align>center</wp:align>
@@ -18413,6 +18321,1129 @@
       <w:szCs w:val="18"/>
     </w:rPr>
   </w:style>
+  <w:style w:type="character" w:styleId="ListLabel559">
+    <w:name w:val="ListLabel 559"/>
+    <w:qFormat/>
+    <w:rPr>
+      <w:rFonts w:cs="OpenSymbol"/>
+      <w:sz w:val="18"/>
+      <w:szCs w:val="18"/>
+    </w:rPr>
+  </w:style>
+  <w:style w:type="character" w:styleId="ListLabel560">
+    <w:name w:val="ListLabel 560"/>
+    <w:qFormat/>
+    <w:rPr>
+      <w:rFonts w:cs="OpenSymbol"/>
+    </w:rPr>
+  </w:style>
+  <w:style w:type="character" w:styleId="ListLabel561">
+    <w:name w:val="ListLabel 561"/>
+    <w:qFormat/>
+    <w:rPr>
+      <w:rFonts w:cs="OpenSymbol"/>
+    </w:rPr>
+  </w:style>
+  <w:style w:type="character" w:styleId="ListLabel562">
+    <w:name w:val="ListLabel 562"/>
+    <w:qFormat/>
+    <w:rPr>
+      <w:rFonts w:cs="OpenSymbol"/>
+    </w:rPr>
+  </w:style>
+  <w:style w:type="character" w:styleId="ListLabel563">
+    <w:name w:val="ListLabel 563"/>
+    <w:qFormat/>
+    <w:rPr>
+      <w:rFonts w:cs="OpenSymbol"/>
+    </w:rPr>
+  </w:style>
+  <w:style w:type="character" w:styleId="ListLabel564">
+    <w:name w:val="ListLabel 564"/>
+    <w:qFormat/>
+    <w:rPr>
+      <w:rFonts w:cs="OpenSymbol"/>
+    </w:rPr>
+  </w:style>
+  <w:style w:type="character" w:styleId="ListLabel565">
+    <w:name w:val="ListLabel 565"/>
+    <w:qFormat/>
+    <w:rPr>
+      <w:rFonts w:cs="OpenSymbol"/>
+    </w:rPr>
+  </w:style>
+  <w:style w:type="character" w:styleId="ListLabel566">
+    <w:name w:val="ListLabel 566"/>
+    <w:qFormat/>
+    <w:rPr>
+      <w:rFonts w:cs="OpenSymbol"/>
+    </w:rPr>
+  </w:style>
+  <w:style w:type="character" w:styleId="ListLabel567">
+    <w:name w:val="ListLabel 567"/>
+    <w:qFormat/>
+    <w:rPr>
+      <w:rFonts w:cs="OpenSymbol"/>
+    </w:rPr>
+  </w:style>
+  <w:style w:type="character" w:styleId="ListLabel568">
+    <w:name w:val="ListLabel 568"/>
+    <w:qFormat/>
+    <w:rPr>
+      <w:rFonts w:cs="OpenSymbol"/>
+      <w:sz w:val="18"/>
+      <w:szCs w:val="18"/>
+    </w:rPr>
+  </w:style>
+  <w:style w:type="character" w:styleId="ListLabel569">
+    <w:name w:val="ListLabel 569"/>
+    <w:qFormat/>
+    <w:rPr>
+      <w:rFonts w:cs="OpenSymbol"/>
+      <w:sz w:val="18"/>
+      <w:szCs w:val="18"/>
+    </w:rPr>
+  </w:style>
+  <w:style w:type="character" w:styleId="ListLabel570">
+    <w:name w:val="ListLabel 570"/>
+    <w:qFormat/>
+    <w:rPr>
+      <w:rFonts w:cs="OpenSymbol"/>
+      <w:sz w:val="18"/>
+      <w:szCs w:val="18"/>
+    </w:rPr>
+  </w:style>
+  <w:style w:type="character" w:styleId="ListLabel571">
+    <w:name w:val="ListLabel 571"/>
+    <w:qFormat/>
+    <w:rPr>
+      <w:rFonts w:cs="OpenSymbol"/>
+      <w:sz w:val="18"/>
+      <w:szCs w:val="18"/>
+    </w:rPr>
+  </w:style>
+  <w:style w:type="character" w:styleId="ListLabel572">
+    <w:name w:val="ListLabel 572"/>
+    <w:qFormat/>
+    <w:rPr>
+      <w:rFonts w:cs="OpenSymbol"/>
+      <w:sz w:val="18"/>
+      <w:szCs w:val="18"/>
+    </w:rPr>
+  </w:style>
+  <w:style w:type="character" w:styleId="ListLabel573">
+    <w:name w:val="ListLabel 573"/>
+    <w:qFormat/>
+    <w:rPr>
+      <w:rFonts w:cs="OpenSymbol"/>
+      <w:sz w:val="18"/>
+      <w:szCs w:val="18"/>
+    </w:rPr>
+  </w:style>
+  <w:style w:type="character" w:styleId="ListLabel574">
+    <w:name w:val="ListLabel 574"/>
+    <w:qFormat/>
+    <w:rPr>
+      <w:rFonts w:cs="OpenSymbol"/>
+      <w:sz w:val="18"/>
+      <w:szCs w:val="18"/>
+    </w:rPr>
+  </w:style>
+  <w:style w:type="character" w:styleId="ListLabel575">
+    <w:name w:val="ListLabel 575"/>
+    <w:qFormat/>
+    <w:rPr>
+      <w:rFonts w:cs="OpenSymbol"/>
+      <w:sz w:val="18"/>
+      <w:szCs w:val="18"/>
+    </w:rPr>
+  </w:style>
+  <w:style w:type="character" w:styleId="ListLabel576">
+    <w:name w:val="ListLabel 576"/>
+    <w:qFormat/>
+    <w:rPr>
+      <w:rFonts w:cs="OpenSymbol"/>
+      <w:sz w:val="18"/>
+      <w:szCs w:val="18"/>
+    </w:rPr>
+  </w:style>
+  <w:style w:type="character" w:styleId="ListLabel577">
+    <w:name w:val="ListLabel 577"/>
+    <w:qFormat/>
+    <w:rPr>
+      <w:rFonts w:cs="OpenSymbol"/>
+      <w:sz w:val="18"/>
+      <w:szCs w:val="18"/>
+    </w:rPr>
+  </w:style>
+  <w:style w:type="character" w:styleId="ListLabel578">
+    <w:name w:val="ListLabel 578"/>
+    <w:qFormat/>
+    <w:rPr>
+      <w:rFonts w:cs="OpenSymbol"/>
+      <w:sz w:val="18"/>
+      <w:szCs w:val="18"/>
+    </w:rPr>
+  </w:style>
+  <w:style w:type="character" w:styleId="ListLabel579">
+    <w:name w:val="ListLabel 579"/>
+    <w:qFormat/>
+    <w:rPr>
+      <w:rFonts w:cs="OpenSymbol"/>
+      <w:sz w:val="18"/>
+      <w:szCs w:val="18"/>
+    </w:rPr>
+  </w:style>
+  <w:style w:type="character" w:styleId="ListLabel580">
+    <w:name w:val="ListLabel 580"/>
+    <w:qFormat/>
+    <w:rPr>
+      <w:rFonts w:cs="OpenSymbol"/>
+      <w:sz w:val="18"/>
+      <w:szCs w:val="18"/>
+    </w:rPr>
+  </w:style>
+  <w:style w:type="character" w:styleId="ListLabel581">
+    <w:name w:val="ListLabel 581"/>
+    <w:qFormat/>
+    <w:rPr>
+      <w:rFonts w:cs="OpenSymbol"/>
+      <w:sz w:val="18"/>
+      <w:szCs w:val="18"/>
+    </w:rPr>
+  </w:style>
+  <w:style w:type="character" w:styleId="ListLabel582">
+    <w:name w:val="ListLabel 582"/>
+    <w:qFormat/>
+    <w:rPr>
+      <w:rFonts w:cs="OpenSymbol"/>
+      <w:sz w:val="18"/>
+      <w:szCs w:val="18"/>
+    </w:rPr>
+  </w:style>
+  <w:style w:type="character" w:styleId="ListLabel583">
+    <w:name w:val="ListLabel 583"/>
+    <w:qFormat/>
+    <w:rPr>
+      <w:rFonts w:cs="OpenSymbol"/>
+      <w:sz w:val="18"/>
+      <w:szCs w:val="18"/>
+    </w:rPr>
+  </w:style>
+  <w:style w:type="character" w:styleId="ListLabel584">
+    <w:name w:val="ListLabel 584"/>
+    <w:qFormat/>
+    <w:rPr>
+      <w:rFonts w:cs="OpenSymbol"/>
+      <w:sz w:val="18"/>
+      <w:szCs w:val="18"/>
+    </w:rPr>
+  </w:style>
+  <w:style w:type="character" w:styleId="ListLabel585">
+    <w:name w:val="ListLabel 585"/>
+    <w:qFormat/>
+    <w:rPr>
+      <w:rFonts w:cs="OpenSymbol"/>
+      <w:sz w:val="18"/>
+      <w:szCs w:val="18"/>
+    </w:rPr>
+  </w:style>
+  <w:style w:type="character" w:styleId="ListLabel586">
+    <w:name w:val="ListLabel 586"/>
+    <w:qFormat/>
+    <w:rPr>
+      <w:rFonts w:ascii="DejaVu Sans Mono" w:hAnsi="DejaVu Sans Mono" w:cs="OpenSymbol"/>
+      <w:b w:val="false"/>
+      <w:sz w:val="18"/>
+      <w:szCs w:val="18"/>
+    </w:rPr>
+  </w:style>
+  <w:style w:type="character" w:styleId="ListLabel587">
+    <w:name w:val="ListLabel 587"/>
+    <w:qFormat/>
+    <w:rPr>
+      <w:rFonts w:cs="OpenSymbol"/>
+      <w:sz w:val="18"/>
+      <w:szCs w:val="18"/>
+    </w:rPr>
+  </w:style>
+  <w:style w:type="character" w:styleId="ListLabel588">
+    <w:name w:val="ListLabel 588"/>
+    <w:qFormat/>
+    <w:rPr>
+      <w:rFonts w:cs="OpenSymbol"/>
+      <w:sz w:val="18"/>
+      <w:szCs w:val="18"/>
+    </w:rPr>
+  </w:style>
+  <w:style w:type="character" w:styleId="ListLabel589">
+    <w:name w:val="ListLabel 589"/>
+    <w:qFormat/>
+    <w:rPr>
+      <w:rFonts w:cs="OpenSymbol"/>
+      <w:sz w:val="18"/>
+      <w:szCs w:val="18"/>
+    </w:rPr>
+  </w:style>
+  <w:style w:type="character" w:styleId="ListLabel590">
+    <w:name w:val="ListLabel 590"/>
+    <w:qFormat/>
+    <w:rPr>
+      <w:rFonts w:cs="OpenSymbol"/>
+      <w:sz w:val="18"/>
+      <w:szCs w:val="18"/>
+    </w:rPr>
+  </w:style>
+  <w:style w:type="character" w:styleId="ListLabel591">
+    <w:name w:val="ListLabel 591"/>
+    <w:qFormat/>
+    <w:rPr>
+      <w:rFonts w:cs="OpenSymbol"/>
+      <w:sz w:val="18"/>
+      <w:szCs w:val="18"/>
+    </w:rPr>
+  </w:style>
+  <w:style w:type="character" w:styleId="ListLabel592">
+    <w:name w:val="ListLabel 592"/>
+    <w:qFormat/>
+    <w:rPr>
+      <w:rFonts w:cs="OpenSymbol"/>
+      <w:sz w:val="18"/>
+      <w:szCs w:val="18"/>
+    </w:rPr>
+  </w:style>
+  <w:style w:type="character" w:styleId="ListLabel593">
+    <w:name w:val="ListLabel 593"/>
+    <w:qFormat/>
+    <w:rPr>
+      <w:rFonts w:cs="OpenSymbol"/>
+      <w:sz w:val="18"/>
+      <w:szCs w:val="18"/>
+    </w:rPr>
+  </w:style>
+  <w:style w:type="character" w:styleId="ListLabel594">
+    <w:name w:val="ListLabel 594"/>
+    <w:qFormat/>
+    <w:rPr>
+      <w:rFonts w:cs="OpenSymbol"/>
+      <w:sz w:val="18"/>
+      <w:szCs w:val="18"/>
+    </w:rPr>
+  </w:style>
+  <w:style w:type="character" w:styleId="ListLabel595">
+    <w:name w:val="ListLabel 595"/>
+    <w:qFormat/>
+    <w:rPr>
+      <w:rFonts w:ascii="DejaVu Sans Mono" w:hAnsi="DejaVu Sans Mono" w:cs="OpenSymbol"/>
+      <w:sz w:val="18"/>
+      <w:szCs w:val="18"/>
+    </w:rPr>
+  </w:style>
+  <w:style w:type="character" w:styleId="ListLabel596">
+    <w:name w:val="ListLabel 596"/>
+    <w:qFormat/>
+    <w:rPr>
+      <w:rFonts w:cs="OpenSymbol"/>
+      <w:sz w:val="18"/>
+      <w:szCs w:val="18"/>
+    </w:rPr>
+  </w:style>
+  <w:style w:type="character" w:styleId="ListLabel597">
+    <w:name w:val="ListLabel 597"/>
+    <w:qFormat/>
+    <w:rPr>
+      <w:rFonts w:cs="OpenSymbol"/>
+      <w:sz w:val="18"/>
+      <w:szCs w:val="18"/>
+    </w:rPr>
+  </w:style>
+  <w:style w:type="character" w:styleId="ListLabel598">
+    <w:name w:val="ListLabel 598"/>
+    <w:qFormat/>
+    <w:rPr>
+      <w:rFonts w:cs="OpenSymbol"/>
+      <w:sz w:val="18"/>
+      <w:szCs w:val="18"/>
+    </w:rPr>
+  </w:style>
+  <w:style w:type="character" w:styleId="ListLabel599">
+    <w:name w:val="ListLabel 599"/>
+    <w:qFormat/>
+    <w:rPr>
+      <w:rFonts w:cs="OpenSymbol"/>
+      <w:sz w:val="18"/>
+      <w:szCs w:val="18"/>
+    </w:rPr>
+  </w:style>
+  <w:style w:type="character" w:styleId="ListLabel600">
+    <w:name w:val="ListLabel 600"/>
+    <w:qFormat/>
+    <w:rPr>
+      <w:rFonts w:cs="OpenSymbol"/>
+      <w:sz w:val="18"/>
+      <w:szCs w:val="18"/>
+    </w:rPr>
+  </w:style>
+  <w:style w:type="character" w:styleId="ListLabel601">
+    <w:name w:val="ListLabel 601"/>
+    <w:qFormat/>
+    <w:rPr>
+      <w:rFonts w:cs="OpenSymbol"/>
+      <w:sz w:val="18"/>
+      <w:szCs w:val="18"/>
+    </w:rPr>
+  </w:style>
+  <w:style w:type="character" w:styleId="ListLabel602">
+    <w:name w:val="ListLabel 602"/>
+    <w:qFormat/>
+    <w:rPr>
+      <w:rFonts w:cs="OpenSymbol"/>
+      <w:sz w:val="18"/>
+      <w:szCs w:val="18"/>
+    </w:rPr>
+  </w:style>
+  <w:style w:type="character" w:styleId="ListLabel603">
+    <w:name w:val="ListLabel 603"/>
+    <w:qFormat/>
+    <w:rPr>
+      <w:rFonts w:cs="OpenSymbol"/>
+      <w:sz w:val="18"/>
+      <w:szCs w:val="18"/>
+    </w:rPr>
+  </w:style>
+  <w:style w:type="character" w:styleId="ListLabel604">
+    <w:name w:val="ListLabel 604"/>
+    <w:qFormat/>
+    <w:rPr>
+      <w:rFonts w:ascii="DejaVu Sans Mono" w:hAnsi="DejaVu Sans Mono" w:cs="OpenSymbol"/>
+      <w:b w:val="false"/>
+      <w:sz w:val="18"/>
+      <w:szCs w:val="18"/>
+    </w:rPr>
+  </w:style>
+  <w:style w:type="character" w:styleId="ListLabel605">
+    <w:name w:val="ListLabel 605"/>
+    <w:qFormat/>
+    <w:rPr>
+      <w:rFonts w:cs="OpenSymbol"/>
+      <w:sz w:val="18"/>
+      <w:szCs w:val="18"/>
+    </w:rPr>
+  </w:style>
+  <w:style w:type="character" w:styleId="ListLabel606">
+    <w:name w:val="ListLabel 606"/>
+    <w:qFormat/>
+    <w:rPr>
+      <w:rFonts w:cs="OpenSymbol"/>
+      <w:sz w:val="18"/>
+      <w:szCs w:val="18"/>
+    </w:rPr>
+  </w:style>
+  <w:style w:type="character" w:styleId="ListLabel607">
+    <w:name w:val="ListLabel 607"/>
+    <w:qFormat/>
+    <w:rPr>
+      <w:rFonts w:cs="OpenSymbol"/>
+      <w:sz w:val="18"/>
+      <w:szCs w:val="18"/>
+    </w:rPr>
+  </w:style>
+  <w:style w:type="character" w:styleId="ListLabel608">
+    <w:name w:val="ListLabel 608"/>
+    <w:qFormat/>
+    <w:rPr>
+      <w:rFonts w:cs="OpenSymbol"/>
+      <w:sz w:val="18"/>
+      <w:szCs w:val="18"/>
+    </w:rPr>
+  </w:style>
+  <w:style w:type="character" w:styleId="ListLabel609">
+    <w:name w:val="ListLabel 609"/>
+    <w:qFormat/>
+    <w:rPr>
+      <w:rFonts w:cs="OpenSymbol"/>
+      <w:sz w:val="18"/>
+      <w:szCs w:val="18"/>
+    </w:rPr>
+  </w:style>
+  <w:style w:type="character" w:styleId="ListLabel610">
+    <w:name w:val="ListLabel 610"/>
+    <w:qFormat/>
+    <w:rPr>
+      <w:rFonts w:cs="OpenSymbol"/>
+      <w:sz w:val="18"/>
+      <w:szCs w:val="18"/>
+    </w:rPr>
+  </w:style>
+  <w:style w:type="character" w:styleId="ListLabel611">
+    <w:name w:val="ListLabel 611"/>
+    <w:qFormat/>
+    <w:rPr>
+      <w:rFonts w:cs="OpenSymbol"/>
+      <w:sz w:val="18"/>
+      <w:szCs w:val="18"/>
+    </w:rPr>
+  </w:style>
+  <w:style w:type="character" w:styleId="ListLabel612">
+    <w:name w:val="ListLabel 612"/>
+    <w:qFormat/>
+    <w:rPr>
+      <w:rFonts w:cs="OpenSymbol"/>
+      <w:sz w:val="18"/>
+      <w:szCs w:val="18"/>
+    </w:rPr>
+  </w:style>
+  <w:style w:type="character" w:styleId="ListLabel613">
+    <w:name w:val="ListLabel 613"/>
+    <w:qFormat/>
+    <w:rPr>
+      <w:rFonts w:ascii="DejaVu Sans Mono" w:hAnsi="DejaVu Sans Mono" w:cs="OpenSymbol"/>
+      <w:b w:val="false"/>
+      <w:sz w:val="18"/>
+      <w:szCs w:val="18"/>
+    </w:rPr>
+  </w:style>
+  <w:style w:type="character" w:styleId="ListLabel614">
+    <w:name w:val="ListLabel 614"/>
+    <w:qFormat/>
+    <w:rPr>
+      <w:rFonts w:cs="OpenSymbol"/>
+      <w:sz w:val="18"/>
+      <w:szCs w:val="18"/>
+    </w:rPr>
+  </w:style>
+  <w:style w:type="character" w:styleId="ListLabel615">
+    <w:name w:val="ListLabel 615"/>
+    <w:qFormat/>
+    <w:rPr>
+      <w:rFonts w:cs="OpenSymbol"/>
+      <w:sz w:val="18"/>
+      <w:szCs w:val="18"/>
+    </w:rPr>
+  </w:style>
+  <w:style w:type="character" w:styleId="ListLabel616">
+    <w:name w:val="ListLabel 616"/>
+    <w:qFormat/>
+    <w:rPr>
+      <w:rFonts w:cs="OpenSymbol"/>
+      <w:sz w:val="18"/>
+      <w:szCs w:val="18"/>
+    </w:rPr>
+  </w:style>
+  <w:style w:type="character" w:styleId="ListLabel617">
+    <w:name w:val="ListLabel 617"/>
+    <w:qFormat/>
+    <w:rPr>
+      <w:rFonts w:cs="OpenSymbol"/>
+      <w:sz w:val="18"/>
+      <w:szCs w:val="18"/>
+    </w:rPr>
+  </w:style>
+  <w:style w:type="character" w:styleId="ListLabel618">
+    <w:name w:val="ListLabel 618"/>
+    <w:qFormat/>
+    <w:rPr>
+      <w:rFonts w:cs="OpenSymbol"/>
+      <w:sz w:val="18"/>
+      <w:szCs w:val="18"/>
+    </w:rPr>
+  </w:style>
+  <w:style w:type="character" w:styleId="ListLabel619">
+    <w:name w:val="ListLabel 619"/>
+    <w:qFormat/>
+    <w:rPr>
+      <w:rFonts w:cs="OpenSymbol"/>
+      <w:sz w:val="18"/>
+      <w:szCs w:val="18"/>
+    </w:rPr>
+  </w:style>
+  <w:style w:type="character" w:styleId="ListLabel620">
+    <w:name w:val="ListLabel 620"/>
+    <w:qFormat/>
+    <w:rPr>
+      <w:rFonts w:cs="OpenSymbol"/>
+      <w:sz w:val="18"/>
+      <w:szCs w:val="18"/>
+    </w:rPr>
+  </w:style>
+  <w:style w:type="character" w:styleId="ListLabel621">
+    <w:name w:val="ListLabel 621"/>
+    <w:qFormat/>
+    <w:rPr>
+      <w:rFonts w:cs="OpenSymbol"/>
+      <w:sz w:val="18"/>
+      <w:szCs w:val="18"/>
+    </w:rPr>
+  </w:style>
+  <w:style w:type="character" w:styleId="ListLabel622">
+    <w:name w:val="ListLabel 622"/>
+    <w:qFormat/>
+    <w:rPr>
+      <w:rFonts w:ascii="DejaVu Sans Mono" w:hAnsi="DejaVu Sans Mono" w:cs="OpenSymbol"/>
+      <w:sz w:val="18"/>
+      <w:szCs w:val="18"/>
+    </w:rPr>
+  </w:style>
+  <w:style w:type="character" w:styleId="ListLabel623">
+    <w:name w:val="ListLabel 623"/>
+    <w:qFormat/>
+    <w:rPr>
+      <w:rFonts w:cs="OpenSymbol"/>
+      <w:sz w:val="18"/>
+      <w:szCs w:val="18"/>
+    </w:rPr>
+  </w:style>
+  <w:style w:type="character" w:styleId="ListLabel624">
+    <w:name w:val="ListLabel 624"/>
+    <w:qFormat/>
+    <w:rPr>
+      <w:rFonts w:cs="OpenSymbol"/>
+      <w:sz w:val="18"/>
+      <w:szCs w:val="18"/>
+    </w:rPr>
+  </w:style>
+  <w:style w:type="character" w:styleId="ListLabel625">
+    <w:name w:val="ListLabel 625"/>
+    <w:qFormat/>
+    <w:rPr>
+      <w:rFonts w:cs="OpenSymbol"/>
+      <w:sz w:val="18"/>
+      <w:szCs w:val="18"/>
+    </w:rPr>
+  </w:style>
+  <w:style w:type="character" w:styleId="ListLabel626">
+    <w:name w:val="ListLabel 626"/>
+    <w:qFormat/>
+    <w:rPr>
+      <w:rFonts w:cs="OpenSymbol"/>
+      <w:sz w:val="18"/>
+      <w:szCs w:val="18"/>
+    </w:rPr>
+  </w:style>
+  <w:style w:type="character" w:styleId="ListLabel627">
+    <w:name w:val="ListLabel 627"/>
+    <w:qFormat/>
+    <w:rPr>
+      <w:rFonts w:cs="OpenSymbol"/>
+      <w:sz w:val="18"/>
+      <w:szCs w:val="18"/>
+    </w:rPr>
+  </w:style>
+  <w:style w:type="character" w:styleId="ListLabel628">
+    <w:name w:val="ListLabel 628"/>
+    <w:qFormat/>
+    <w:rPr>
+      <w:rFonts w:cs="OpenSymbol"/>
+      <w:sz w:val="18"/>
+      <w:szCs w:val="18"/>
+    </w:rPr>
+  </w:style>
+  <w:style w:type="character" w:styleId="ListLabel629">
+    <w:name w:val="ListLabel 629"/>
+    <w:qFormat/>
+    <w:rPr>
+      <w:rFonts w:cs="OpenSymbol"/>
+      <w:sz w:val="18"/>
+      <w:szCs w:val="18"/>
+    </w:rPr>
+  </w:style>
+  <w:style w:type="character" w:styleId="ListLabel630">
+    <w:name w:val="ListLabel 630"/>
+    <w:qFormat/>
+    <w:rPr>
+      <w:rFonts w:cs="OpenSymbol"/>
+      <w:sz w:val="18"/>
+      <w:szCs w:val="18"/>
+    </w:rPr>
+  </w:style>
+  <w:style w:type="character" w:styleId="ListLabel631">
+    <w:name w:val="ListLabel 631"/>
+    <w:qFormat/>
+    <w:rPr>
+      <w:rFonts w:ascii="DejaVu Sans Mono" w:hAnsi="DejaVu Sans Mono" w:cs="OpenSymbol"/>
+      <w:sz w:val="18"/>
+      <w:szCs w:val="18"/>
+    </w:rPr>
+  </w:style>
+  <w:style w:type="character" w:styleId="ListLabel632">
+    <w:name w:val="ListLabel 632"/>
+    <w:qFormat/>
+    <w:rPr>
+      <w:rFonts w:cs="OpenSymbol"/>
+      <w:sz w:val="18"/>
+      <w:szCs w:val="18"/>
+    </w:rPr>
+  </w:style>
+  <w:style w:type="character" w:styleId="ListLabel633">
+    <w:name w:val="ListLabel 633"/>
+    <w:qFormat/>
+    <w:rPr>
+      <w:rFonts w:cs="OpenSymbol"/>
+      <w:sz w:val="18"/>
+      <w:szCs w:val="18"/>
+    </w:rPr>
+  </w:style>
+  <w:style w:type="character" w:styleId="ListLabel634">
+    <w:name w:val="ListLabel 634"/>
+    <w:qFormat/>
+    <w:rPr>
+      <w:rFonts w:cs="OpenSymbol"/>
+      <w:sz w:val="18"/>
+      <w:szCs w:val="18"/>
+    </w:rPr>
+  </w:style>
+  <w:style w:type="character" w:styleId="ListLabel635">
+    <w:name w:val="ListLabel 635"/>
+    <w:qFormat/>
+    <w:rPr>
+      <w:rFonts w:cs="OpenSymbol"/>
+      <w:sz w:val="18"/>
+      <w:szCs w:val="18"/>
+    </w:rPr>
+  </w:style>
+  <w:style w:type="character" w:styleId="ListLabel636">
+    <w:name w:val="ListLabel 636"/>
+    <w:qFormat/>
+    <w:rPr>
+      <w:rFonts w:cs="OpenSymbol"/>
+      <w:sz w:val="18"/>
+      <w:szCs w:val="18"/>
+    </w:rPr>
+  </w:style>
+  <w:style w:type="character" w:styleId="ListLabel637">
+    <w:name w:val="ListLabel 637"/>
+    <w:qFormat/>
+    <w:rPr>
+      <w:rFonts w:cs="OpenSymbol"/>
+      <w:sz w:val="18"/>
+      <w:szCs w:val="18"/>
+    </w:rPr>
+  </w:style>
+  <w:style w:type="character" w:styleId="ListLabel638">
+    <w:name w:val="ListLabel 638"/>
+    <w:qFormat/>
+    <w:rPr>
+      <w:rFonts w:cs="OpenSymbol"/>
+      <w:sz w:val="18"/>
+      <w:szCs w:val="18"/>
+    </w:rPr>
+  </w:style>
+  <w:style w:type="character" w:styleId="ListLabel639">
+    <w:name w:val="ListLabel 639"/>
+    <w:qFormat/>
+    <w:rPr>
+      <w:rFonts w:cs="OpenSymbol"/>
+      <w:sz w:val="18"/>
+      <w:szCs w:val="18"/>
+    </w:rPr>
+  </w:style>
+  <w:style w:type="character" w:styleId="ListLabel640">
+    <w:name w:val="ListLabel 640"/>
+    <w:qFormat/>
+    <w:rPr>
+      <w:rFonts w:cs="OpenSymbol"/>
+      <w:b w:val="false"/>
+      <w:sz w:val="18"/>
+      <w:szCs w:val="18"/>
+    </w:rPr>
+  </w:style>
+  <w:style w:type="character" w:styleId="ListLabel641">
+    <w:name w:val="ListLabel 641"/>
+    <w:qFormat/>
+    <w:rPr>
+      <w:rFonts w:cs="OpenSymbol"/>
+      <w:sz w:val="18"/>
+      <w:szCs w:val="18"/>
+    </w:rPr>
+  </w:style>
+  <w:style w:type="character" w:styleId="ListLabel642">
+    <w:name w:val="ListLabel 642"/>
+    <w:qFormat/>
+    <w:rPr>
+      <w:rFonts w:cs="OpenSymbol"/>
+      <w:sz w:val="18"/>
+      <w:szCs w:val="18"/>
+    </w:rPr>
+  </w:style>
+  <w:style w:type="character" w:styleId="ListLabel643">
+    <w:name w:val="ListLabel 643"/>
+    <w:qFormat/>
+    <w:rPr>
+      <w:rFonts w:cs="OpenSymbol"/>
+      <w:sz w:val="18"/>
+      <w:szCs w:val="18"/>
+    </w:rPr>
+  </w:style>
+  <w:style w:type="character" w:styleId="ListLabel644">
+    <w:name w:val="ListLabel 644"/>
+    <w:qFormat/>
+    <w:rPr>
+      <w:rFonts w:cs="OpenSymbol"/>
+      <w:sz w:val="18"/>
+      <w:szCs w:val="18"/>
+    </w:rPr>
+  </w:style>
+  <w:style w:type="character" w:styleId="ListLabel645">
+    <w:name w:val="ListLabel 645"/>
+    <w:qFormat/>
+    <w:rPr>
+      <w:rFonts w:cs="OpenSymbol"/>
+      <w:sz w:val="18"/>
+      <w:szCs w:val="18"/>
+    </w:rPr>
+  </w:style>
+  <w:style w:type="character" w:styleId="ListLabel646">
+    <w:name w:val="ListLabel 646"/>
+    <w:qFormat/>
+    <w:rPr>
+      <w:rFonts w:cs="OpenSymbol"/>
+      <w:sz w:val="18"/>
+      <w:szCs w:val="18"/>
+    </w:rPr>
+  </w:style>
+  <w:style w:type="character" w:styleId="ListLabel647">
+    <w:name w:val="ListLabel 647"/>
+    <w:qFormat/>
+    <w:rPr>
+      <w:rFonts w:cs="OpenSymbol"/>
+      <w:sz w:val="18"/>
+      <w:szCs w:val="18"/>
+    </w:rPr>
+  </w:style>
+  <w:style w:type="character" w:styleId="ListLabel648">
+    <w:name w:val="ListLabel 648"/>
+    <w:qFormat/>
+    <w:rPr>
+      <w:rFonts w:cs="OpenSymbol"/>
+      <w:sz w:val="18"/>
+      <w:szCs w:val="18"/>
+    </w:rPr>
+  </w:style>
+  <w:style w:type="character" w:styleId="ListLabel649">
+    <w:name w:val="ListLabel 649"/>
+    <w:qFormat/>
+    <w:rPr>
+      <w:rFonts w:cs="OpenSymbol"/>
+      <w:sz w:val="18"/>
+      <w:szCs w:val="18"/>
+    </w:rPr>
+  </w:style>
+  <w:style w:type="character" w:styleId="ListLabel650">
+    <w:name w:val="ListLabel 650"/>
+    <w:qFormat/>
+    <w:rPr>
+      <w:rFonts w:cs="OpenSymbol"/>
+      <w:sz w:val="18"/>
+      <w:szCs w:val="18"/>
+    </w:rPr>
+  </w:style>
+  <w:style w:type="character" w:styleId="ListLabel651">
+    <w:name w:val="ListLabel 651"/>
+    <w:qFormat/>
+    <w:rPr>
+      <w:rFonts w:cs="OpenSymbol"/>
+      <w:sz w:val="18"/>
+      <w:szCs w:val="18"/>
+    </w:rPr>
+  </w:style>
+  <w:style w:type="character" w:styleId="ListLabel652">
+    <w:name w:val="ListLabel 652"/>
+    <w:qFormat/>
+    <w:rPr>
+      <w:rFonts w:cs="OpenSymbol"/>
+      <w:sz w:val="18"/>
+      <w:szCs w:val="18"/>
+    </w:rPr>
+  </w:style>
+  <w:style w:type="character" w:styleId="ListLabel653">
+    <w:name w:val="ListLabel 653"/>
+    <w:qFormat/>
+    <w:rPr>
+      <w:rFonts w:cs="OpenSymbol"/>
+      <w:sz w:val="18"/>
+      <w:szCs w:val="18"/>
+    </w:rPr>
+  </w:style>
+  <w:style w:type="character" w:styleId="ListLabel654">
+    <w:name w:val="ListLabel 654"/>
+    <w:qFormat/>
+    <w:rPr>
+      <w:rFonts w:cs="OpenSymbol"/>
+      <w:sz w:val="18"/>
+      <w:szCs w:val="18"/>
+    </w:rPr>
+  </w:style>
+  <w:style w:type="character" w:styleId="ListLabel655">
+    <w:name w:val="ListLabel 655"/>
+    <w:qFormat/>
+    <w:rPr>
+      <w:rFonts w:cs="OpenSymbol"/>
+      <w:sz w:val="18"/>
+      <w:szCs w:val="18"/>
+    </w:rPr>
+  </w:style>
+  <w:style w:type="character" w:styleId="ListLabel656">
+    <w:name w:val="ListLabel 656"/>
+    <w:qFormat/>
+    <w:rPr>
+      <w:rFonts w:cs="OpenSymbol"/>
+      <w:sz w:val="18"/>
+      <w:szCs w:val="18"/>
+    </w:rPr>
+  </w:style>
+  <w:style w:type="character" w:styleId="ListLabel657">
+    <w:name w:val="ListLabel 657"/>
+    <w:qFormat/>
+    <w:rPr>
+      <w:rFonts w:cs="OpenSymbol"/>
+      <w:sz w:val="18"/>
+      <w:szCs w:val="18"/>
+    </w:rPr>
+  </w:style>
+  <w:style w:type="character" w:styleId="ListLabel658">
+    <w:name w:val="ListLabel 658"/>
+    <w:qFormat/>
+    <w:rPr>
+      <w:rFonts w:cs="OpenSymbol"/>
+      <w:sz w:val="18"/>
+      <w:szCs w:val="18"/>
+    </w:rPr>
+  </w:style>
+  <w:style w:type="character" w:styleId="ListLabel659">
+    <w:name w:val="ListLabel 659"/>
+    <w:qFormat/>
+    <w:rPr>
+      <w:rFonts w:cs="OpenSymbol"/>
+      <w:sz w:val="18"/>
+      <w:szCs w:val="18"/>
+    </w:rPr>
+  </w:style>
+  <w:style w:type="character" w:styleId="ListLabel660">
+    <w:name w:val="ListLabel 660"/>
+    <w:qFormat/>
+    <w:rPr>
+      <w:rFonts w:cs="OpenSymbol"/>
+      <w:sz w:val="18"/>
+      <w:szCs w:val="18"/>
+    </w:rPr>
+  </w:style>
+  <w:style w:type="character" w:styleId="ListLabel661">
+    <w:name w:val="ListLabel 661"/>
+    <w:qFormat/>
+    <w:rPr>
+      <w:rFonts w:cs="OpenSymbol"/>
+      <w:sz w:val="18"/>
+      <w:szCs w:val="18"/>
+    </w:rPr>
+  </w:style>
+  <w:style w:type="character" w:styleId="ListLabel662">
+    <w:name w:val="ListLabel 662"/>
+    <w:qFormat/>
+    <w:rPr>
+      <w:rFonts w:cs="OpenSymbol"/>
+      <w:sz w:val="18"/>
+      <w:szCs w:val="18"/>
+    </w:rPr>
+  </w:style>
+  <w:style w:type="character" w:styleId="ListLabel663">
+    <w:name w:val="ListLabel 663"/>
+    <w:qFormat/>
+    <w:rPr>
+      <w:rFonts w:cs="OpenSymbol"/>
+      <w:sz w:val="18"/>
+      <w:szCs w:val="18"/>
+    </w:rPr>
+  </w:style>
+  <w:style w:type="character" w:styleId="ListLabel664">
+    <w:name w:val="ListLabel 664"/>
+    <w:qFormat/>
+    <w:rPr>
+      <w:rFonts w:cs="OpenSymbol"/>
+      <w:sz w:val="18"/>
+      <w:szCs w:val="18"/>
+    </w:rPr>
+  </w:style>
+  <w:style w:type="character" w:styleId="ListLabel665">
+    <w:name w:val="ListLabel 665"/>
+    <w:qFormat/>
+    <w:rPr>
+      <w:rFonts w:cs="OpenSymbol"/>
+      <w:sz w:val="18"/>
+      <w:szCs w:val="18"/>
+    </w:rPr>
+  </w:style>
+  <w:style w:type="character" w:styleId="ListLabel666">
+    <w:name w:val="ListLabel 666"/>
+    <w:qFormat/>
+    <w:rPr>
+      <w:rFonts w:cs="OpenSymbol"/>
+      <w:sz w:val="18"/>
+      <w:szCs w:val="18"/>
+    </w:rPr>
+  </w:style>
+  <w:style w:type="character" w:styleId="ListLabel667">
+    <w:name w:val="ListLabel 667"/>
+    <w:qFormat/>
+    <w:rPr>
+      <w:rFonts w:cs="OpenSymbol"/>
+      <w:b/>
+      <w:sz w:val="18"/>
+      <w:szCs w:val="18"/>
+    </w:rPr>
+  </w:style>
+  <w:style w:type="character" w:styleId="ListLabel668">
+    <w:name w:val="ListLabel 668"/>
+    <w:qFormat/>
+    <w:rPr>
+      <w:rFonts w:cs="OpenSymbol"/>
+      <w:sz w:val="18"/>
+      <w:szCs w:val="18"/>
+    </w:rPr>
+  </w:style>
+  <w:style w:type="character" w:styleId="ListLabel669">
+    <w:name w:val="ListLabel 669"/>
+    <w:qFormat/>
+    <w:rPr>
+      <w:rFonts w:cs="OpenSymbol"/>
+      <w:sz w:val="18"/>
+      <w:szCs w:val="18"/>
+    </w:rPr>
+  </w:style>
+  <w:style w:type="character" w:styleId="ListLabel670">
+    <w:name w:val="ListLabel 670"/>
+    <w:qFormat/>
+    <w:rPr>
+      <w:rFonts w:cs="OpenSymbol"/>
+      <w:sz w:val="18"/>
+      <w:szCs w:val="18"/>
+    </w:rPr>
+  </w:style>
+  <w:style w:type="character" w:styleId="ListLabel671">
+    <w:name w:val="ListLabel 671"/>
+    <w:qFormat/>
+    <w:rPr>
+      <w:rFonts w:cs="OpenSymbol"/>
+      <w:sz w:val="18"/>
+      <w:szCs w:val="18"/>
+    </w:rPr>
+  </w:style>
+  <w:style w:type="character" w:styleId="ListLabel672">
+    <w:name w:val="ListLabel 672"/>
+    <w:qFormat/>
+    <w:rPr>
+      <w:rFonts w:cs="OpenSymbol"/>
+      <w:sz w:val="18"/>
+      <w:szCs w:val="18"/>
+    </w:rPr>
+  </w:style>
+  <w:style w:type="character" w:styleId="ListLabel673">
+    <w:name w:val="ListLabel 673"/>
+    <w:qFormat/>
+    <w:rPr>
+      <w:rFonts w:cs="OpenSymbol"/>
+      <w:sz w:val="18"/>
+      <w:szCs w:val="18"/>
+    </w:rPr>
+  </w:style>
+  <w:style w:type="character" w:styleId="ListLabel674">
+    <w:name w:val="ListLabel 674"/>
+    <w:qFormat/>
+    <w:rPr>
+      <w:rFonts w:cs="OpenSymbol"/>
+      <w:sz w:val="18"/>
+      <w:szCs w:val="18"/>
+    </w:rPr>
+  </w:style>
+  <w:style w:type="character" w:styleId="ListLabel675">
+    <w:name w:val="ListLabel 675"/>
+    <w:qFormat/>
+    <w:rPr>
+      <w:rFonts w:cs="OpenSymbol"/>
+      <w:sz w:val="18"/>
+      <w:szCs w:val="18"/>
+    </w:rPr>
+  </w:style>
+  <w:style w:type="character" w:styleId="ListLabel676">
+    <w:name w:val="ListLabel 676"/>
+    <w:qFormat/>
+    <w:rPr>
+      <w:rFonts w:cs="OpenSymbol"/>
+      <w:sz w:val="18"/>
+      <w:szCs w:val="18"/>
+    </w:rPr>
+  </w:style>
+  <w:style w:type="character" w:styleId="ListLabel677">
+    <w:name w:val="ListLabel 677"/>
+    <w:qFormat/>
+    <w:rPr>
+      <w:rFonts w:cs="OpenSymbol"/>
+      <w:sz w:val="18"/>
+      <w:szCs w:val="18"/>
+    </w:rPr>
+  </w:style>
+  <w:style w:type="character" w:styleId="ListLabel678">
+    <w:name w:val="ListLabel 678"/>
+    <w:qFormat/>
+    <w:rPr>
+      <w:rFonts w:cs="OpenSymbol"/>
+      <w:sz w:val="18"/>
+      <w:szCs w:val="18"/>
+    </w:rPr>
+  </w:style>
+  <w:style w:type="character" w:styleId="ListLabel679">
+    <w:name w:val="ListLabel 679"/>
+    <w:qFormat/>
+    <w:rPr>
+      <w:rFonts w:cs="OpenSymbol"/>
+      <w:sz w:val="18"/>
+      <w:szCs w:val="18"/>
+    </w:rPr>
+  </w:style>
+  <w:style w:type="character" w:styleId="ListLabel680">
+    <w:name w:val="ListLabel 680"/>
+    <w:qFormat/>
+    <w:rPr>
+      <w:rFonts w:cs="OpenSymbol"/>
+      <w:sz w:val="18"/>
+      <w:szCs w:val="18"/>
+    </w:rPr>
+  </w:style>
+  <w:style w:type="character" w:styleId="ListLabel681">
+    <w:name w:val="ListLabel 681"/>
+    <w:qFormat/>
+    <w:rPr>
+      <w:rFonts w:cs="OpenSymbol"/>
+      <w:sz w:val="18"/>
+      <w:szCs w:val="18"/>
+    </w:rPr>
+  </w:style>
+  <w:style w:type="character" w:styleId="ListLabel682">
+    <w:name w:val="ListLabel 682"/>
+    <w:qFormat/>
+    <w:rPr>
+      <w:rFonts w:cs="OpenSymbol"/>
+      <w:sz w:val="18"/>
+      <w:szCs w:val="18"/>
+    </w:rPr>
+  </w:style>
+  <w:style w:type="character" w:styleId="ListLabel683">
+    <w:name w:val="ListLabel 683"/>
+    <w:qFormat/>
+    <w:rPr>
+      <w:rFonts w:cs="OpenSymbol"/>
+      <w:sz w:val="18"/>
+      <w:szCs w:val="18"/>
+    </w:rPr>
+  </w:style>
+  <w:style w:type="character" w:styleId="ListLabel684">
+    <w:name w:val="ListLabel 684"/>
+    <w:qFormat/>
+    <w:rPr>
+      <w:rFonts w:cs="OpenSymbol"/>
+      <w:sz w:val="18"/>
+      <w:szCs w:val="18"/>
+    </w:rPr>
+  </w:style>
   <w:style w:type="paragraph" w:styleId="Heading">
     <w:name w:val="Heading"/>
     <w:basedOn w:val="Normal"/>

</xml_diff>

<commit_message>
optimize code + update docs
</commit_message>
<xml_diff>
--- a/docs/note_modules-view.docx
+++ b/docs/note_modules-view.docx
@@ -6357,7 +6357,7 @@
       <w:tblPr>
         <w:tblW w:w="9272" w:type="dxa"/>
         <w:jc w:val="left"/>
-        <w:tblInd w:w="435" w:type="dxa"/>
+        <w:tblInd w:w="433" w:type="dxa"/>
         <w:tblBorders>
           <w:top w:val="single" w:sz="2" w:space="0" w:color="000001"/>
           <w:left w:val="single" w:sz="2" w:space="0" w:color="000001"/>
@@ -6368,7 +6368,7 @@
         </w:tblBorders>
         <w:tblCellMar>
           <w:top w:w="55" w:type="dxa"/>
-          <w:left w:w="21" w:type="dxa"/>
+          <w:left w:w="18" w:type="dxa"/>
           <w:bottom w:w="55" w:type="dxa"/>
           <w:right w:w="55" w:type="dxa"/>
         </w:tblCellMar>
@@ -6391,7 +6391,7 @@
             </w:tcBorders>
             <w:shd w:fill="auto" w:val="clear"/>
             <w:tcMar>
-              <w:left w:w="21" w:type="dxa"/>
+              <w:left w:w="18" w:type="dxa"/>
             </w:tcMar>
           </w:tcPr>
           <w:p>
@@ -7202,7 +7202,10 @@
         </w:rPr>
       </w:pPr>
       <w:r>
-        <w:rPr/>
+        <w:rPr>
+          <w:b w:val="false"/>
+          <w:bCs w:val="false"/>
+        </w:rPr>
       </w:r>
     </w:p>
     <w:p>
@@ -7218,7 +7221,10 @@
         </w:rPr>
       </w:pPr>
       <w:r>
-        <w:rPr/>
+        <w:rPr>
+          <w:b w:val="false"/>
+          <w:bCs w:val="false"/>
+        </w:rPr>
       </w:r>
     </w:p>
     <w:p>
@@ -7234,7 +7240,10 @@
         </w:rPr>
       </w:pPr>
       <w:r>
-        <w:rPr/>
+        <w:rPr>
+          <w:b w:val="false"/>
+          <w:bCs w:val="false"/>
+        </w:rPr>
       </w:r>
     </w:p>
     <w:p>
@@ -7301,7 +7310,7 @@
       <w:tblPr>
         <w:tblW w:w="9272" w:type="dxa"/>
         <w:jc w:val="left"/>
-        <w:tblInd w:w="435" w:type="dxa"/>
+        <w:tblInd w:w="433" w:type="dxa"/>
         <w:tblBorders>
           <w:top w:val="single" w:sz="2" w:space="0" w:color="000001"/>
           <w:left w:val="single" w:sz="2" w:space="0" w:color="000001"/>
@@ -7312,7 +7321,7 @@
         </w:tblBorders>
         <w:tblCellMar>
           <w:top w:w="55" w:type="dxa"/>
-          <w:left w:w="21" w:type="dxa"/>
+          <w:left w:w="18" w:type="dxa"/>
           <w:bottom w:w="55" w:type="dxa"/>
           <w:right w:w="55" w:type="dxa"/>
         </w:tblCellMar>
@@ -7335,7 +7344,7 @@
             </w:tcBorders>
             <w:shd w:fill="auto" w:val="clear"/>
             <w:tcMar>
-              <w:left w:w="21" w:type="dxa"/>
+              <w:left w:w="18" w:type="dxa"/>
             </w:tcMar>
           </w:tcPr>
           <w:p>
@@ -8452,7 +8461,7 @@
       <w:tblPr>
         <w:tblW w:w="9272" w:type="dxa"/>
         <w:jc w:val="left"/>
-        <w:tblInd w:w="435" w:type="dxa"/>
+        <w:tblInd w:w="433" w:type="dxa"/>
         <w:tblBorders>
           <w:top w:val="single" w:sz="2" w:space="0" w:color="000001"/>
           <w:left w:val="single" w:sz="2" w:space="0" w:color="000001"/>
@@ -8463,7 +8472,7 @@
         </w:tblBorders>
         <w:tblCellMar>
           <w:top w:w="55" w:type="dxa"/>
-          <w:left w:w="21" w:type="dxa"/>
+          <w:left w:w="18" w:type="dxa"/>
           <w:bottom w:w="55" w:type="dxa"/>
           <w:right w:w="55" w:type="dxa"/>
         </w:tblCellMar>
@@ -8486,7 +8495,7 @@
             </w:tcBorders>
             <w:shd w:fill="auto" w:val="clear"/>
             <w:tcMar>
-              <w:left w:w="21" w:type="dxa"/>
+              <w:left w:w="18" w:type="dxa"/>
             </w:tcMar>
           </w:tcPr>
           <w:p>
@@ -8703,7 +8712,7 @@
       <w:tblPr>
         <w:tblW w:w="9272" w:type="dxa"/>
         <w:jc w:val="left"/>
-        <w:tblInd w:w="435" w:type="dxa"/>
+        <w:tblInd w:w="433" w:type="dxa"/>
         <w:tblBorders>
           <w:top w:val="single" w:sz="2" w:space="0" w:color="000001"/>
           <w:left w:val="single" w:sz="2" w:space="0" w:color="000001"/>
@@ -8714,7 +8723,7 @@
         </w:tblBorders>
         <w:tblCellMar>
           <w:top w:w="55" w:type="dxa"/>
-          <w:left w:w="21" w:type="dxa"/>
+          <w:left w:w="18" w:type="dxa"/>
           <w:bottom w:w="55" w:type="dxa"/>
           <w:right w:w="55" w:type="dxa"/>
         </w:tblCellMar>
@@ -8737,7 +8746,7 @@
             </w:tcBorders>
             <w:shd w:fill="auto" w:val="clear"/>
             <w:tcMar>
-              <w:left w:w="21" w:type="dxa"/>
+              <w:left w:w="18" w:type="dxa"/>
             </w:tcMar>
           </w:tcPr>
           <w:p>
@@ -10454,7 +10463,7 @@
       <w:tblPr>
         <w:tblW w:w="9272" w:type="dxa"/>
         <w:jc w:val="left"/>
-        <w:tblInd w:w="435" w:type="dxa"/>
+        <w:tblInd w:w="433" w:type="dxa"/>
         <w:tblBorders>
           <w:top w:val="single" w:sz="2" w:space="0" w:color="000001"/>
           <w:left w:val="single" w:sz="2" w:space="0" w:color="000001"/>
@@ -10465,7 +10474,7 @@
         </w:tblBorders>
         <w:tblCellMar>
           <w:top w:w="55" w:type="dxa"/>
-          <w:left w:w="21" w:type="dxa"/>
+          <w:left w:w="18" w:type="dxa"/>
           <w:bottom w:w="55" w:type="dxa"/>
           <w:right w:w="55" w:type="dxa"/>
         </w:tblCellMar>
@@ -10488,7 +10497,7 @@
             </w:tcBorders>
             <w:shd w:fill="auto" w:val="clear"/>
             <w:tcMar>
-              <w:left w:w="21" w:type="dxa"/>
+              <w:left w:w="18" w:type="dxa"/>
             </w:tcMar>
           </w:tcPr>
           <w:p>
@@ -11130,55 +11139,92 @@
           <w:b/>
           <w:bCs/>
         </w:rPr>
-        <w:t>Rendering comparison:</w:t>
+        <w:t>Benchmark</w:t>
+      </w:r>
+      <w:r>
+        <w:rPr>
+          <w:b/>
+          <w:bCs/>
+        </w:rPr>
+        <w:t>:</w:t>
       </w:r>
     </w:p>
     <w:p>
       <w:pPr>
         <w:pStyle w:val="Normal"/>
         <w:widowControl/>
-        <w:numPr>
-          <w:ilvl w:val="0"/>
-          <w:numId w:val="0"/>
-        </w:numPr>
         <w:bidi w:val="0"/>
         <w:ind w:left="720" w:hanging="0"/>
         <w:jc w:val="left"/>
         <w:rPr>
-          <w:b/>
-          <w:b/>
-          <w:bCs/>
-        </w:rPr>
-      </w:pPr>
-      <w:r>
-        <w:rPr>
-          <w:b/>
-          <w:bCs/>
-        </w:rPr>
+          <w:b w:val="false"/>
+          <w:b w:val="false"/>
+          <w:bCs w:val="false"/>
+        </w:rPr>
+      </w:pPr>
+      <w:r>
+        <w:rPr>
+          <w:b w:val="false"/>
+          <w:bCs w:val="false"/>
+        </w:rPr>
+        <w:t>Xây dựng</w:t>
+      </w:r>
+      <w:r>
+        <w:rPr>
+          <w:b w:val="false"/>
+          <w:bCs w:val="false"/>
+        </w:rPr>
+        <w:t xml:space="preserve"> UI </w:t>
+      </w:r>
+      <w:r>
+        <w:rPr>
+          <w:b w:val="false"/>
+          <w:bCs w:val="false"/>
+        </w:rPr>
+        <w:t>mẫu theo ModulesView framework</w:t>
+      </w:r>
+      <w:r>
+        <w:rPr>
+          <w:b w:val="false"/>
+          <w:bCs w:val="false"/>
+        </w:rPr>
+        <w:t xml:space="preserve"> </w:t>
+      </w:r>
+      <w:r>
+        <w:rPr>
+          <w:b w:val="false"/>
+          <w:bCs w:val="false"/>
+        </w:rPr>
+        <w:t xml:space="preserve">và Android View framework </w:t>
+      </w:r>
+      <w:r>
+        <w:rPr>
+          <w:b w:val="false"/>
+          <w:bCs w:val="false"/>
+        </w:rPr>
+        <w:t>rồi tiến hành so sánh performance.</w:t>
       </w:r>
     </w:p>
     <w:p>
       <w:pPr>
         <w:pStyle w:val="Normal"/>
         <w:widowControl/>
-        <w:numPr>
-          <w:ilvl w:val="0"/>
-          <w:numId w:val="0"/>
-        </w:numPr>
         <w:bidi w:val="0"/>
-        <w:ind w:left="720" w:hanging="0"/>
-        <w:jc w:val="left"/>
-        <w:rPr>
-          <w:b/>
-          <w:b/>
-          <w:bCs/>
-        </w:rPr>
-      </w:pPr>
-      <w:r>
-        <w:rPr>
-          <w:b/>
-          <w:bCs/>
-        </w:rPr>
+        <w:ind w:hanging="0"/>
+        <w:jc w:val="center"/>
+        <w:rPr>
+          <w:b w:val="false"/>
+          <w:b w:val="false"/>
+          <w:bCs w:val="false"/>
+          <w:i/>
+          <w:i/>
+          <w:iCs/>
+          <w:color w:val="333333"/>
+          <w:sz w:val="16"/>
+          <w:szCs w:val="24"/>
+        </w:rPr>
+      </w:pPr>
+      <w:r>
         <w:drawing>
           <wp:anchor behindDoc="0" distT="0" distB="0" distL="0" distR="0" simplePos="0" locked="0" layoutInCell="1" allowOverlap="1" relativeHeight="7">
             <wp:simplePos x="0" y="0"/>
@@ -11188,9 +11234,9 @@
             <wp:positionV relativeFrom="paragraph">
               <wp:posOffset>635</wp:posOffset>
             </wp:positionV>
-            <wp:extent cx="6120130" cy="3827780"/>
+            <wp:extent cx="2981325" cy="615950"/>
             <wp:effectExtent l="0" t="0" r="0" b="0"/>
-            <wp:wrapSquare wrapText="largest"/>
+            <wp:wrapTopAndBottom/>
             <wp:docPr id="6" name="Image6" descr=""/>
             <wp:cNvGraphicFramePr>
               <a:graphicFrameLocks xmlns:a="http://schemas.openxmlformats.org/drawingml/2006/main" noChangeAspect="1"/>
@@ -11213,7 +11259,7 @@
                   <pic:spPr bwMode="auto">
                     <a:xfrm>
                       <a:off x="0" y="0"/>
-                      <a:ext cx="6120130" cy="3827780"/>
+                      <a:ext cx="2981325" cy="615950"/>
                     </a:xfrm>
                     <a:prstGeom prst="rect">
                       <a:avLst/>
@@ -11225,6 +11271,644 @@
           </wp:anchor>
         </w:drawing>
       </w:r>
+      <w:r>
+        <w:rPr>
+          <w:b w:val="false"/>
+          <w:bCs w:val="false"/>
+          <w:i/>
+          <w:iCs/>
+          <w:color w:val="333333"/>
+          <w:sz w:val="16"/>
+          <w:szCs w:val="24"/>
+        </w:rPr>
+        <w:t>UI mẫu</w:t>
+      </w:r>
+    </w:p>
+    <w:p>
+      <w:pPr>
+        <w:pStyle w:val="Normal"/>
+        <w:widowControl/>
+        <w:bidi w:val="0"/>
+        <w:ind w:left="720" w:hanging="0"/>
+        <w:jc w:val="left"/>
+        <w:rPr>
+          <w:b w:val="false"/>
+          <w:b w:val="false"/>
+          <w:bCs w:val="false"/>
+        </w:rPr>
+      </w:pPr>
+      <w:r>
+        <w:rPr>
+          <w:b w:val="false"/>
+          <w:bCs w:val="false"/>
+        </w:rPr>
+      </w:r>
+    </w:p>
+    <w:p>
+      <w:pPr>
+        <w:pStyle w:val="Normal"/>
+        <w:widowControl/>
+        <w:numPr>
+          <w:ilvl w:val="0"/>
+          <w:numId w:val="16"/>
+        </w:numPr>
+        <w:bidi w:val="0"/>
+        <w:jc w:val="left"/>
+        <w:rPr>
+          <w:b/>
+          <w:b/>
+          <w:bCs/>
+        </w:rPr>
+      </w:pPr>
+      <w:r>
+        <w:rPr>
+          <w:b/>
+          <w:bCs/>
+        </w:rPr>
+        <w:t xml:space="preserve">So sánh </w:t>
+      </w:r>
+      <w:r>
+        <w:rPr>
+          <w:b/>
+          <w:bCs/>
+        </w:rPr>
+        <w:t>thời gian</w:t>
+      </w:r>
+      <w:r>
+        <w:rPr>
+          <w:b/>
+          <w:bCs/>
+        </w:rPr>
+        <w:t xml:space="preserve"> instance:</w:t>
+      </w:r>
+    </w:p>
+    <w:p>
+      <w:pPr>
+        <w:pStyle w:val="Normal"/>
+        <w:widowControl/>
+        <w:numPr>
+          <w:ilvl w:val="0"/>
+          <w:numId w:val="0"/>
+        </w:numPr>
+        <w:bidi w:val="0"/>
+        <w:ind w:left="1440" w:hanging="0"/>
+        <w:jc w:val="left"/>
+        <w:rPr>
+          <w:b w:val="false"/>
+          <w:b w:val="false"/>
+          <w:bCs w:val="false"/>
+        </w:rPr>
+      </w:pPr>
+      <w:r>
+        <w:rPr>
+          <w:b w:val="false"/>
+          <w:bCs w:val="false"/>
+        </w:rPr>
+        <w:t xml:space="preserve">ModulesView framework: instance </w:t>
+      </w:r>
+      <w:r>
+        <w:rPr>
+          <w:b w:val="false"/>
+          <w:bCs w:val="false"/>
+        </w:rPr>
+        <w:t xml:space="preserve">100 </w:t>
+      </w:r>
+      <w:r>
+        <w:rPr>
+          <w:b w:val="false"/>
+          <w:bCs w:val="false"/>
+        </w:rPr>
+        <w:t>View .</w:t>
+      </w:r>
+    </w:p>
+    <w:p>
+      <w:pPr>
+        <w:pStyle w:val="Normal"/>
+        <w:widowControl/>
+        <w:numPr>
+          <w:ilvl w:val="0"/>
+          <w:numId w:val="0"/>
+        </w:numPr>
+        <w:bidi w:val="0"/>
+        <w:ind w:left="1440" w:hanging="0"/>
+        <w:jc w:val="left"/>
+        <w:rPr>
+          <w:b w:val="false"/>
+          <w:b w:val="false"/>
+          <w:bCs w:val="false"/>
+        </w:rPr>
+      </w:pPr>
+      <w:r>
+        <w:rPr>
+          <w:b w:val="false"/>
+          <w:bCs w:val="false"/>
+        </w:rPr>
+        <w:t xml:space="preserve">Android native: inflate </w:t>
+      </w:r>
+      <w:r>
+        <w:rPr>
+          <w:b w:val="false"/>
+          <w:bCs w:val="false"/>
+        </w:rPr>
+        <w:t xml:space="preserve">100 </w:t>
+      </w:r>
+      <w:r>
+        <w:rPr>
+          <w:b w:val="false"/>
+          <w:bCs w:val="false"/>
+        </w:rPr>
+        <w:t xml:space="preserve">View </w:t>
+      </w:r>
+      <w:r>
+        <w:rPr>
+          <w:b w:val="false"/>
+          <w:bCs w:val="false"/>
+        </w:rPr>
+        <w:t>từ XML</w:t>
+      </w:r>
+      <w:r>
+        <w:rPr>
+          <w:b w:val="false"/>
+          <w:bCs w:val="false"/>
+        </w:rPr>
+        <w:t>.</w:t>
+      </w:r>
+    </w:p>
+    <w:p>
+      <w:pPr>
+        <w:pStyle w:val="Normal"/>
+        <w:widowControl/>
+        <w:numPr>
+          <w:ilvl w:val="0"/>
+          <w:numId w:val="0"/>
+        </w:numPr>
+        <w:bidi w:val="0"/>
+        <w:ind w:left="1440" w:hanging="0"/>
+        <w:jc w:val="left"/>
+        <w:rPr>
+          <w:b w:val="false"/>
+          <w:b w:val="false"/>
+          <w:bCs w:val="false"/>
+          <w:u w:val="single"/>
+        </w:rPr>
+      </w:pPr>
+      <w:r>
+        <w:rPr>
+          <w:b w:val="false"/>
+          <w:bCs w:val="false"/>
+          <w:u w:val="single"/>
+        </w:rPr>
+        <w:t>Kết quả:</w:t>
+      </w:r>
+    </w:p>
+    <w:p>
+      <w:pPr>
+        <w:pStyle w:val="Normal"/>
+        <w:widowControl/>
+        <w:numPr>
+          <w:ilvl w:val="0"/>
+          <w:numId w:val="0"/>
+        </w:numPr>
+        <w:bidi w:val="0"/>
+        <w:ind w:left="1440" w:hanging="0"/>
+        <w:jc w:val="left"/>
+        <w:rPr>
+          <w:b w:val="false"/>
+          <w:b w:val="false"/>
+          <w:bCs w:val="false"/>
+        </w:rPr>
+      </w:pPr>
+      <w:r>
+        <w:rPr>
+          <w:b w:val="false"/>
+          <w:bCs w:val="false"/>
+        </w:rPr>
+      </w:r>
+    </w:p>
+    <w:p>
+      <w:pPr>
+        <w:pStyle w:val="Normal"/>
+        <w:widowControl/>
+        <w:numPr>
+          <w:ilvl w:val="0"/>
+          <w:numId w:val="0"/>
+        </w:numPr>
+        <w:bidi w:val="0"/>
+        <w:ind w:left="1440" w:hanging="0"/>
+        <w:jc w:val="left"/>
+        <w:rPr>
+          <w:b/>
+          <w:b/>
+          <w:bCs/>
+        </w:rPr>
+      </w:pPr>
+      <w:r>
+        <w:rPr>
+          <w:b/>
+          <w:bCs/>
+        </w:rPr>
+        <w:drawing>
+          <wp:anchor behindDoc="0" distT="0" distB="0" distL="0" distR="0" simplePos="0" locked="0" layoutInCell="1" allowOverlap="1" relativeHeight="8">
+            <wp:simplePos x="0" y="0"/>
+            <wp:positionH relativeFrom="column">
+              <wp:align>center</wp:align>
+            </wp:positionH>
+            <wp:positionV relativeFrom="paragraph">
+              <wp:posOffset>635</wp:posOffset>
+            </wp:positionV>
+            <wp:extent cx="3046095" cy="1649095"/>
+            <wp:effectExtent l="0" t="0" r="0" b="0"/>
+            <wp:wrapTopAndBottom/>
+            <wp:docPr id="7" name="Image7" descr=""/>
+            <wp:cNvGraphicFramePr>
+              <a:graphicFrameLocks xmlns:a="http://schemas.openxmlformats.org/drawingml/2006/main" noChangeAspect="1"/>
+            </wp:cNvGraphicFramePr>
+            <a:graphic xmlns:a="http://schemas.openxmlformats.org/drawingml/2006/main">
+              <a:graphicData uri="http://schemas.openxmlformats.org/drawingml/2006/picture">
+                <pic:pic xmlns:pic="http://schemas.openxmlformats.org/drawingml/2006/picture">
+                  <pic:nvPicPr>
+                    <pic:cNvPr id="7" name="Image7" descr=""/>
+                    <pic:cNvPicPr>
+                      <a:picLocks noChangeAspect="1" noChangeArrowheads="1"/>
+                    </pic:cNvPicPr>
+                  </pic:nvPicPr>
+                  <pic:blipFill>
+                    <a:blip r:embed="rId8"/>
+                    <a:stretch>
+                      <a:fillRect/>
+                    </a:stretch>
+                  </pic:blipFill>
+                  <pic:spPr bwMode="auto">
+                    <a:xfrm>
+                      <a:off x="0" y="0"/>
+                      <a:ext cx="3046095" cy="1649095"/>
+                    </a:xfrm>
+                    <a:prstGeom prst="rect">
+                      <a:avLst/>
+                    </a:prstGeom>
+                  </pic:spPr>
+                </pic:pic>
+              </a:graphicData>
+            </a:graphic>
+          </wp:anchor>
+        </w:drawing>
+      </w:r>
+    </w:p>
+    <w:p>
+      <w:pPr>
+        <w:pStyle w:val="Normal"/>
+        <w:widowControl/>
+        <w:numPr>
+          <w:ilvl w:val="0"/>
+          <w:numId w:val="16"/>
+        </w:numPr>
+        <w:bidi w:val="0"/>
+        <w:ind w:left="720" w:hanging="0"/>
+        <w:jc w:val="left"/>
+        <w:rPr>
+          <w:b/>
+          <w:b/>
+          <w:bCs/>
+        </w:rPr>
+      </w:pPr>
+      <w:r>
+        <w:rPr>
+          <w:b/>
+          <w:bCs/>
+        </w:rPr>
+        <w:t xml:space="preserve">So sánh </w:t>
+      </w:r>
+      <w:r>
+        <w:rPr>
+          <w:b/>
+          <w:bCs/>
+        </w:rPr>
+        <w:t>thời gian tính toán CPU</w:t>
+      </w:r>
+      <w:r>
+        <w:rPr>
+          <w:b/>
+          <w:bCs/>
+        </w:rPr>
+        <w:t>:</w:t>
+      </w:r>
+    </w:p>
+    <w:p>
+      <w:pPr>
+        <w:pStyle w:val="Normal"/>
+        <w:widowControl/>
+        <w:bidi w:val="0"/>
+        <w:ind w:left="720" w:hanging="0"/>
+        <w:jc w:val="left"/>
+        <w:rPr>
+          <w:b w:val="false"/>
+          <w:b w:val="false"/>
+          <w:bCs w:val="false"/>
+          <w:u w:val="none"/>
+        </w:rPr>
+      </w:pPr>
+      <w:r>
+        <w:rPr>
+          <w:b w:val="false"/>
+          <w:bCs w:val="false"/>
+          <w:u w:val="none"/>
+        </w:rPr>
+        <w:tab/>
+        <w:t xml:space="preserve">Đo </w:t>
+      </w:r>
+      <w:r>
+        <w:rPr>
+          <w:b w:val="false"/>
+          <w:bCs w:val="false"/>
+          <w:u w:val="none"/>
+        </w:rPr>
+        <w:t>thời gian measure, layout, và draw trên CPU của hai framework.</w:t>
+      </w:r>
+    </w:p>
+    <w:p>
+      <w:pPr>
+        <w:pStyle w:val="Normal"/>
+        <w:widowControl/>
+        <w:bidi w:val="0"/>
+        <w:ind w:left="720" w:hanging="0"/>
+        <w:jc w:val="left"/>
+        <w:rPr>
+          <w:b w:val="false"/>
+          <w:b w:val="false"/>
+          <w:bCs w:val="false"/>
+          <w:u w:val="none"/>
+        </w:rPr>
+      </w:pPr>
+      <w:r>
+        <w:rPr>
+          <w:b w:val="false"/>
+          <w:bCs w:val="false"/>
+          <w:u w:val="none"/>
+        </w:rPr>
+        <w:tab/>
+      </w:r>
+      <w:bookmarkStart w:id="5" w:name="__DdeLink__756_1838651319"/>
+      <w:bookmarkEnd w:id="5"/>
+      <w:r>
+        <w:rPr>
+          <w:b w:val="false"/>
+          <w:bCs w:val="false"/>
+          <w:u w:val="single"/>
+        </w:rPr>
+        <w:t>Kết qủa:</w:t>
+      </w:r>
+    </w:p>
+    <w:p>
+      <w:pPr>
+        <w:pStyle w:val="Normal"/>
+        <w:widowControl/>
+        <w:bidi w:val="0"/>
+        <w:ind w:left="720" w:hanging="0"/>
+        <w:jc w:val="left"/>
+        <w:rPr>
+          <w:b w:val="false"/>
+          <w:b w:val="false"/>
+          <w:bCs w:val="false"/>
+          <w:u w:val="none"/>
+        </w:rPr>
+      </w:pPr>
+      <w:r>
+        <w:drawing>
+          <wp:anchor behindDoc="0" distT="0" distB="0" distL="0" distR="0" simplePos="0" locked="0" layoutInCell="1" allowOverlap="1" relativeHeight="9">
+            <wp:simplePos x="0" y="0"/>
+            <wp:positionH relativeFrom="column">
+              <wp:posOffset>827405</wp:posOffset>
+            </wp:positionH>
+            <wp:positionV relativeFrom="paragraph">
+              <wp:posOffset>38100</wp:posOffset>
+            </wp:positionV>
+            <wp:extent cx="5067935" cy="1608455"/>
+            <wp:effectExtent l="0" t="0" r="0" b="0"/>
+            <wp:wrapTopAndBottom/>
+            <wp:docPr id="8" name="Image8" descr=""/>
+            <wp:cNvGraphicFramePr>
+              <a:graphicFrameLocks xmlns:a="http://schemas.openxmlformats.org/drawingml/2006/main" noChangeAspect="1"/>
+            </wp:cNvGraphicFramePr>
+            <a:graphic xmlns:a="http://schemas.openxmlformats.org/drawingml/2006/main">
+              <a:graphicData uri="http://schemas.openxmlformats.org/drawingml/2006/picture">
+                <pic:pic xmlns:pic="http://schemas.openxmlformats.org/drawingml/2006/picture">
+                  <pic:nvPicPr>
+                    <pic:cNvPr id="8" name="Image8" descr=""/>
+                    <pic:cNvPicPr>
+                      <a:picLocks noChangeAspect="1" noChangeArrowheads="1"/>
+                    </pic:cNvPicPr>
+                  </pic:nvPicPr>
+                  <pic:blipFill>
+                    <a:blip r:embed="rId9"/>
+                    <a:stretch>
+                      <a:fillRect/>
+                    </a:stretch>
+                  </pic:blipFill>
+                  <pic:spPr bwMode="auto">
+                    <a:xfrm>
+                      <a:off x="0" y="0"/>
+                      <a:ext cx="5067935" cy="1608455"/>
+                    </a:xfrm>
+                    <a:prstGeom prst="rect">
+                      <a:avLst/>
+                    </a:prstGeom>
+                  </pic:spPr>
+                </pic:pic>
+              </a:graphicData>
+            </a:graphic>
+          </wp:anchor>
+        </w:drawing>
+      </w:r>
+      <w:r>
+        <w:rPr>
+          <w:b w:val="false"/>
+          <w:bCs w:val="false"/>
+          <w:u w:val="none"/>
+        </w:rPr>
+        <w:tab/>
+      </w:r>
+    </w:p>
+    <w:p>
+      <w:pPr>
+        <w:pStyle w:val="Normal"/>
+        <w:widowControl/>
+        <w:numPr>
+          <w:ilvl w:val="0"/>
+          <w:numId w:val="16"/>
+        </w:numPr>
+        <w:bidi w:val="0"/>
+        <w:ind w:left="720" w:hanging="0"/>
+        <w:jc w:val="left"/>
+        <w:rPr>
+          <w:b/>
+          <w:b/>
+          <w:bCs/>
+        </w:rPr>
+      </w:pPr>
+      <w:r>
+        <w:rPr>
+          <w:b/>
+          <w:bCs/>
+        </w:rPr>
+        <w:t xml:space="preserve">So sánh </w:t>
+      </w:r>
+      <w:r>
+        <w:rPr>
+          <w:b/>
+          <w:bCs/>
+        </w:rPr>
+        <w:t>khả năng rendering tổng thể</w:t>
+      </w:r>
+      <w:r>
+        <w:rPr>
+          <w:b/>
+          <w:bCs/>
+        </w:rPr>
+        <w:t>:</w:t>
+      </w:r>
+    </w:p>
+    <w:p>
+      <w:pPr>
+        <w:pStyle w:val="Normal"/>
+        <w:widowControl/>
+        <w:numPr>
+          <w:ilvl w:val="0"/>
+          <w:numId w:val="0"/>
+        </w:numPr>
+        <w:bidi w:val="0"/>
+        <w:ind w:left="2160" w:hanging="0"/>
+        <w:jc w:val="left"/>
+        <w:rPr>
+          <w:b/>
+          <w:b/>
+          <w:bCs/>
+        </w:rPr>
+      </w:pPr>
+      <w:r>
+        <w:rPr>
+          <w:b/>
+          <w:bCs/>
+        </w:rPr>
+      </w:r>
+    </w:p>
+    <w:p>
+      <w:pPr>
+        <w:pStyle w:val="Normal"/>
+        <w:widowControl/>
+        <w:bidi w:val="0"/>
+        <w:ind w:left="720" w:hanging="0"/>
+        <w:jc w:val="left"/>
+        <w:rPr>
+          <w:b w:val="false"/>
+          <w:b w:val="false"/>
+          <w:bCs w:val="false"/>
+          <w:u w:val="none"/>
+        </w:rPr>
+      </w:pPr>
+      <w:r>
+        <w:rPr>
+          <w:b w:val="false"/>
+          <w:bCs w:val="false"/>
+          <w:u w:val="none"/>
+        </w:rPr>
+        <w:tab/>
+      </w:r>
+      <w:r>
+        <w:rPr>
+          <w:b w:val="false"/>
+          <w:bCs w:val="false"/>
+          <w:u w:val="single"/>
+        </w:rPr>
+        <w:t>Kết qủa:</w:t>
+      </w:r>
+    </w:p>
+    <w:p>
+      <w:pPr>
+        <w:pStyle w:val="Normal"/>
+        <w:widowControl/>
+        <w:bidi w:val="0"/>
+        <w:ind w:left="720" w:hanging="0"/>
+        <w:jc w:val="left"/>
+        <w:rPr>
+          <w:u w:val="single"/>
+        </w:rPr>
+      </w:pPr>
+      <w:r>
+        <w:rPr>
+          <w:b w:val="false"/>
+          <w:bCs w:val="false"/>
+          <w:u w:val="none"/>
+        </w:rPr>
+      </w:r>
+    </w:p>
+    <w:p>
+      <w:pPr>
+        <w:pStyle w:val="Normal"/>
+        <w:widowControl/>
+        <w:numPr>
+          <w:ilvl w:val="0"/>
+          <w:numId w:val="0"/>
+        </w:numPr>
+        <w:bidi w:val="0"/>
+        <w:ind w:left="2160" w:hanging="0"/>
+        <w:jc w:val="left"/>
+        <w:rPr>
+          <w:b/>
+          <w:b/>
+          <w:bCs/>
+        </w:rPr>
+      </w:pPr>
+      <w:r>
+        <w:rPr>
+          <w:b/>
+          <w:bCs/>
+        </w:rPr>
+        <w:drawing>
+          <wp:anchor behindDoc="0" distT="0" distB="0" distL="0" distR="0" simplePos="0" locked="0" layoutInCell="1" allowOverlap="1" relativeHeight="10">
+            <wp:simplePos x="0" y="0"/>
+            <wp:positionH relativeFrom="column">
+              <wp:align>center</wp:align>
+            </wp:positionH>
+            <wp:positionV relativeFrom="paragraph">
+              <wp:posOffset>635</wp:posOffset>
+            </wp:positionV>
+            <wp:extent cx="4269105" cy="3532505"/>
+            <wp:effectExtent l="0" t="0" r="0" b="0"/>
+            <wp:wrapSquare wrapText="largest"/>
+            <wp:docPr id="9" name="Image10" descr=""/>
+            <wp:cNvGraphicFramePr>
+              <a:graphicFrameLocks xmlns:a="http://schemas.openxmlformats.org/drawingml/2006/main" noChangeAspect="1"/>
+            </wp:cNvGraphicFramePr>
+            <a:graphic xmlns:a="http://schemas.openxmlformats.org/drawingml/2006/main">
+              <a:graphicData uri="http://schemas.openxmlformats.org/drawingml/2006/picture">
+                <pic:pic xmlns:pic="http://schemas.openxmlformats.org/drawingml/2006/picture">
+                  <pic:nvPicPr>
+                    <pic:cNvPr id="9" name="Image10" descr=""/>
+                    <pic:cNvPicPr>
+                      <a:picLocks noChangeAspect="1" noChangeArrowheads="1"/>
+                    </pic:cNvPicPr>
+                  </pic:nvPicPr>
+                  <pic:blipFill>
+                    <a:blip r:embed="rId10"/>
+                    <a:stretch>
+                      <a:fillRect/>
+                    </a:stretch>
+                  </pic:blipFill>
+                  <pic:spPr bwMode="auto">
+                    <a:xfrm>
+                      <a:off x="0" y="0"/>
+                      <a:ext cx="4269105" cy="3532505"/>
+                    </a:xfrm>
+                    <a:prstGeom prst="rect">
+                      <a:avLst/>
+                    </a:prstGeom>
+                  </pic:spPr>
+                </pic:pic>
+              </a:graphicData>
+            </a:graphic>
+          </wp:anchor>
+        </w:drawing>
+      </w:r>
     </w:p>
     <w:p>
       <w:pPr>
@@ -11244,406 +11928,7 @@
           <w:b/>
           <w:bCs/>
         </w:rPr>
-      </w:r>
-    </w:p>
-    <w:p>
-      <w:pPr>
-        <w:pStyle w:val="Normal"/>
-        <w:widowControl/>
-        <w:bidi w:val="0"/>
-        <w:ind w:hanging="0"/>
-        <w:jc w:val="left"/>
-        <w:rPr>
-          <w:b/>
-          <w:b/>
-          <w:bCs/>
-        </w:rPr>
-      </w:pPr>
-      <w:r>
-        <w:rPr>
-          <w:b/>
-          <w:bCs/>
-        </w:rPr>
-      </w:r>
-    </w:p>
-    <w:p>
-      <w:pPr>
-        <w:pStyle w:val="Normal"/>
-        <w:widowControl/>
-        <w:bidi w:val="0"/>
-        <w:ind w:hanging="0"/>
-        <w:jc w:val="left"/>
-        <w:rPr>
-          <w:b/>
-          <w:b/>
-          <w:bCs/>
-        </w:rPr>
-      </w:pPr>
-      <w:r>
-        <w:rPr>
-          <w:b/>
-          <w:bCs/>
-        </w:rPr>
-      </w:r>
-    </w:p>
-    <w:p>
-      <w:pPr>
-        <w:pStyle w:val="Normal"/>
-        <w:widowControl/>
-        <w:bidi w:val="0"/>
-        <w:ind w:hanging="0"/>
-        <w:jc w:val="left"/>
-        <w:rPr>
-          <w:b/>
-          <w:b/>
-          <w:bCs/>
-        </w:rPr>
-      </w:pPr>
-      <w:r>
-        <w:rPr>
-          <w:b/>
-          <w:bCs/>
-        </w:rPr>
-      </w:r>
-    </w:p>
-    <w:p>
-      <w:pPr>
-        <w:pStyle w:val="Normal"/>
-        <w:widowControl/>
-        <w:bidi w:val="0"/>
-        <w:ind w:hanging="0"/>
-        <w:jc w:val="left"/>
-        <w:rPr>
-          <w:b/>
-          <w:b/>
-          <w:bCs/>
-        </w:rPr>
-      </w:pPr>
-      <w:r>
-        <w:rPr>
-          <w:b/>
-          <w:bCs/>
-        </w:rPr>
-      </w:r>
-    </w:p>
-    <w:p>
-      <w:pPr>
-        <w:pStyle w:val="Normal"/>
-        <w:widowControl/>
-        <w:bidi w:val="0"/>
-        <w:ind w:hanging="0"/>
-        <w:jc w:val="left"/>
-        <w:rPr>
-          <w:b/>
-          <w:b/>
-          <w:bCs/>
-        </w:rPr>
-      </w:pPr>
-      <w:r>
-        <w:rPr>
-          <w:b/>
-          <w:bCs/>
-        </w:rPr>
-      </w:r>
-    </w:p>
-    <w:p>
-      <w:pPr>
-        <w:pStyle w:val="Normal"/>
-        <w:widowControl/>
-        <w:bidi w:val="0"/>
-        <w:ind w:hanging="0"/>
-        <w:jc w:val="left"/>
-        <w:rPr>
-          <w:b/>
-          <w:b/>
-          <w:bCs/>
-        </w:rPr>
-      </w:pPr>
-      <w:r>
-        <w:rPr>
-          <w:b/>
-          <w:bCs/>
-        </w:rPr>
-      </w:r>
-    </w:p>
-    <w:p>
-      <w:pPr>
-        <w:pStyle w:val="Normal"/>
-        <w:widowControl/>
-        <w:bidi w:val="0"/>
-        <w:ind w:hanging="0"/>
-        <w:jc w:val="left"/>
-        <w:rPr>
-          <w:b/>
-          <w:b/>
-          <w:bCs/>
-        </w:rPr>
-      </w:pPr>
-      <w:r>
-        <w:rPr>
-          <w:b/>
-          <w:bCs/>
-        </w:rPr>
-      </w:r>
-    </w:p>
-    <w:p>
-      <w:pPr>
-        <w:pStyle w:val="Normal"/>
-        <w:widowControl/>
-        <w:bidi w:val="0"/>
-        <w:ind w:hanging="0"/>
-        <w:jc w:val="left"/>
-        <w:rPr>
-          <w:b/>
-          <w:b/>
-          <w:bCs/>
-        </w:rPr>
-      </w:pPr>
-      <w:r>
-        <w:rPr>
-          <w:b/>
-          <w:bCs/>
-        </w:rPr>
-      </w:r>
-    </w:p>
-    <w:p>
-      <w:pPr>
-        <w:pStyle w:val="Normal"/>
-        <w:widowControl/>
-        <w:bidi w:val="0"/>
-        <w:ind w:hanging="0"/>
-        <w:jc w:val="left"/>
-        <w:rPr>
-          <w:b/>
-          <w:b/>
-          <w:bCs/>
-        </w:rPr>
-      </w:pPr>
-      <w:r>
-        <w:rPr>
-          <w:b/>
-          <w:bCs/>
-        </w:rPr>
-      </w:r>
-    </w:p>
-    <w:p>
-      <w:pPr>
-        <w:pStyle w:val="Normal"/>
-        <w:widowControl/>
-        <w:bidi w:val="0"/>
-        <w:ind w:hanging="0"/>
-        <w:jc w:val="left"/>
-        <w:rPr>
-          <w:b/>
-          <w:b/>
-          <w:bCs/>
-        </w:rPr>
-      </w:pPr>
-      <w:r>
-        <w:rPr>
-          <w:b/>
-          <w:bCs/>
-        </w:rPr>
-      </w:r>
-    </w:p>
-    <w:p>
-      <w:pPr>
-        <w:pStyle w:val="Normal"/>
-        <w:widowControl/>
-        <w:bidi w:val="0"/>
-        <w:ind w:hanging="0"/>
-        <w:jc w:val="left"/>
-        <w:rPr>
-          <w:b/>
-          <w:b/>
-          <w:bCs/>
-        </w:rPr>
-      </w:pPr>
-      <w:r>
-        <w:rPr>
-          <w:b/>
-          <w:bCs/>
-        </w:rPr>
-      </w:r>
-    </w:p>
-    <w:p>
-      <w:pPr>
-        <w:pStyle w:val="Normal"/>
-        <w:widowControl/>
-        <w:bidi w:val="0"/>
-        <w:ind w:hanging="0"/>
-        <w:jc w:val="left"/>
-        <w:rPr>
-          <w:b/>
-          <w:b/>
-          <w:bCs/>
-        </w:rPr>
-      </w:pPr>
-      <w:r>
-        <w:rPr>
-          <w:b/>
-          <w:bCs/>
-        </w:rPr>
-      </w:r>
-    </w:p>
-    <w:p>
-      <w:pPr>
-        <w:pStyle w:val="Normal"/>
-        <w:widowControl/>
-        <w:bidi w:val="0"/>
-        <w:ind w:hanging="0"/>
-        <w:jc w:val="left"/>
-        <w:rPr>
-          <w:b/>
-          <w:b/>
-          <w:bCs/>
-        </w:rPr>
-      </w:pPr>
-      <w:r>
-        <w:rPr>
-          <w:b/>
-          <w:bCs/>
-        </w:rPr>
-      </w:r>
-    </w:p>
-    <w:p>
-      <w:pPr>
-        <w:pStyle w:val="Normal"/>
-        <w:widowControl/>
-        <w:bidi w:val="0"/>
-        <w:ind w:hanging="0"/>
-        <w:jc w:val="left"/>
-        <w:rPr>
-          <w:b/>
-          <w:b/>
-          <w:bCs/>
-        </w:rPr>
-      </w:pPr>
-      <w:r>
-        <w:rPr>
-          <w:b/>
-          <w:bCs/>
-        </w:rPr>
-      </w:r>
-    </w:p>
-    <w:p>
-      <w:pPr>
-        <w:pStyle w:val="Normal"/>
-        <w:widowControl/>
-        <w:bidi w:val="0"/>
-        <w:ind w:hanging="0"/>
-        <w:jc w:val="left"/>
-        <w:rPr>
-          <w:b/>
-          <w:b/>
-          <w:bCs/>
-        </w:rPr>
-      </w:pPr>
-      <w:r>
-        <w:rPr>
-          <w:b/>
-          <w:bCs/>
-        </w:rPr>
-      </w:r>
-    </w:p>
-    <w:p>
-      <w:pPr>
-        <w:pStyle w:val="Normal"/>
-        <w:widowControl/>
-        <w:bidi w:val="0"/>
-        <w:ind w:hanging="0"/>
-        <w:jc w:val="left"/>
-        <w:rPr>
-          <w:b/>
-          <w:b/>
-          <w:bCs/>
-        </w:rPr>
-      </w:pPr>
-      <w:r>
-        <w:rPr>
-          <w:b/>
-          <w:bCs/>
-        </w:rPr>
-      </w:r>
-    </w:p>
-    <w:p>
-      <w:pPr>
-        <w:pStyle w:val="Normal"/>
-        <w:widowControl/>
-        <w:bidi w:val="0"/>
-        <w:ind w:hanging="0"/>
-        <w:jc w:val="left"/>
-        <w:rPr>
-          <w:b/>
-          <w:b/>
-          <w:bCs/>
-        </w:rPr>
-      </w:pPr>
-      <w:r>
-        <w:rPr>
-          <w:b/>
-          <w:bCs/>
-        </w:rPr>
-      </w:r>
-    </w:p>
-    <w:p>
-      <w:pPr>
-        <w:pStyle w:val="Normal"/>
-        <w:widowControl/>
-        <w:bidi w:val="0"/>
-        <w:ind w:hanging="0"/>
-        <w:jc w:val="left"/>
-        <w:rPr>
-          <w:b/>
-          <w:b/>
-          <w:bCs/>
-        </w:rPr>
-      </w:pPr>
-      <w:r>
-        <w:rPr>
-          <w:b/>
-          <w:bCs/>
-        </w:rPr>
-      </w:r>
-    </w:p>
-    <w:p>
-      <w:pPr>
-        <w:pStyle w:val="Normal"/>
-        <w:widowControl/>
-        <w:bidi w:val="0"/>
-        <w:ind w:hanging="0"/>
-        <w:jc w:val="left"/>
-        <w:rPr>
-          <w:b/>
-          <w:b/>
-          <w:bCs/>
-        </w:rPr>
-      </w:pPr>
-      <w:r>
-        <w:rPr>
-          <w:b/>
-          <w:bCs/>
-        </w:rPr>
-      </w:r>
-    </w:p>
-    <w:p>
-      <w:pPr>
-        <w:pStyle w:val="Normal"/>
-        <w:widowControl/>
-        <w:bidi w:val="0"/>
-        <w:ind w:hanging="0"/>
-        <w:jc w:val="left"/>
-        <w:rPr>
-          <w:b/>
-          <w:b/>
-          <w:bCs/>
-        </w:rPr>
-      </w:pPr>
-      <w:r>
-        <w:rPr>
-          <w:b/>
-          <w:bCs/>
-        </w:rPr>
+        <w:tab/>
       </w:r>
     </w:p>
     <w:p>
@@ -11720,9 +12005,10 @@
       </w:r>
     </w:p>
     <w:sectPr>
+      <w:footerReference w:type="default" r:id="rId11"/>
       <w:type w:val="nextPage"/>
       <w:pgSz w:w="11906" w:h="16838"/>
-      <w:pgMar w:left="1134" w:right="1134" w:header="0" w:top="1134" w:footer="0" w:bottom="1134" w:gutter="0"/>
+      <w:pgMar w:left="1134" w:right="1134" w:header="0" w:top="1134" w:footer="1134" w:bottom="1423" w:gutter="0"/>
       <w:pgNumType w:fmt="decimal"/>
       <w:formProt w:val="false"/>
       <w:textDirection w:val="lrTb"/>
@@ -11730,6 +12016,42 @@
     </w:sectPr>
   </w:body>
 </w:document>
+</file>
+
+<file path=word/footer1.xml><?xml version="1.0" encoding="utf-8"?>
+<w:ftr xmlns:o="urn:schemas-microsoft-com:office:office" xmlns:r="http://schemas.openxmlformats.org/officeDocument/2006/relationships" xmlns:v="urn:schemas-microsoft-com:vml" xmlns:w="http://schemas.openxmlformats.org/wordprocessingml/2006/main" xmlns:w10="urn:schemas-microsoft-com:office:word" xmlns:wp="http://schemas.openxmlformats.org/drawingml/2006/wordprocessingDrawing" xmlns:wps="http://schemas.microsoft.com/office/word/2010/wordprocessingShape" xmlns:wpg="http://schemas.microsoft.com/office/word/2010/wordprocessingGroup" xmlns:mc="http://schemas.openxmlformats.org/markup-compatibility/2006" xmlns:wp14="http://schemas.microsoft.com/office/word/2010/wordprocessingDrawing" xmlns:w14="http://schemas.microsoft.com/office/word/2010/wordml" mc:Ignorable="w14 wp14">
+  <w:p>
+    <w:pPr>
+      <w:pStyle w:val="Footer"/>
+      <w:jc w:val="right"/>
+      <w:rPr>
+        <w:color w:val="333333"/>
+        <w:sz w:val="20"/>
+        <w:szCs w:val="24"/>
+      </w:rPr>
+    </w:pPr>
+    <w:r>
+      <w:rPr>
+        <w:color w:val="333333"/>
+        <w:sz w:val="20"/>
+        <w:szCs w:val="24"/>
+      </w:rPr>
+      <w:fldChar w:fldCharType="begin"/>
+    </w:r>
+    <w:r>
+      <w:instrText> PAGE </w:instrText>
+    </w:r>
+    <w:r>
+      <w:fldChar w:fldCharType="separate"/>
+    </w:r>
+    <w:r>
+      <w:t>6</w:t>
+    </w:r>
+    <w:r>
+      <w:fldChar w:fldCharType="end"/>
+    </w:r>
+  </w:p>
+</w:ftr>
 </file>
 
 <file path=word/numbering.xml><?xml version="1.0" encoding="utf-8"?>
@@ -14130,6 +14452,170 @@
     </w:lvl>
   </w:abstractNum>
   <w:abstractNum w:abstractNumId="16">
+    <w:lvl w:ilvl="0">
+      <w:start w:val="1"/>
+      <w:numFmt w:val="bullet"/>
+      <w:lvlText w:val=""/>
+      <w:lvlJc w:val="left"/>
+      <w:pPr>
+        <w:tabs>
+          <w:tab w:val="num" w:pos="1440"/>
+        </w:tabs>
+        <w:ind w:left="1440" w:hanging="360"/>
+      </w:pPr>
+      <w:rPr>
+        <w:rFonts w:ascii="Symbol" w:hAnsi="Symbol" w:cs="Symbol" w:hint="default"/>
+        <w:sz w:val="18"/>
+        <w:szCs w:val="18"/>
+        <w:rFonts w:cs="OpenSymbol"/>
+      </w:rPr>
+    </w:lvl>
+    <w:lvl w:ilvl="1">
+      <w:start w:val="1"/>
+      <w:numFmt w:val="bullet"/>
+      <w:lvlText w:val="◦"/>
+      <w:lvlJc w:val="left"/>
+      <w:pPr>
+        <w:tabs>
+          <w:tab w:val="num" w:pos="1800"/>
+        </w:tabs>
+        <w:ind w:left="1800" w:hanging="360"/>
+      </w:pPr>
+      <w:rPr>
+        <w:rFonts w:ascii="OpenSymbol" w:hAnsi="OpenSymbol" w:cs="OpenSymbol" w:hint="default"/>
+        <w:sz w:val="18"/>
+        <w:szCs w:val="18"/>
+        <w:rFonts w:cs="OpenSymbol"/>
+      </w:rPr>
+    </w:lvl>
+    <w:lvl w:ilvl="2">
+      <w:start w:val="1"/>
+      <w:numFmt w:val="bullet"/>
+      <w:lvlText w:val="▪"/>
+      <w:lvlJc w:val="left"/>
+      <w:pPr>
+        <w:tabs>
+          <w:tab w:val="num" w:pos="2160"/>
+        </w:tabs>
+        <w:ind w:left="2160" w:hanging="360"/>
+      </w:pPr>
+      <w:rPr>
+        <w:rFonts w:ascii="OpenSymbol" w:hAnsi="OpenSymbol" w:cs="OpenSymbol" w:hint="default"/>
+        <w:sz w:val="18"/>
+        <w:szCs w:val="18"/>
+        <w:rFonts w:cs="OpenSymbol"/>
+      </w:rPr>
+    </w:lvl>
+    <w:lvl w:ilvl="3">
+      <w:start w:val="1"/>
+      <w:numFmt w:val="bullet"/>
+      <w:lvlText w:val=""/>
+      <w:lvlJc w:val="left"/>
+      <w:pPr>
+        <w:tabs>
+          <w:tab w:val="num" w:pos="2520"/>
+        </w:tabs>
+        <w:ind w:left="2520" w:hanging="360"/>
+      </w:pPr>
+      <w:rPr>
+        <w:rFonts w:ascii="Symbol" w:hAnsi="Symbol" w:cs="Symbol" w:hint="default"/>
+        <w:sz w:val="18"/>
+        <w:szCs w:val="18"/>
+        <w:rFonts w:cs="OpenSymbol"/>
+      </w:rPr>
+    </w:lvl>
+    <w:lvl w:ilvl="4">
+      <w:start w:val="1"/>
+      <w:numFmt w:val="bullet"/>
+      <w:lvlText w:val="◦"/>
+      <w:lvlJc w:val="left"/>
+      <w:pPr>
+        <w:tabs>
+          <w:tab w:val="num" w:pos="2880"/>
+        </w:tabs>
+        <w:ind w:left="2880" w:hanging="360"/>
+      </w:pPr>
+      <w:rPr>
+        <w:rFonts w:ascii="OpenSymbol" w:hAnsi="OpenSymbol" w:cs="OpenSymbol" w:hint="default"/>
+        <w:sz w:val="18"/>
+        <w:szCs w:val="18"/>
+        <w:rFonts w:cs="OpenSymbol"/>
+      </w:rPr>
+    </w:lvl>
+    <w:lvl w:ilvl="5">
+      <w:start w:val="1"/>
+      <w:numFmt w:val="bullet"/>
+      <w:lvlText w:val="▪"/>
+      <w:lvlJc w:val="left"/>
+      <w:pPr>
+        <w:tabs>
+          <w:tab w:val="num" w:pos="3240"/>
+        </w:tabs>
+        <w:ind w:left="3240" w:hanging="360"/>
+      </w:pPr>
+      <w:rPr>
+        <w:rFonts w:ascii="OpenSymbol" w:hAnsi="OpenSymbol" w:cs="OpenSymbol" w:hint="default"/>
+        <w:sz w:val="18"/>
+        <w:szCs w:val="18"/>
+        <w:rFonts w:cs="OpenSymbol"/>
+      </w:rPr>
+    </w:lvl>
+    <w:lvl w:ilvl="6">
+      <w:start w:val="1"/>
+      <w:numFmt w:val="bullet"/>
+      <w:lvlText w:val=""/>
+      <w:lvlJc w:val="left"/>
+      <w:pPr>
+        <w:tabs>
+          <w:tab w:val="num" w:pos="3600"/>
+        </w:tabs>
+        <w:ind w:left="3600" w:hanging="360"/>
+      </w:pPr>
+      <w:rPr>
+        <w:rFonts w:ascii="Symbol" w:hAnsi="Symbol" w:cs="Symbol" w:hint="default"/>
+        <w:sz w:val="18"/>
+        <w:szCs w:val="18"/>
+        <w:rFonts w:cs="OpenSymbol"/>
+      </w:rPr>
+    </w:lvl>
+    <w:lvl w:ilvl="7">
+      <w:start w:val="1"/>
+      <w:numFmt w:val="bullet"/>
+      <w:lvlText w:val="◦"/>
+      <w:lvlJc w:val="left"/>
+      <w:pPr>
+        <w:tabs>
+          <w:tab w:val="num" w:pos="3960"/>
+        </w:tabs>
+        <w:ind w:left="3960" w:hanging="360"/>
+      </w:pPr>
+      <w:rPr>
+        <w:rFonts w:ascii="OpenSymbol" w:hAnsi="OpenSymbol" w:cs="OpenSymbol" w:hint="default"/>
+        <w:sz w:val="18"/>
+        <w:szCs w:val="18"/>
+        <w:rFonts w:cs="OpenSymbol"/>
+      </w:rPr>
+    </w:lvl>
+    <w:lvl w:ilvl="8">
+      <w:start w:val="1"/>
+      <w:numFmt w:val="bullet"/>
+      <w:lvlText w:val="▪"/>
+      <w:lvlJc w:val="left"/>
+      <w:pPr>
+        <w:tabs>
+          <w:tab w:val="num" w:pos="4320"/>
+        </w:tabs>
+        <w:ind w:left="4320" w:hanging="360"/>
+      </w:pPr>
+      <w:rPr>
+        <w:rFonts w:ascii="OpenSymbol" w:hAnsi="OpenSymbol" w:cs="OpenSymbol" w:hint="default"/>
+        <w:sz w:val="18"/>
+        <w:szCs w:val="18"/>
+        <w:rFonts w:cs="OpenSymbol"/>
+      </w:rPr>
+    </w:lvl>
+  </w:abstractNum>
+  <w:abstractNum w:abstractNumId="17">
     <w:lvl w:ilvl="0">
       <w:start w:val="1"/>
       <w:numFmt w:val="none"/>
@@ -14296,6 +14782,9 @@
   <w:num w:numId="16">
     <w:abstractNumId w:val="16"/>
   </w:num>
+  <w:num w:numId="17">
+    <w:abstractNumId w:val="17"/>
+  </w:num>
 </w:numbering>
 </file>
 
@@ -27084,6 +27573,1129 @@
       <w:szCs w:val="18"/>
     </w:rPr>
   </w:style>
+  <w:style w:type="character" w:styleId="ListLabel1441">
+    <w:name w:val="ListLabel 1441"/>
+    <w:qFormat/>
+    <w:rPr>
+      <w:rFonts w:cs="OpenSymbol"/>
+      <w:sz w:val="18"/>
+      <w:szCs w:val="18"/>
+    </w:rPr>
+  </w:style>
+  <w:style w:type="character" w:styleId="ListLabel1442">
+    <w:name w:val="ListLabel 1442"/>
+    <w:qFormat/>
+    <w:rPr>
+      <w:rFonts w:cs="OpenSymbol"/>
+    </w:rPr>
+  </w:style>
+  <w:style w:type="character" w:styleId="ListLabel1443">
+    <w:name w:val="ListLabel 1443"/>
+    <w:qFormat/>
+    <w:rPr>
+      <w:rFonts w:cs="OpenSymbol"/>
+    </w:rPr>
+  </w:style>
+  <w:style w:type="character" w:styleId="ListLabel1444">
+    <w:name w:val="ListLabel 1444"/>
+    <w:qFormat/>
+    <w:rPr>
+      <w:rFonts w:cs="OpenSymbol"/>
+    </w:rPr>
+  </w:style>
+  <w:style w:type="character" w:styleId="ListLabel1445">
+    <w:name w:val="ListLabel 1445"/>
+    <w:qFormat/>
+    <w:rPr>
+      <w:rFonts w:cs="OpenSymbol"/>
+    </w:rPr>
+  </w:style>
+  <w:style w:type="character" w:styleId="ListLabel1446">
+    <w:name w:val="ListLabel 1446"/>
+    <w:qFormat/>
+    <w:rPr>
+      <w:rFonts w:cs="OpenSymbol"/>
+    </w:rPr>
+  </w:style>
+  <w:style w:type="character" w:styleId="ListLabel1447">
+    <w:name w:val="ListLabel 1447"/>
+    <w:qFormat/>
+    <w:rPr>
+      <w:rFonts w:cs="OpenSymbol"/>
+    </w:rPr>
+  </w:style>
+  <w:style w:type="character" w:styleId="ListLabel1448">
+    <w:name w:val="ListLabel 1448"/>
+    <w:qFormat/>
+    <w:rPr>
+      <w:rFonts w:cs="OpenSymbol"/>
+    </w:rPr>
+  </w:style>
+  <w:style w:type="character" w:styleId="ListLabel1449">
+    <w:name w:val="ListLabel 1449"/>
+    <w:qFormat/>
+    <w:rPr>
+      <w:rFonts w:cs="OpenSymbol"/>
+    </w:rPr>
+  </w:style>
+  <w:style w:type="character" w:styleId="ListLabel1450">
+    <w:name w:val="ListLabel 1450"/>
+    <w:qFormat/>
+    <w:rPr>
+      <w:rFonts w:cs="OpenSymbol"/>
+      <w:sz w:val="18"/>
+      <w:szCs w:val="18"/>
+    </w:rPr>
+  </w:style>
+  <w:style w:type="character" w:styleId="ListLabel1451">
+    <w:name w:val="ListLabel 1451"/>
+    <w:qFormat/>
+    <w:rPr>
+      <w:rFonts w:cs="OpenSymbol"/>
+      <w:sz w:val="18"/>
+      <w:szCs w:val="18"/>
+    </w:rPr>
+  </w:style>
+  <w:style w:type="character" w:styleId="ListLabel1452">
+    <w:name w:val="ListLabel 1452"/>
+    <w:qFormat/>
+    <w:rPr>
+      <w:rFonts w:cs="OpenSymbol"/>
+      <w:sz w:val="18"/>
+      <w:szCs w:val="18"/>
+    </w:rPr>
+  </w:style>
+  <w:style w:type="character" w:styleId="ListLabel1453">
+    <w:name w:val="ListLabel 1453"/>
+    <w:qFormat/>
+    <w:rPr>
+      <w:rFonts w:cs="OpenSymbol"/>
+      <w:sz w:val="18"/>
+      <w:szCs w:val="18"/>
+    </w:rPr>
+  </w:style>
+  <w:style w:type="character" w:styleId="ListLabel1454">
+    <w:name w:val="ListLabel 1454"/>
+    <w:qFormat/>
+    <w:rPr>
+      <w:rFonts w:cs="OpenSymbol"/>
+      <w:sz w:val="18"/>
+      <w:szCs w:val="18"/>
+    </w:rPr>
+  </w:style>
+  <w:style w:type="character" w:styleId="ListLabel1455">
+    <w:name w:val="ListLabel 1455"/>
+    <w:qFormat/>
+    <w:rPr>
+      <w:rFonts w:cs="OpenSymbol"/>
+      <w:sz w:val="18"/>
+      <w:szCs w:val="18"/>
+    </w:rPr>
+  </w:style>
+  <w:style w:type="character" w:styleId="ListLabel1456">
+    <w:name w:val="ListLabel 1456"/>
+    <w:qFormat/>
+    <w:rPr>
+      <w:rFonts w:cs="OpenSymbol"/>
+      <w:sz w:val="18"/>
+      <w:szCs w:val="18"/>
+    </w:rPr>
+  </w:style>
+  <w:style w:type="character" w:styleId="ListLabel1457">
+    <w:name w:val="ListLabel 1457"/>
+    <w:qFormat/>
+    <w:rPr>
+      <w:rFonts w:cs="OpenSymbol"/>
+      <w:sz w:val="18"/>
+      <w:szCs w:val="18"/>
+    </w:rPr>
+  </w:style>
+  <w:style w:type="character" w:styleId="ListLabel1458">
+    <w:name w:val="ListLabel 1458"/>
+    <w:qFormat/>
+    <w:rPr>
+      <w:rFonts w:cs="OpenSymbol"/>
+      <w:sz w:val="18"/>
+      <w:szCs w:val="18"/>
+    </w:rPr>
+  </w:style>
+  <w:style w:type="character" w:styleId="ListLabel1459">
+    <w:name w:val="ListLabel 1459"/>
+    <w:qFormat/>
+    <w:rPr>
+      <w:rFonts w:cs="OpenSymbol"/>
+      <w:sz w:val="18"/>
+      <w:szCs w:val="18"/>
+    </w:rPr>
+  </w:style>
+  <w:style w:type="character" w:styleId="ListLabel1460">
+    <w:name w:val="ListLabel 1460"/>
+    <w:qFormat/>
+    <w:rPr>
+      <w:rFonts w:cs="OpenSymbol"/>
+      <w:sz w:val="18"/>
+      <w:szCs w:val="18"/>
+    </w:rPr>
+  </w:style>
+  <w:style w:type="character" w:styleId="ListLabel1461">
+    <w:name w:val="ListLabel 1461"/>
+    <w:qFormat/>
+    <w:rPr>
+      <w:rFonts w:cs="OpenSymbol"/>
+      <w:sz w:val="18"/>
+      <w:szCs w:val="18"/>
+    </w:rPr>
+  </w:style>
+  <w:style w:type="character" w:styleId="ListLabel1462">
+    <w:name w:val="ListLabel 1462"/>
+    <w:qFormat/>
+    <w:rPr>
+      <w:rFonts w:cs="OpenSymbol"/>
+      <w:sz w:val="18"/>
+      <w:szCs w:val="18"/>
+    </w:rPr>
+  </w:style>
+  <w:style w:type="character" w:styleId="ListLabel1463">
+    <w:name w:val="ListLabel 1463"/>
+    <w:qFormat/>
+    <w:rPr>
+      <w:rFonts w:cs="OpenSymbol"/>
+      <w:sz w:val="18"/>
+      <w:szCs w:val="18"/>
+    </w:rPr>
+  </w:style>
+  <w:style w:type="character" w:styleId="ListLabel1464">
+    <w:name w:val="ListLabel 1464"/>
+    <w:qFormat/>
+    <w:rPr>
+      <w:rFonts w:cs="OpenSymbol"/>
+      <w:sz w:val="18"/>
+      <w:szCs w:val="18"/>
+    </w:rPr>
+  </w:style>
+  <w:style w:type="character" w:styleId="ListLabel1465">
+    <w:name w:val="ListLabel 1465"/>
+    <w:qFormat/>
+    <w:rPr>
+      <w:rFonts w:cs="OpenSymbol"/>
+      <w:sz w:val="18"/>
+      <w:szCs w:val="18"/>
+    </w:rPr>
+  </w:style>
+  <w:style w:type="character" w:styleId="ListLabel1466">
+    <w:name w:val="ListLabel 1466"/>
+    <w:qFormat/>
+    <w:rPr>
+      <w:rFonts w:cs="OpenSymbol"/>
+      <w:sz w:val="18"/>
+      <w:szCs w:val="18"/>
+    </w:rPr>
+  </w:style>
+  <w:style w:type="character" w:styleId="ListLabel1467">
+    <w:name w:val="ListLabel 1467"/>
+    <w:qFormat/>
+    <w:rPr>
+      <w:rFonts w:cs="OpenSymbol"/>
+      <w:sz w:val="18"/>
+      <w:szCs w:val="18"/>
+    </w:rPr>
+  </w:style>
+  <w:style w:type="character" w:styleId="ListLabel1468">
+    <w:name w:val="ListLabel 1468"/>
+    <w:qFormat/>
+    <w:rPr>
+      <w:rFonts w:ascii="DejaVu Sans Mono" w:hAnsi="DejaVu Sans Mono" w:cs="OpenSymbol"/>
+      <w:b w:val="false"/>
+      <w:sz w:val="18"/>
+      <w:szCs w:val="18"/>
+    </w:rPr>
+  </w:style>
+  <w:style w:type="character" w:styleId="ListLabel1469">
+    <w:name w:val="ListLabel 1469"/>
+    <w:qFormat/>
+    <w:rPr>
+      <w:rFonts w:cs="OpenSymbol"/>
+      <w:sz w:val="18"/>
+      <w:szCs w:val="18"/>
+    </w:rPr>
+  </w:style>
+  <w:style w:type="character" w:styleId="ListLabel1470">
+    <w:name w:val="ListLabel 1470"/>
+    <w:qFormat/>
+    <w:rPr>
+      <w:rFonts w:cs="OpenSymbol"/>
+      <w:sz w:val="18"/>
+      <w:szCs w:val="18"/>
+    </w:rPr>
+  </w:style>
+  <w:style w:type="character" w:styleId="ListLabel1471">
+    <w:name w:val="ListLabel 1471"/>
+    <w:qFormat/>
+    <w:rPr>
+      <w:rFonts w:cs="OpenSymbol"/>
+      <w:sz w:val="18"/>
+      <w:szCs w:val="18"/>
+    </w:rPr>
+  </w:style>
+  <w:style w:type="character" w:styleId="ListLabel1472">
+    <w:name w:val="ListLabel 1472"/>
+    <w:qFormat/>
+    <w:rPr>
+      <w:rFonts w:cs="OpenSymbol"/>
+      <w:sz w:val="18"/>
+      <w:szCs w:val="18"/>
+    </w:rPr>
+  </w:style>
+  <w:style w:type="character" w:styleId="ListLabel1473">
+    <w:name w:val="ListLabel 1473"/>
+    <w:qFormat/>
+    <w:rPr>
+      <w:rFonts w:cs="OpenSymbol"/>
+      <w:sz w:val="18"/>
+      <w:szCs w:val="18"/>
+    </w:rPr>
+  </w:style>
+  <w:style w:type="character" w:styleId="ListLabel1474">
+    <w:name w:val="ListLabel 1474"/>
+    <w:qFormat/>
+    <w:rPr>
+      <w:rFonts w:cs="OpenSymbol"/>
+      <w:sz w:val="18"/>
+      <w:szCs w:val="18"/>
+    </w:rPr>
+  </w:style>
+  <w:style w:type="character" w:styleId="ListLabel1475">
+    <w:name w:val="ListLabel 1475"/>
+    <w:qFormat/>
+    <w:rPr>
+      <w:rFonts w:cs="OpenSymbol"/>
+      <w:sz w:val="18"/>
+      <w:szCs w:val="18"/>
+    </w:rPr>
+  </w:style>
+  <w:style w:type="character" w:styleId="ListLabel1476">
+    <w:name w:val="ListLabel 1476"/>
+    <w:qFormat/>
+    <w:rPr>
+      <w:rFonts w:cs="OpenSymbol"/>
+      <w:sz w:val="18"/>
+      <w:szCs w:val="18"/>
+    </w:rPr>
+  </w:style>
+  <w:style w:type="character" w:styleId="ListLabel1477">
+    <w:name w:val="ListLabel 1477"/>
+    <w:qFormat/>
+    <w:rPr>
+      <w:rFonts w:ascii="DejaVu Sans Mono" w:hAnsi="DejaVu Sans Mono" w:cs="OpenSymbol"/>
+      <w:sz w:val="18"/>
+      <w:szCs w:val="18"/>
+    </w:rPr>
+  </w:style>
+  <w:style w:type="character" w:styleId="ListLabel1478">
+    <w:name w:val="ListLabel 1478"/>
+    <w:qFormat/>
+    <w:rPr>
+      <w:rFonts w:cs="OpenSymbol"/>
+      <w:sz w:val="18"/>
+      <w:szCs w:val="18"/>
+    </w:rPr>
+  </w:style>
+  <w:style w:type="character" w:styleId="ListLabel1479">
+    <w:name w:val="ListLabel 1479"/>
+    <w:qFormat/>
+    <w:rPr>
+      <w:rFonts w:cs="OpenSymbol"/>
+      <w:sz w:val="18"/>
+      <w:szCs w:val="18"/>
+    </w:rPr>
+  </w:style>
+  <w:style w:type="character" w:styleId="ListLabel1480">
+    <w:name w:val="ListLabel 1480"/>
+    <w:qFormat/>
+    <w:rPr>
+      <w:rFonts w:cs="OpenSymbol"/>
+      <w:sz w:val="18"/>
+      <w:szCs w:val="18"/>
+    </w:rPr>
+  </w:style>
+  <w:style w:type="character" w:styleId="ListLabel1481">
+    <w:name w:val="ListLabel 1481"/>
+    <w:qFormat/>
+    <w:rPr>
+      <w:rFonts w:cs="OpenSymbol"/>
+      <w:sz w:val="18"/>
+      <w:szCs w:val="18"/>
+    </w:rPr>
+  </w:style>
+  <w:style w:type="character" w:styleId="ListLabel1482">
+    <w:name w:val="ListLabel 1482"/>
+    <w:qFormat/>
+    <w:rPr>
+      <w:rFonts w:cs="OpenSymbol"/>
+      <w:sz w:val="18"/>
+      <w:szCs w:val="18"/>
+    </w:rPr>
+  </w:style>
+  <w:style w:type="character" w:styleId="ListLabel1483">
+    <w:name w:val="ListLabel 1483"/>
+    <w:qFormat/>
+    <w:rPr>
+      <w:rFonts w:cs="OpenSymbol"/>
+      <w:sz w:val="18"/>
+      <w:szCs w:val="18"/>
+    </w:rPr>
+  </w:style>
+  <w:style w:type="character" w:styleId="ListLabel1484">
+    <w:name w:val="ListLabel 1484"/>
+    <w:qFormat/>
+    <w:rPr>
+      <w:rFonts w:cs="OpenSymbol"/>
+      <w:sz w:val="18"/>
+      <w:szCs w:val="18"/>
+    </w:rPr>
+  </w:style>
+  <w:style w:type="character" w:styleId="ListLabel1485">
+    <w:name w:val="ListLabel 1485"/>
+    <w:qFormat/>
+    <w:rPr>
+      <w:rFonts w:cs="OpenSymbol"/>
+      <w:sz w:val="18"/>
+      <w:szCs w:val="18"/>
+    </w:rPr>
+  </w:style>
+  <w:style w:type="character" w:styleId="ListLabel1486">
+    <w:name w:val="ListLabel 1486"/>
+    <w:qFormat/>
+    <w:rPr>
+      <w:rFonts w:ascii="DejaVu Sans Mono" w:hAnsi="DejaVu Sans Mono" w:cs="OpenSymbol"/>
+      <w:b w:val="false"/>
+      <w:sz w:val="18"/>
+      <w:szCs w:val="18"/>
+    </w:rPr>
+  </w:style>
+  <w:style w:type="character" w:styleId="ListLabel1487">
+    <w:name w:val="ListLabel 1487"/>
+    <w:qFormat/>
+    <w:rPr>
+      <w:rFonts w:cs="OpenSymbol"/>
+      <w:sz w:val="18"/>
+      <w:szCs w:val="18"/>
+    </w:rPr>
+  </w:style>
+  <w:style w:type="character" w:styleId="ListLabel1488">
+    <w:name w:val="ListLabel 1488"/>
+    <w:qFormat/>
+    <w:rPr>
+      <w:rFonts w:cs="OpenSymbol"/>
+      <w:sz w:val="18"/>
+      <w:szCs w:val="18"/>
+    </w:rPr>
+  </w:style>
+  <w:style w:type="character" w:styleId="ListLabel1489">
+    <w:name w:val="ListLabel 1489"/>
+    <w:qFormat/>
+    <w:rPr>
+      <w:rFonts w:cs="OpenSymbol"/>
+      <w:sz w:val="18"/>
+      <w:szCs w:val="18"/>
+    </w:rPr>
+  </w:style>
+  <w:style w:type="character" w:styleId="ListLabel1490">
+    <w:name w:val="ListLabel 1490"/>
+    <w:qFormat/>
+    <w:rPr>
+      <w:rFonts w:cs="OpenSymbol"/>
+      <w:sz w:val="18"/>
+      <w:szCs w:val="18"/>
+    </w:rPr>
+  </w:style>
+  <w:style w:type="character" w:styleId="ListLabel1491">
+    <w:name w:val="ListLabel 1491"/>
+    <w:qFormat/>
+    <w:rPr>
+      <w:rFonts w:cs="OpenSymbol"/>
+      <w:sz w:val="18"/>
+      <w:szCs w:val="18"/>
+    </w:rPr>
+  </w:style>
+  <w:style w:type="character" w:styleId="ListLabel1492">
+    <w:name w:val="ListLabel 1492"/>
+    <w:qFormat/>
+    <w:rPr>
+      <w:rFonts w:cs="OpenSymbol"/>
+      <w:sz w:val="18"/>
+      <w:szCs w:val="18"/>
+    </w:rPr>
+  </w:style>
+  <w:style w:type="character" w:styleId="ListLabel1493">
+    <w:name w:val="ListLabel 1493"/>
+    <w:qFormat/>
+    <w:rPr>
+      <w:rFonts w:cs="OpenSymbol"/>
+      <w:sz w:val="18"/>
+      <w:szCs w:val="18"/>
+    </w:rPr>
+  </w:style>
+  <w:style w:type="character" w:styleId="ListLabel1494">
+    <w:name w:val="ListLabel 1494"/>
+    <w:qFormat/>
+    <w:rPr>
+      <w:rFonts w:cs="OpenSymbol"/>
+      <w:sz w:val="18"/>
+      <w:szCs w:val="18"/>
+    </w:rPr>
+  </w:style>
+  <w:style w:type="character" w:styleId="ListLabel1495">
+    <w:name w:val="ListLabel 1495"/>
+    <w:qFormat/>
+    <w:rPr>
+      <w:rFonts w:ascii="DejaVu Sans Mono" w:hAnsi="DejaVu Sans Mono" w:cs="OpenSymbol"/>
+      <w:b w:val="false"/>
+      <w:sz w:val="18"/>
+      <w:szCs w:val="18"/>
+    </w:rPr>
+  </w:style>
+  <w:style w:type="character" w:styleId="ListLabel1496">
+    <w:name w:val="ListLabel 1496"/>
+    <w:qFormat/>
+    <w:rPr>
+      <w:rFonts w:cs="OpenSymbol"/>
+      <w:sz w:val="18"/>
+      <w:szCs w:val="18"/>
+    </w:rPr>
+  </w:style>
+  <w:style w:type="character" w:styleId="ListLabel1497">
+    <w:name w:val="ListLabel 1497"/>
+    <w:qFormat/>
+    <w:rPr>
+      <w:rFonts w:cs="OpenSymbol"/>
+      <w:sz w:val="18"/>
+      <w:szCs w:val="18"/>
+    </w:rPr>
+  </w:style>
+  <w:style w:type="character" w:styleId="ListLabel1498">
+    <w:name w:val="ListLabel 1498"/>
+    <w:qFormat/>
+    <w:rPr>
+      <w:rFonts w:cs="OpenSymbol"/>
+      <w:sz w:val="18"/>
+      <w:szCs w:val="18"/>
+    </w:rPr>
+  </w:style>
+  <w:style w:type="character" w:styleId="ListLabel1499">
+    <w:name w:val="ListLabel 1499"/>
+    <w:qFormat/>
+    <w:rPr>
+      <w:rFonts w:cs="OpenSymbol"/>
+      <w:sz w:val="18"/>
+      <w:szCs w:val="18"/>
+    </w:rPr>
+  </w:style>
+  <w:style w:type="character" w:styleId="ListLabel1500">
+    <w:name w:val="ListLabel 1500"/>
+    <w:qFormat/>
+    <w:rPr>
+      <w:rFonts w:cs="OpenSymbol"/>
+      <w:sz w:val="18"/>
+      <w:szCs w:val="18"/>
+    </w:rPr>
+  </w:style>
+  <w:style w:type="character" w:styleId="ListLabel1501">
+    <w:name w:val="ListLabel 1501"/>
+    <w:qFormat/>
+    <w:rPr>
+      <w:rFonts w:cs="OpenSymbol"/>
+      <w:sz w:val="18"/>
+      <w:szCs w:val="18"/>
+    </w:rPr>
+  </w:style>
+  <w:style w:type="character" w:styleId="ListLabel1502">
+    <w:name w:val="ListLabel 1502"/>
+    <w:qFormat/>
+    <w:rPr>
+      <w:rFonts w:cs="OpenSymbol"/>
+      <w:sz w:val="18"/>
+      <w:szCs w:val="18"/>
+    </w:rPr>
+  </w:style>
+  <w:style w:type="character" w:styleId="ListLabel1503">
+    <w:name w:val="ListLabel 1503"/>
+    <w:qFormat/>
+    <w:rPr>
+      <w:rFonts w:cs="OpenSymbol"/>
+      <w:sz w:val="18"/>
+      <w:szCs w:val="18"/>
+    </w:rPr>
+  </w:style>
+  <w:style w:type="character" w:styleId="ListLabel1504">
+    <w:name w:val="ListLabel 1504"/>
+    <w:qFormat/>
+    <w:rPr>
+      <w:rFonts w:ascii="DejaVu Sans Mono" w:hAnsi="DejaVu Sans Mono" w:cs="OpenSymbol"/>
+      <w:sz w:val="18"/>
+      <w:szCs w:val="18"/>
+    </w:rPr>
+  </w:style>
+  <w:style w:type="character" w:styleId="ListLabel1505">
+    <w:name w:val="ListLabel 1505"/>
+    <w:qFormat/>
+    <w:rPr>
+      <w:rFonts w:cs="OpenSymbol"/>
+      <w:sz w:val="18"/>
+      <w:szCs w:val="18"/>
+    </w:rPr>
+  </w:style>
+  <w:style w:type="character" w:styleId="ListLabel1506">
+    <w:name w:val="ListLabel 1506"/>
+    <w:qFormat/>
+    <w:rPr>
+      <w:rFonts w:cs="OpenSymbol"/>
+      <w:sz w:val="18"/>
+      <w:szCs w:val="18"/>
+    </w:rPr>
+  </w:style>
+  <w:style w:type="character" w:styleId="ListLabel1507">
+    <w:name w:val="ListLabel 1507"/>
+    <w:qFormat/>
+    <w:rPr>
+      <w:rFonts w:cs="OpenSymbol"/>
+      <w:sz w:val="18"/>
+      <w:szCs w:val="18"/>
+    </w:rPr>
+  </w:style>
+  <w:style w:type="character" w:styleId="ListLabel1508">
+    <w:name w:val="ListLabel 1508"/>
+    <w:qFormat/>
+    <w:rPr>
+      <w:rFonts w:cs="OpenSymbol"/>
+      <w:sz w:val="18"/>
+      <w:szCs w:val="18"/>
+    </w:rPr>
+  </w:style>
+  <w:style w:type="character" w:styleId="ListLabel1509">
+    <w:name w:val="ListLabel 1509"/>
+    <w:qFormat/>
+    <w:rPr>
+      <w:rFonts w:cs="OpenSymbol"/>
+      <w:sz w:val="18"/>
+      <w:szCs w:val="18"/>
+    </w:rPr>
+  </w:style>
+  <w:style w:type="character" w:styleId="ListLabel1510">
+    <w:name w:val="ListLabel 1510"/>
+    <w:qFormat/>
+    <w:rPr>
+      <w:rFonts w:cs="OpenSymbol"/>
+      <w:sz w:val="18"/>
+      <w:szCs w:val="18"/>
+    </w:rPr>
+  </w:style>
+  <w:style w:type="character" w:styleId="ListLabel1511">
+    <w:name w:val="ListLabel 1511"/>
+    <w:qFormat/>
+    <w:rPr>
+      <w:rFonts w:cs="OpenSymbol"/>
+      <w:sz w:val="18"/>
+      <w:szCs w:val="18"/>
+    </w:rPr>
+  </w:style>
+  <w:style w:type="character" w:styleId="ListLabel1512">
+    <w:name w:val="ListLabel 1512"/>
+    <w:qFormat/>
+    <w:rPr>
+      <w:rFonts w:cs="OpenSymbol"/>
+      <w:sz w:val="18"/>
+      <w:szCs w:val="18"/>
+    </w:rPr>
+  </w:style>
+  <w:style w:type="character" w:styleId="ListLabel1513">
+    <w:name w:val="ListLabel 1513"/>
+    <w:qFormat/>
+    <w:rPr>
+      <w:rFonts w:ascii="DejaVu Sans Mono" w:hAnsi="DejaVu Sans Mono" w:cs="OpenSymbol"/>
+      <w:sz w:val="18"/>
+      <w:szCs w:val="18"/>
+    </w:rPr>
+  </w:style>
+  <w:style w:type="character" w:styleId="ListLabel1514">
+    <w:name w:val="ListLabel 1514"/>
+    <w:qFormat/>
+    <w:rPr>
+      <w:rFonts w:cs="OpenSymbol"/>
+      <w:sz w:val="18"/>
+      <w:szCs w:val="18"/>
+    </w:rPr>
+  </w:style>
+  <w:style w:type="character" w:styleId="ListLabel1515">
+    <w:name w:val="ListLabel 1515"/>
+    <w:qFormat/>
+    <w:rPr>
+      <w:rFonts w:cs="OpenSymbol"/>
+      <w:sz w:val="18"/>
+      <w:szCs w:val="18"/>
+    </w:rPr>
+  </w:style>
+  <w:style w:type="character" w:styleId="ListLabel1516">
+    <w:name w:val="ListLabel 1516"/>
+    <w:qFormat/>
+    <w:rPr>
+      <w:rFonts w:cs="OpenSymbol"/>
+      <w:sz w:val="18"/>
+      <w:szCs w:val="18"/>
+    </w:rPr>
+  </w:style>
+  <w:style w:type="character" w:styleId="ListLabel1517">
+    <w:name w:val="ListLabel 1517"/>
+    <w:qFormat/>
+    <w:rPr>
+      <w:rFonts w:cs="OpenSymbol"/>
+      <w:sz w:val="18"/>
+      <w:szCs w:val="18"/>
+    </w:rPr>
+  </w:style>
+  <w:style w:type="character" w:styleId="ListLabel1518">
+    <w:name w:val="ListLabel 1518"/>
+    <w:qFormat/>
+    <w:rPr>
+      <w:rFonts w:cs="OpenSymbol"/>
+      <w:sz w:val="18"/>
+      <w:szCs w:val="18"/>
+    </w:rPr>
+  </w:style>
+  <w:style w:type="character" w:styleId="ListLabel1519">
+    <w:name w:val="ListLabel 1519"/>
+    <w:qFormat/>
+    <w:rPr>
+      <w:rFonts w:cs="OpenSymbol"/>
+      <w:sz w:val="18"/>
+      <w:szCs w:val="18"/>
+    </w:rPr>
+  </w:style>
+  <w:style w:type="character" w:styleId="ListLabel1520">
+    <w:name w:val="ListLabel 1520"/>
+    <w:qFormat/>
+    <w:rPr>
+      <w:rFonts w:cs="OpenSymbol"/>
+      <w:sz w:val="18"/>
+      <w:szCs w:val="18"/>
+    </w:rPr>
+  </w:style>
+  <w:style w:type="character" w:styleId="ListLabel1521">
+    <w:name w:val="ListLabel 1521"/>
+    <w:qFormat/>
+    <w:rPr>
+      <w:rFonts w:cs="OpenSymbol"/>
+      <w:sz w:val="18"/>
+      <w:szCs w:val="18"/>
+    </w:rPr>
+  </w:style>
+  <w:style w:type="character" w:styleId="ListLabel1522">
+    <w:name w:val="ListLabel 1522"/>
+    <w:qFormat/>
+    <w:rPr>
+      <w:rFonts w:cs="OpenSymbol"/>
+      <w:b w:val="false"/>
+      <w:sz w:val="18"/>
+      <w:szCs w:val="18"/>
+    </w:rPr>
+  </w:style>
+  <w:style w:type="character" w:styleId="ListLabel1523">
+    <w:name w:val="ListLabel 1523"/>
+    <w:qFormat/>
+    <w:rPr>
+      <w:rFonts w:cs="OpenSymbol"/>
+      <w:sz w:val="18"/>
+      <w:szCs w:val="18"/>
+    </w:rPr>
+  </w:style>
+  <w:style w:type="character" w:styleId="ListLabel1524">
+    <w:name w:val="ListLabel 1524"/>
+    <w:qFormat/>
+    <w:rPr>
+      <w:rFonts w:cs="OpenSymbol"/>
+      <w:sz w:val="18"/>
+      <w:szCs w:val="18"/>
+    </w:rPr>
+  </w:style>
+  <w:style w:type="character" w:styleId="ListLabel1525">
+    <w:name w:val="ListLabel 1525"/>
+    <w:qFormat/>
+    <w:rPr>
+      <w:rFonts w:cs="OpenSymbol"/>
+      <w:sz w:val="18"/>
+      <w:szCs w:val="18"/>
+    </w:rPr>
+  </w:style>
+  <w:style w:type="character" w:styleId="ListLabel1526">
+    <w:name w:val="ListLabel 1526"/>
+    <w:qFormat/>
+    <w:rPr>
+      <w:rFonts w:cs="OpenSymbol"/>
+      <w:sz w:val="18"/>
+      <w:szCs w:val="18"/>
+    </w:rPr>
+  </w:style>
+  <w:style w:type="character" w:styleId="ListLabel1527">
+    <w:name w:val="ListLabel 1527"/>
+    <w:qFormat/>
+    <w:rPr>
+      <w:rFonts w:cs="OpenSymbol"/>
+      <w:sz w:val="18"/>
+      <w:szCs w:val="18"/>
+    </w:rPr>
+  </w:style>
+  <w:style w:type="character" w:styleId="ListLabel1528">
+    <w:name w:val="ListLabel 1528"/>
+    <w:qFormat/>
+    <w:rPr>
+      <w:rFonts w:cs="OpenSymbol"/>
+      <w:sz w:val="18"/>
+      <w:szCs w:val="18"/>
+    </w:rPr>
+  </w:style>
+  <w:style w:type="character" w:styleId="ListLabel1529">
+    <w:name w:val="ListLabel 1529"/>
+    <w:qFormat/>
+    <w:rPr>
+      <w:rFonts w:cs="OpenSymbol"/>
+      <w:sz w:val="18"/>
+      <w:szCs w:val="18"/>
+    </w:rPr>
+  </w:style>
+  <w:style w:type="character" w:styleId="ListLabel1530">
+    <w:name w:val="ListLabel 1530"/>
+    <w:qFormat/>
+    <w:rPr>
+      <w:rFonts w:cs="OpenSymbol"/>
+      <w:sz w:val="18"/>
+      <w:szCs w:val="18"/>
+    </w:rPr>
+  </w:style>
+  <w:style w:type="character" w:styleId="ListLabel1531">
+    <w:name w:val="ListLabel 1531"/>
+    <w:qFormat/>
+    <w:rPr>
+      <w:rFonts w:cs="OpenSymbol"/>
+      <w:sz w:val="18"/>
+      <w:szCs w:val="18"/>
+    </w:rPr>
+  </w:style>
+  <w:style w:type="character" w:styleId="ListLabel1532">
+    <w:name w:val="ListLabel 1532"/>
+    <w:qFormat/>
+    <w:rPr>
+      <w:rFonts w:cs="OpenSymbol"/>
+      <w:sz w:val="18"/>
+      <w:szCs w:val="18"/>
+    </w:rPr>
+  </w:style>
+  <w:style w:type="character" w:styleId="ListLabel1533">
+    <w:name w:val="ListLabel 1533"/>
+    <w:qFormat/>
+    <w:rPr>
+      <w:rFonts w:cs="OpenSymbol"/>
+      <w:sz w:val="18"/>
+      <w:szCs w:val="18"/>
+    </w:rPr>
+  </w:style>
+  <w:style w:type="character" w:styleId="ListLabel1534">
+    <w:name w:val="ListLabel 1534"/>
+    <w:qFormat/>
+    <w:rPr>
+      <w:rFonts w:cs="OpenSymbol"/>
+      <w:sz w:val="18"/>
+      <w:szCs w:val="18"/>
+    </w:rPr>
+  </w:style>
+  <w:style w:type="character" w:styleId="ListLabel1535">
+    <w:name w:val="ListLabel 1535"/>
+    <w:qFormat/>
+    <w:rPr>
+      <w:rFonts w:cs="OpenSymbol"/>
+      <w:sz w:val="18"/>
+      <w:szCs w:val="18"/>
+    </w:rPr>
+  </w:style>
+  <w:style w:type="character" w:styleId="ListLabel1536">
+    <w:name w:val="ListLabel 1536"/>
+    <w:qFormat/>
+    <w:rPr>
+      <w:rFonts w:cs="OpenSymbol"/>
+      <w:sz w:val="18"/>
+      <w:szCs w:val="18"/>
+    </w:rPr>
+  </w:style>
+  <w:style w:type="character" w:styleId="ListLabel1537">
+    <w:name w:val="ListLabel 1537"/>
+    <w:qFormat/>
+    <w:rPr>
+      <w:rFonts w:cs="OpenSymbol"/>
+      <w:sz w:val="18"/>
+      <w:szCs w:val="18"/>
+    </w:rPr>
+  </w:style>
+  <w:style w:type="character" w:styleId="ListLabel1538">
+    <w:name w:val="ListLabel 1538"/>
+    <w:qFormat/>
+    <w:rPr>
+      <w:rFonts w:cs="OpenSymbol"/>
+      <w:sz w:val="18"/>
+      <w:szCs w:val="18"/>
+    </w:rPr>
+  </w:style>
+  <w:style w:type="character" w:styleId="ListLabel1539">
+    <w:name w:val="ListLabel 1539"/>
+    <w:qFormat/>
+    <w:rPr>
+      <w:rFonts w:cs="OpenSymbol"/>
+      <w:sz w:val="18"/>
+      <w:szCs w:val="18"/>
+    </w:rPr>
+  </w:style>
+  <w:style w:type="character" w:styleId="ListLabel1540">
+    <w:name w:val="ListLabel 1540"/>
+    <w:qFormat/>
+    <w:rPr>
+      <w:rFonts w:cs="OpenSymbol"/>
+      <w:sz w:val="18"/>
+      <w:szCs w:val="18"/>
+    </w:rPr>
+  </w:style>
+  <w:style w:type="character" w:styleId="ListLabel1541">
+    <w:name w:val="ListLabel 1541"/>
+    <w:qFormat/>
+    <w:rPr>
+      <w:rFonts w:cs="OpenSymbol"/>
+      <w:sz w:val="18"/>
+      <w:szCs w:val="18"/>
+    </w:rPr>
+  </w:style>
+  <w:style w:type="character" w:styleId="ListLabel1542">
+    <w:name w:val="ListLabel 1542"/>
+    <w:qFormat/>
+    <w:rPr>
+      <w:rFonts w:cs="OpenSymbol"/>
+      <w:sz w:val="18"/>
+      <w:szCs w:val="18"/>
+    </w:rPr>
+  </w:style>
+  <w:style w:type="character" w:styleId="ListLabel1543">
+    <w:name w:val="ListLabel 1543"/>
+    <w:qFormat/>
+    <w:rPr>
+      <w:rFonts w:cs="OpenSymbol"/>
+      <w:sz w:val="18"/>
+      <w:szCs w:val="18"/>
+    </w:rPr>
+  </w:style>
+  <w:style w:type="character" w:styleId="ListLabel1544">
+    <w:name w:val="ListLabel 1544"/>
+    <w:qFormat/>
+    <w:rPr>
+      <w:rFonts w:cs="OpenSymbol"/>
+      <w:sz w:val="18"/>
+      <w:szCs w:val="18"/>
+    </w:rPr>
+  </w:style>
+  <w:style w:type="character" w:styleId="ListLabel1545">
+    <w:name w:val="ListLabel 1545"/>
+    <w:qFormat/>
+    <w:rPr>
+      <w:rFonts w:cs="OpenSymbol"/>
+      <w:sz w:val="18"/>
+      <w:szCs w:val="18"/>
+    </w:rPr>
+  </w:style>
+  <w:style w:type="character" w:styleId="ListLabel1546">
+    <w:name w:val="ListLabel 1546"/>
+    <w:qFormat/>
+    <w:rPr>
+      <w:rFonts w:cs="OpenSymbol"/>
+      <w:sz w:val="18"/>
+      <w:szCs w:val="18"/>
+    </w:rPr>
+  </w:style>
+  <w:style w:type="character" w:styleId="ListLabel1547">
+    <w:name w:val="ListLabel 1547"/>
+    <w:qFormat/>
+    <w:rPr>
+      <w:rFonts w:cs="OpenSymbol"/>
+      <w:sz w:val="18"/>
+      <w:szCs w:val="18"/>
+    </w:rPr>
+  </w:style>
+  <w:style w:type="character" w:styleId="ListLabel1548">
+    <w:name w:val="ListLabel 1548"/>
+    <w:qFormat/>
+    <w:rPr>
+      <w:rFonts w:cs="OpenSymbol"/>
+      <w:sz w:val="18"/>
+      <w:szCs w:val="18"/>
+    </w:rPr>
+  </w:style>
+  <w:style w:type="character" w:styleId="ListLabel1549">
+    <w:name w:val="ListLabel 1549"/>
+    <w:qFormat/>
+    <w:rPr>
+      <w:rFonts w:cs="OpenSymbol"/>
+      <w:b/>
+      <w:sz w:val="18"/>
+      <w:szCs w:val="18"/>
+    </w:rPr>
+  </w:style>
+  <w:style w:type="character" w:styleId="ListLabel1550">
+    <w:name w:val="ListLabel 1550"/>
+    <w:qFormat/>
+    <w:rPr>
+      <w:rFonts w:cs="OpenSymbol"/>
+      <w:sz w:val="18"/>
+      <w:szCs w:val="18"/>
+    </w:rPr>
+  </w:style>
+  <w:style w:type="character" w:styleId="ListLabel1551">
+    <w:name w:val="ListLabel 1551"/>
+    <w:qFormat/>
+    <w:rPr>
+      <w:rFonts w:cs="OpenSymbol"/>
+      <w:sz w:val="18"/>
+      <w:szCs w:val="18"/>
+    </w:rPr>
+  </w:style>
+  <w:style w:type="character" w:styleId="ListLabel1552">
+    <w:name w:val="ListLabel 1552"/>
+    <w:qFormat/>
+    <w:rPr>
+      <w:rFonts w:cs="OpenSymbol"/>
+      <w:sz w:val="18"/>
+      <w:szCs w:val="18"/>
+    </w:rPr>
+  </w:style>
+  <w:style w:type="character" w:styleId="ListLabel1553">
+    <w:name w:val="ListLabel 1553"/>
+    <w:qFormat/>
+    <w:rPr>
+      <w:rFonts w:cs="OpenSymbol"/>
+      <w:sz w:val="18"/>
+      <w:szCs w:val="18"/>
+    </w:rPr>
+  </w:style>
+  <w:style w:type="character" w:styleId="ListLabel1554">
+    <w:name w:val="ListLabel 1554"/>
+    <w:qFormat/>
+    <w:rPr>
+      <w:rFonts w:cs="OpenSymbol"/>
+      <w:sz w:val="18"/>
+      <w:szCs w:val="18"/>
+    </w:rPr>
+  </w:style>
+  <w:style w:type="character" w:styleId="ListLabel1555">
+    <w:name w:val="ListLabel 1555"/>
+    <w:qFormat/>
+    <w:rPr>
+      <w:rFonts w:cs="OpenSymbol"/>
+      <w:sz w:val="18"/>
+      <w:szCs w:val="18"/>
+    </w:rPr>
+  </w:style>
+  <w:style w:type="character" w:styleId="ListLabel1556">
+    <w:name w:val="ListLabel 1556"/>
+    <w:qFormat/>
+    <w:rPr>
+      <w:rFonts w:cs="OpenSymbol"/>
+      <w:sz w:val="18"/>
+      <w:szCs w:val="18"/>
+    </w:rPr>
+  </w:style>
+  <w:style w:type="character" w:styleId="ListLabel1557">
+    <w:name w:val="ListLabel 1557"/>
+    <w:qFormat/>
+    <w:rPr>
+      <w:rFonts w:cs="OpenSymbol"/>
+      <w:sz w:val="18"/>
+      <w:szCs w:val="18"/>
+    </w:rPr>
+  </w:style>
+  <w:style w:type="character" w:styleId="ListLabel1558">
+    <w:name w:val="ListLabel 1558"/>
+    <w:qFormat/>
+    <w:rPr>
+      <w:rFonts w:cs="OpenSymbol"/>
+      <w:sz w:val="18"/>
+      <w:szCs w:val="18"/>
+    </w:rPr>
+  </w:style>
+  <w:style w:type="character" w:styleId="ListLabel1559">
+    <w:name w:val="ListLabel 1559"/>
+    <w:qFormat/>
+    <w:rPr>
+      <w:rFonts w:cs="OpenSymbol"/>
+      <w:sz w:val="18"/>
+      <w:szCs w:val="18"/>
+    </w:rPr>
+  </w:style>
+  <w:style w:type="character" w:styleId="ListLabel1560">
+    <w:name w:val="ListLabel 1560"/>
+    <w:qFormat/>
+    <w:rPr>
+      <w:rFonts w:cs="OpenSymbol"/>
+      <w:sz w:val="18"/>
+      <w:szCs w:val="18"/>
+    </w:rPr>
+  </w:style>
+  <w:style w:type="character" w:styleId="ListLabel1561">
+    <w:name w:val="ListLabel 1561"/>
+    <w:qFormat/>
+    <w:rPr>
+      <w:rFonts w:cs="OpenSymbol"/>
+      <w:sz w:val="18"/>
+      <w:szCs w:val="18"/>
+    </w:rPr>
+  </w:style>
+  <w:style w:type="character" w:styleId="ListLabel1562">
+    <w:name w:val="ListLabel 1562"/>
+    <w:qFormat/>
+    <w:rPr>
+      <w:rFonts w:cs="OpenSymbol"/>
+      <w:sz w:val="18"/>
+      <w:szCs w:val="18"/>
+    </w:rPr>
+  </w:style>
+  <w:style w:type="character" w:styleId="ListLabel1563">
+    <w:name w:val="ListLabel 1563"/>
+    <w:qFormat/>
+    <w:rPr>
+      <w:rFonts w:cs="OpenSymbol"/>
+      <w:sz w:val="18"/>
+      <w:szCs w:val="18"/>
+    </w:rPr>
+  </w:style>
+  <w:style w:type="character" w:styleId="ListLabel1564">
+    <w:name w:val="ListLabel 1564"/>
+    <w:qFormat/>
+    <w:rPr>
+      <w:rFonts w:cs="OpenSymbol"/>
+      <w:sz w:val="18"/>
+      <w:szCs w:val="18"/>
+    </w:rPr>
+  </w:style>
+  <w:style w:type="character" w:styleId="ListLabel1565">
+    <w:name w:val="ListLabel 1565"/>
+    <w:qFormat/>
+    <w:rPr>
+      <w:rFonts w:cs="OpenSymbol"/>
+      <w:sz w:val="18"/>
+      <w:szCs w:val="18"/>
+    </w:rPr>
+  </w:style>
+  <w:style w:type="character" w:styleId="ListLabel1566">
+    <w:name w:val="ListLabel 1566"/>
+    <w:qFormat/>
+    <w:rPr>
+      <w:rFonts w:cs="OpenSymbol"/>
+      <w:sz w:val="18"/>
+      <w:szCs w:val="18"/>
+    </w:rPr>
+  </w:style>
   <w:style w:type="paragraph" w:styleId="Heading">
     <w:name w:val="Heading"/>
     <w:basedOn w:val="Normal"/>
@@ -27163,5 +28775,11 @@
     <w:pPr/>
     <w:rPr/>
   </w:style>
+  <w:style w:type="paragraph" w:styleId="Footer">
+    <w:name w:val="Footer"/>
+    <w:basedOn w:val="Normal"/>
+    <w:pPr/>
+    <w:rPr/>
+  </w:style>
 </w:styles>
 </file>
</xml_diff>

<commit_message>
update thống kê + docs
</commit_message>
<xml_diff>
--- a/docs/note_modules-view.docx
+++ b/docs/note_modules-view.docx
@@ -6357,7 +6357,7 @@
       <w:tblPr>
         <w:tblW w:w="9272" w:type="dxa"/>
         <w:jc w:val="left"/>
-        <w:tblInd w:w="431" w:type="dxa"/>
+        <w:tblInd w:w="429" w:type="dxa"/>
         <w:tblBorders>
           <w:top w:val="single" w:sz="2" w:space="0" w:color="000001"/>
           <w:left w:val="single" w:sz="2" w:space="0" w:color="000001"/>
@@ -6368,7 +6368,7 @@
         </w:tblBorders>
         <w:tblCellMar>
           <w:top w:w="55" w:type="dxa"/>
-          <w:left w:w="15" w:type="dxa"/>
+          <w:left w:w="12" w:type="dxa"/>
           <w:bottom w:w="55" w:type="dxa"/>
           <w:right w:w="55" w:type="dxa"/>
         </w:tblCellMar>
@@ -6391,7 +6391,7 @@
             </w:tcBorders>
             <w:shd w:fill="auto" w:val="clear"/>
             <w:tcMar>
-              <w:left w:w="15" w:type="dxa"/>
+              <w:left w:w="12" w:type="dxa"/>
             </w:tcMar>
           </w:tcPr>
           <w:p>
@@ -7128,14 +7128,39 @@
         <w:rPr/>
       </w:pPr>
       <w:r>
+        <w:rPr>
+          <w:b w:val="false"/>
+          <w:bCs w:val="false"/>
+        </w:rPr>
+        <w:tab/>
+        <w:t>Kết quả:</w:t>
+      </w:r>
+    </w:p>
+    <w:p>
+      <w:pPr>
+        <w:pStyle w:val="Normal"/>
+        <w:widowControl/>
+        <w:bidi w:val="0"/>
+        <w:jc w:val="left"/>
+        <w:rPr>
+          <w:b w:val="false"/>
+          <w:b w:val="false"/>
+          <w:bCs w:val="false"/>
+        </w:rPr>
+      </w:pPr>
+      <w:r>
+        <w:rPr>
+          <w:b w:val="false"/>
+          <w:bCs w:val="false"/>
+        </w:rPr>
         <w:drawing>
           <wp:anchor behindDoc="0" distT="0" distB="0" distL="0" distR="0" simplePos="0" locked="0" layoutInCell="1" allowOverlap="1" relativeHeight="2">
             <wp:simplePos x="0" y="0"/>
             <wp:positionH relativeFrom="column">
-              <wp:posOffset>1706880</wp:posOffset>
+              <wp:posOffset>1722120</wp:posOffset>
             </wp:positionH>
             <wp:positionV relativeFrom="paragraph">
-              <wp:posOffset>244475</wp:posOffset>
+              <wp:posOffset>84455</wp:posOffset>
             </wp:positionV>
             <wp:extent cx="2695575" cy="1350645"/>
             <wp:effectExtent l="0" t="0" r="0" b="0"/>
@@ -7174,39 +7199,6 @@
           </wp:anchor>
         </w:drawing>
       </w:r>
-      <w:r>
-        <w:rPr>
-          <w:b w:val="false"/>
-          <w:bCs w:val="false"/>
-        </w:rPr>
-        <w:tab/>
-      </w:r>
-      <w:r>
-        <w:rPr>
-          <w:b w:val="false"/>
-          <w:bCs w:val="false"/>
-        </w:rPr>
-        <w:t>Kết quả:</w:t>
-      </w:r>
-    </w:p>
-    <w:p>
-      <w:pPr>
-        <w:pStyle w:val="Normal"/>
-        <w:widowControl/>
-        <w:bidi w:val="0"/>
-        <w:jc w:val="left"/>
-        <w:rPr>
-          <w:b w:val="false"/>
-          <w:b w:val="false"/>
-          <w:bCs w:val="false"/>
-        </w:rPr>
-      </w:pPr>
-      <w:r>
-        <w:rPr>
-          <w:b w:val="false"/>
-          <w:bCs w:val="false"/>
-        </w:rPr>
-      </w:r>
     </w:p>
     <w:p>
       <w:pPr>
@@ -7310,7 +7302,7 @@
       <w:tblPr>
         <w:tblW w:w="9272" w:type="dxa"/>
         <w:jc w:val="left"/>
-        <w:tblInd w:w="431" w:type="dxa"/>
+        <w:tblInd w:w="429" w:type="dxa"/>
         <w:tblBorders>
           <w:top w:val="single" w:sz="2" w:space="0" w:color="000001"/>
           <w:left w:val="single" w:sz="2" w:space="0" w:color="000001"/>
@@ -7321,7 +7313,7 @@
         </w:tblBorders>
         <w:tblCellMar>
           <w:top w:w="55" w:type="dxa"/>
-          <w:left w:w="15" w:type="dxa"/>
+          <w:left w:w="12" w:type="dxa"/>
           <w:bottom w:w="55" w:type="dxa"/>
           <w:right w:w="55" w:type="dxa"/>
         </w:tblCellMar>
@@ -7344,7 +7336,7 @@
             </w:tcBorders>
             <w:shd w:fill="auto" w:val="clear"/>
             <w:tcMar>
-              <w:left w:w="15" w:type="dxa"/>
+              <w:left w:w="12" w:type="dxa"/>
             </w:tcMar>
           </w:tcPr>
           <w:p>
@@ -8461,7 +8453,7 @@
       <w:tblPr>
         <w:tblW w:w="9272" w:type="dxa"/>
         <w:jc w:val="left"/>
-        <w:tblInd w:w="431" w:type="dxa"/>
+        <w:tblInd w:w="429" w:type="dxa"/>
         <w:tblBorders>
           <w:top w:val="single" w:sz="2" w:space="0" w:color="000001"/>
           <w:left w:val="single" w:sz="2" w:space="0" w:color="000001"/>
@@ -8472,7 +8464,7 @@
         </w:tblBorders>
         <w:tblCellMar>
           <w:top w:w="55" w:type="dxa"/>
-          <w:left w:w="15" w:type="dxa"/>
+          <w:left w:w="12" w:type="dxa"/>
           <w:bottom w:w="55" w:type="dxa"/>
           <w:right w:w="55" w:type="dxa"/>
         </w:tblCellMar>
@@ -8495,7 +8487,7 @@
             </w:tcBorders>
             <w:shd w:fill="auto" w:val="clear"/>
             <w:tcMar>
-              <w:left w:w="15" w:type="dxa"/>
+              <w:left w:w="12" w:type="dxa"/>
             </w:tcMar>
           </w:tcPr>
           <w:p>
@@ -8712,7 +8704,7 @@
       <w:tblPr>
         <w:tblW w:w="9272" w:type="dxa"/>
         <w:jc w:val="left"/>
-        <w:tblInd w:w="431" w:type="dxa"/>
+        <w:tblInd w:w="429" w:type="dxa"/>
         <w:tblBorders>
           <w:top w:val="single" w:sz="2" w:space="0" w:color="000001"/>
           <w:left w:val="single" w:sz="2" w:space="0" w:color="000001"/>
@@ -8723,7 +8715,7 @@
         </w:tblBorders>
         <w:tblCellMar>
           <w:top w:w="55" w:type="dxa"/>
-          <w:left w:w="15" w:type="dxa"/>
+          <w:left w:w="12" w:type="dxa"/>
           <w:bottom w:w="55" w:type="dxa"/>
           <w:right w:w="55" w:type="dxa"/>
         </w:tblCellMar>
@@ -8746,7 +8738,7 @@
             </w:tcBorders>
             <w:shd w:fill="auto" w:val="clear"/>
             <w:tcMar>
-              <w:left w:w="15" w:type="dxa"/>
+              <w:left w:w="12" w:type="dxa"/>
             </w:tcMar>
           </w:tcPr>
           <w:p>
@@ -10407,6 +10399,25 @@
         <w:pStyle w:val="Normal"/>
         <w:numPr>
           <w:ilvl w:val="0"/>
+          <w:numId w:val="0"/>
+        </w:numPr>
+        <w:ind w:left="720" w:hanging="0"/>
+        <w:rPr>
+          <w:b/>
+          <w:b/>
+          <w:bCs/>
+          <w:u w:val="single"/>
+        </w:rPr>
+      </w:pPr>
+      <w:r>
+        <w:rPr/>
+      </w:r>
+    </w:p>
+    <w:p>
+      <w:pPr>
+        <w:pStyle w:val="Normal"/>
+        <w:numPr>
+          <w:ilvl w:val="0"/>
           <w:numId w:val="14"/>
         </w:numPr>
         <w:rPr/>
@@ -10459,7 +10470,7 @@
       <w:tblPr>
         <w:tblW w:w="9272" w:type="dxa"/>
         <w:jc w:val="left"/>
-        <w:tblInd w:w="431" w:type="dxa"/>
+        <w:tblInd w:w="429" w:type="dxa"/>
         <w:tblBorders>
           <w:top w:val="single" w:sz="2" w:space="0" w:color="000001"/>
           <w:left w:val="single" w:sz="2" w:space="0" w:color="000001"/>
@@ -10470,7 +10481,7 @@
         </w:tblBorders>
         <w:tblCellMar>
           <w:top w:w="55" w:type="dxa"/>
-          <w:left w:w="15" w:type="dxa"/>
+          <w:left w:w="12" w:type="dxa"/>
           <w:bottom w:w="55" w:type="dxa"/>
           <w:right w:w="55" w:type="dxa"/>
         </w:tblCellMar>
@@ -10493,7 +10504,7 @@
             </w:tcBorders>
             <w:shd w:fill="auto" w:val="clear"/>
             <w:tcMar>
-              <w:left w:w="15" w:type="dxa"/>
+              <w:left w:w="12" w:type="dxa"/>
             </w:tcMar>
           </w:tcPr>
           <w:p>
@@ -11393,30 +11404,6 @@
           <w:b w:val="false"/>
           <w:bCs w:val="false"/>
         </w:rPr>
-      </w:r>
-    </w:p>
-    <w:p>
-      <w:pPr>
-        <w:pStyle w:val="Normal"/>
-        <w:widowControl/>
-        <w:numPr>
-          <w:ilvl w:val="0"/>
-          <w:numId w:val="0"/>
-        </w:numPr>
-        <w:bidi w:val="0"/>
-        <w:ind w:left="1440" w:hanging="0"/>
-        <w:jc w:val="left"/>
-        <w:rPr>
-          <w:b/>
-          <w:b/>
-          <w:bCs/>
-        </w:rPr>
-      </w:pPr>
-      <w:r>
-        <w:rPr>
-          <w:b/>
-          <w:bCs/>
-        </w:rPr>
         <w:drawing>
           <wp:anchor behindDoc="0" distT="0" distB="0" distL="0" distR="0" simplePos="0" locked="0" layoutInCell="1" allowOverlap="1" relativeHeight="8">
             <wp:simplePos x="0" y="0"/>
@@ -11424,7 +11411,7 @@
               <wp:align>center</wp:align>
             </wp:positionH>
             <wp:positionV relativeFrom="paragraph">
-              <wp:posOffset>635</wp:posOffset>
+              <wp:posOffset>23495</wp:posOffset>
             </wp:positionV>
             <wp:extent cx="3046095" cy="1649095"/>
             <wp:effectExtent l="0" t="0" r="0" b="0"/>
@@ -11470,23 +11457,57 @@
         <w:widowControl/>
         <w:numPr>
           <w:ilvl w:val="0"/>
+          <w:numId w:val="0"/>
+        </w:numPr>
+        <w:bidi w:val="0"/>
+        <w:ind w:left="1440" w:hanging="0"/>
+        <w:jc w:val="left"/>
+        <w:rPr>
+          <w:b/>
+          <w:b/>
+          <w:bCs/>
+        </w:rPr>
+      </w:pPr>
+      <w:r>
+        <w:rPr>
+          <w:b/>
+          <w:bCs/>
+        </w:rPr>
+      </w:r>
+    </w:p>
+    <w:p>
+      <w:pPr>
+        <w:pStyle w:val="Normal"/>
+        <w:widowControl/>
+        <w:numPr>
+          <w:ilvl w:val="0"/>
           <w:numId w:val="16"/>
         </w:numPr>
         <w:bidi w:val="0"/>
         <w:ind w:left="720" w:hanging="0"/>
         <w:jc w:val="left"/>
-        <w:rPr>
-          <w:b/>
+        <w:rPr/>
+      </w:pPr>
+      <w:r>
+        <w:rPr>
           <w:b/>
           <w:bCs/>
         </w:rPr>
-      </w:pPr>
+        <w:t xml:space="preserve">So sánh thời gian </w:t>
+      </w:r>
       <w:r>
         <w:rPr>
           <w:b/>
           <w:bCs/>
         </w:rPr>
-        <w:t>So sánh thời gian tính toán CPU:</w:t>
+        <w:t>measure/layout</w:t>
+      </w:r>
+      <w:r>
+        <w:rPr>
+          <w:b/>
+          <w:bCs/>
+        </w:rPr>
+        <w:t>:</w:t>
       </w:r>
     </w:p>
     <w:p>
@@ -11565,12 +11586,12 @@
           <wp:anchor behindDoc="0" distT="0" distB="0" distL="0" distR="0" simplePos="0" locked="0" layoutInCell="1" allowOverlap="1" relativeHeight="9">
             <wp:simplePos x="0" y="0"/>
             <wp:positionH relativeFrom="column">
-              <wp:posOffset>827405</wp:posOffset>
+              <wp:align>center</wp:align>
             </wp:positionH>
             <wp:positionV relativeFrom="paragraph">
-              <wp:posOffset>38100</wp:posOffset>
+              <wp:posOffset>635</wp:posOffset>
             </wp:positionV>
-            <wp:extent cx="5067935" cy="1608455"/>
+            <wp:extent cx="3560445" cy="1780540"/>
             <wp:effectExtent l="0" t="0" r="0" b="0"/>
             <wp:wrapTopAndBottom/>
             <wp:docPr id="8" name="Image8" descr=""/>
@@ -11595,7 +11616,7 @@
                   <pic:spPr bwMode="auto">
                     <a:xfrm>
                       <a:off x="0" y="0"/>
-                      <a:ext cx="5067935" cy="1608455"/>
+                      <a:ext cx="3560445" cy="1780540"/>
                     </a:xfrm>
                     <a:prstGeom prst="rect">
                       <a:avLst/>
@@ -11744,10 +11765,10 @@
             <wp:positionV relativeFrom="paragraph">
               <wp:posOffset>635</wp:posOffset>
             </wp:positionV>
-            <wp:extent cx="4269105" cy="3532505"/>
+            <wp:extent cx="3794760" cy="3175000"/>
             <wp:effectExtent l="0" t="0" r="0" b="0"/>
-            <wp:wrapSquare wrapText="largest"/>
-            <wp:docPr id="9" name="Image10" descr=""/>
+            <wp:wrapTopAndBottom/>
+            <wp:docPr id="9" name="Image9" descr=""/>
             <wp:cNvGraphicFramePr>
               <a:graphicFrameLocks xmlns:a="http://schemas.openxmlformats.org/drawingml/2006/main" noChangeAspect="1"/>
             </wp:cNvGraphicFramePr>
@@ -11755,7 +11776,7 @@
               <a:graphicData uri="http://schemas.openxmlformats.org/drawingml/2006/picture">
                 <pic:pic xmlns:pic="http://schemas.openxmlformats.org/drawingml/2006/picture">
                   <pic:nvPicPr>
-                    <pic:cNvPr id="9" name="Image10" descr=""/>
+                    <pic:cNvPr id="9" name="Image9" descr=""/>
                     <pic:cNvPicPr>
                       <a:picLocks noChangeAspect="1" noChangeArrowheads="1"/>
                     </pic:cNvPicPr>
@@ -11769,7 +11790,7 @@
                   <pic:spPr bwMode="auto">
                     <a:xfrm>
                       <a:off x="0" y="0"/>
-                      <a:ext cx="4269105" cy="3532505"/>
+                      <a:ext cx="3794760" cy="3175000"/>
                     </a:xfrm>
                     <a:prstGeom prst="rect">
                       <a:avLst/>
@@ -11801,46 +11822,6 @@
           <w:bCs/>
         </w:rPr>
         <w:tab/>
-      </w:r>
-    </w:p>
-    <w:p>
-      <w:pPr>
-        <w:pStyle w:val="Normal"/>
-        <w:widowControl/>
-        <w:bidi w:val="0"/>
-        <w:ind w:hanging="0"/>
-        <w:jc w:val="left"/>
-        <w:rPr>
-          <w:b/>
-          <w:b/>
-          <w:bCs/>
-        </w:rPr>
-      </w:pPr>
-      <w:r>
-        <w:rPr>
-          <w:b/>
-          <w:bCs/>
-        </w:rPr>
-      </w:r>
-    </w:p>
-    <w:p>
-      <w:pPr>
-        <w:pStyle w:val="Normal"/>
-        <w:widowControl/>
-        <w:bidi w:val="0"/>
-        <w:ind w:hanging="0"/>
-        <w:jc w:val="left"/>
-        <w:rPr>
-          <w:b/>
-          <w:b/>
-          <w:bCs/>
-        </w:rPr>
-      </w:pPr>
-      <w:r>
-        <w:rPr>
-          <w:b/>
-          <w:bCs/>
-        </w:rPr>
       </w:r>
     </w:p>
     <w:p>
@@ -29766,6 +29747,1211 @@
       <w:szCs w:val="18"/>
     </w:rPr>
   </w:style>
+  <w:style w:type="character" w:styleId="ListLabel1702">
+    <w:name w:val="ListLabel 1702"/>
+    <w:qFormat/>
+    <w:rPr>
+      <w:rFonts w:cs="OpenSymbol"/>
+      <w:sz w:val="18"/>
+      <w:szCs w:val="18"/>
+    </w:rPr>
+  </w:style>
+  <w:style w:type="character" w:styleId="ListLabel1703">
+    <w:name w:val="ListLabel 1703"/>
+    <w:qFormat/>
+    <w:rPr>
+      <w:rFonts w:cs="OpenSymbol"/>
+    </w:rPr>
+  </w:style>
+  <w:style w:type="character" w:styleId="ListLabel1704">
+    <w:name w:val="ListLabel 1704"/>
+    <w:qFormat/>
+    <w:rPr>
+      <w:rFonts w:cs="OpenSymbol"/>
+    </w:rPr>
+  </w:style>
+  <w:style w:type="character" w:styleId="ListLabel1705">
+    <w:name w:val="ListLabel 1705"/>
+    <w:qFormat/>
+    <w:rPr>
+      <w:rFonts w:cs="OpenSymbol"/>
+    </w:rPr>
+  </w:style>
+  <w:style w:type="character" w:styleId="ListLabel1706">
+    <w:name w:val="ListLabel 1706"/>
+    <w:qFormat/>
+    <w:rPr>
+      <w:rFonts w:cs="OpenSymbol"/>
+    </w:rPr>
+  </w:style>
+  <w:style w:type="character" w:styleId="ListLabel1707">
+    <w:name w:val="ListLabel 1707"/>
+    <w:qFormat/>
+    <w:rPr>
+      <w:rFonts w:cs="OpenSymbol"/>
+    </w:rPr>
+  </w:style>
+  <w:style w:type="character" w:styleId="ListLabel1708">
+    <w:name w:val="ListLabel 1708"/>
+    <w:qFormat/>
+    <w:rPr>
+      <w:rFonts w:cs="OpenSymbol"/>
+    </w:rPr>
+  </w:style>
+  <w:style w:type="character" w:styleId="ListLabel1709">
+    <w:name w:val="ListLabel 1709"/>
+    <w:qFormat/>
+    <w:rPr>
+      <w:rFonts w:cs="OpenSymbol"/>
+    </w:rPr>
+  </w:style>
+  <w:style w:type="character" w:styleId="ListLabel1710">
+    <w:name w:val="ListLabel 1710"/>
+    <w:qFormat/>
+    <w:rPr>
+      <w:rFonts w:cs="OpenSymbol"/>
+    </w:rPr>
+  </w:style>
+  <w:style w:type="character" w:styleId="ListLabel1711">
+    <w:name w:val="ListLabel 1711"/>
+    <w:qFormat/>
+    <w:rPr>
+      <w:rFonts w:cs="OpenSymbol"/>
+      <w:sz w:val="18"/>
+      <w:szCs w:val="18"/>
+    </w:rPr>
+  </w:style>
+  <w:style w:type="character" w:styleId="ListLabel1712">
+    <w:name w:val="ListLabel 1712"/>
+    <w:qFormat/>
+    <w:rPr>
+      <w:rFonts w:cs="OpenSymbol"/>
+      <w:sz w:val="18"/>
+      <w:szCs w:val="18"/>
+    </w:rPr>
+  </w:style>
+  <w:style w:type="character" w:styleId="ListLabel1713">
+    <w:name w:val="ListLabel 1713"/>
+    <w:qFormat/>
+    <w:rPr>
+      <w:rFonts w:cs="OpenSymbol"/>
+      <w:sz w:val="18"/>
+      <w:szCs w:val="18"/>
+    </w:rPr>
+  </w:style>
+  <w:style w:type="character" w:styleId="ListLabel1714">
+    <w:name w:val="ListLabel 1714"/>
+    <w:qFormat/>
+    <w:rPr>
+      <w:rFonts w:cs="OpenSymbol"/>
+      <w:sz w:val="18"/>
+      <w:szCs w:val="18"/>
+    </w:rPr>
+  </w:style>
+  <w:style w:type="character" w:styleId="ListLabel1715">
+    <w:name w:val="ListLabel 1715"/>
+    <w:qFormat/>
+    <w:rPr>
+      <w:rFonts w:cs="OpenSymbol"/>
+      <w:sz w:val="18"/>
+      <w:szCs w:val="18"/>
+    </w:rPr>
+  </w:style>
+  <w:style w:type="character" w:styleId="ListLabel1716">
+    <w:name w:val="ListLabel 1716"/>
+    <w:qFormat/>
+    <w:rPr>
+      <w:rFonts w:cs="OpenSymbol"/>
+      <w:sz w:val="18"/>
+      <w:szCs w:val="18"/>
+    </w:rPr>
+  </w:style>
+  <w:style w:type="character" w:styleId="ListLabel1717">
+    <w:name w:val="ListLabel 1717"/>
+    <w:qFormat/>
+    <w:rPr>
+      <w:rFonts w:cs="OpenSymbol"/>
+      <w:sz w:val="18"/>
+      <w:szCs w:val="18"/>
+    </w:rPr>
+  </w:style>
+  <w:style w:type="character" w:styleId="ListLabel1718">
+    <w:name w:val="ListLabel 1718"/>
+    <w:qFormat/>
+    <w:rPr>
+      <w:rFonts w:cs="OpenSymbol"/>
+      <w:sz w:val="18"/>
+      <w:szCs w:val="18"/>
+    </w:rPr>
+  </w:style>
+  <w:style w:type="character" w:styleId="ListLabel1719">
+    <w:name w:val="ListLabel 1719"/>
+    <w:qFormat/>
+    <w:rPr>
+      <w:rFonts w:cs="OpenSymbol"/>
+      <w:sz w:val="18"/>
+      <w:szCs w:val="18"/>
+    </w:rPr>
+  </w:style>
+  <w:style w:type="character" w:styleId="ListLabel1720">
+    <w:name w:val="ListLabel 1720"/>
+    <w:qFormat/>
+    <w:rPr>
+      <w:rFonts w:cs="OpenSymbol"/>
+      <w:sz w:val="18"/>
+      <w:szCs w:val="18"/>
+    </w:rPr>
+  </w:style>
+  <w:style w:type="character" w:styleId="ListLabel1721">
+    <w:name w:val="ListLabel 1721"/>
+    <w:qFormat/>
+    <w:rPr>
+      <w:rFonts w:cs="OpenSymbol"/>
+      <w:sz w:val="18"/>
+      <w:szCs w:val="18"/>
+    </w:rPr>
+  </w:style>
+  <w:style w:type="character" w:styleId="ListLabel1722">
+    <w:name w:val="ListLabel 1722"/>
+    <w:qFormat/>
+    <w:rPr>
+      <w:rFonts w:cs="OpenSymbol"/>
+      <w:sz w:val="18"/>
+      <w:szCs w:val="18"/>
+    </w:rPr>
+  </w:style>
+  <w:style w:type="character" w:styleId="ListLabel1723">
+    <w:name w:val="ListLabel 1723"/>
+    <w:qFormat/>
+    <w:rPr>
+      <w:rFonts w:cs="OpenSymbol"/>
+      <w:sz w:val="18"/>
+      <w:szCs w:val="18"/>
+    </w:rPr>
+  </w:style>
+  <w:style w:type="character" w:styleId="ListLabel1724">
+    <w:name w:val="ListLabel 1724"/>
+    <w:qFormat/>
+    <w:rPr>
+      <w:rFonts w:cs="OpenSymbol"/>
+      <w:sz w:val="18"/>
+      <w:szCs w:val="18"/>
+    </w:rPr>
+  </w:style>
+  <w:style w:type="character" w:styleId="ListLabel1725">
+    <w:name w:val="ListLabel 1725"/>
+    <w:qFormat/>
+    <w:rPr>
+      <w:rFonts w:cs="OpenSymbol"/>
+      <w:sz w:val="18"/>
+      <w:szCs w:val="18"/>
+    </w:rPr>
+  </w:style>
+  <w:style w:type="character" w:styleId="ListLabel1726">
+    <w:name w:val="ListLabel 1726"/>
+    <w:qFormat/>
+    <w:rPr>
+      <w:rFonts w:cs="OpenSymbol"/>
+      <w:sz w:val="18"/>
+      <w:szCs w:val="18"/>
+    </w:rPr>
+  </w:style>
+  <w:style w:type="character" w:styleId="ListLabel1727">
+    <w:name w:val="ListLabel 1727"/>
+    <w:qFormat/>
+    <w:rPr>
+      <w:rFonts w:cs="OpenSymbol"/>
+      <w:sz w:val="18"/>
+      <w:szCs w:val="18"/>
+    </w:rPr>
+  </w:style>
+  <w:style w:type="character" w:styleId="ListLabel1728">
+    <w:name w:val="ListLabel 1728"/>
+    <w:qFormat/>
+    <w:rPr>
+      <w:rFonts w:cs="OpenSymbol"/>
+      <w:sz w:val="18"/>
+      <w:szCs w:val="18"/>
+    </w:rPr>
+  </w:style>
+  <w:style w:type="character" w:styleId="ListLabel1729">
+    <w:name w:val="ListLabel 1729"/>
+    <w:qFormat/>
+    <w:rPr>
+      <w:rFonts w:ascii="DejaVu Sans Mono" w:hAnsi="DejaVu Sans Mono" w:cs="OpenSymbol"/>
+      <w:b w:val="false"/>
+      <w:sz w:val="18"/>
+      <w:szCs w:val="18"/>
+    </w:rPr>
+  </w:style>
+  <w:style w:type="character" w:styleId="ListLabel1730">
+    <w:name w:val="ListLabel 1730"/>
+    <w:qFormat/>
+    <w:rPr>
+      <w:rFonts w:cs="OpenSymbol"/>
+      <w:sz w:val="18"/>
+      <w:szCs w:val="18"/>
+    </w:rPr>
+  </w:style>
+  <w:style w:type="character" w:styleId="ListLabel1731">
+    <w:name w:val="ListLabel 1731"/>
+    <w:qFormat/>
+    <w:rPr>
+      <w:rFonts w:cs="OpenSymbol"/>
+      <w:sz w:val="18"/>
+      <w:szCs w:val="18"/>
+    </w:rPr>
+  </w:style>
+  <w:style w:type="character" w:styleId="ListLabel1732">
+    <w:name w:val="ListLabel 1732"/>
+    <w:qFormat/>
+    <w:rPr>
+      <w:rFonts w:cs="OpenSymbol"/>
+      <w:sz w:val="18"/>
+      <w:szCs w:val="18"/>
+    </w:rPr>
+  </w:style>
+  <w:style w:type="character" w:styleId="ListLabel1733">
+    <w:name w:val="ListLabel 1733"/>
+    <w:qFormat/>
+    <w:rPr>
+      <w:rFonts w:cs="OpenSymbol"/>
+      <w:sz w:val="18"/>
+      <w:szCs w:val="18"/>
+    </w:rPr>
+  </w:style>
+  <w:style w:type="character" w:styleId="ListLabel1734">
+    <w:name w:val="ListLabel 1734"/>
+    <w:qFormat/>
+    <w:rPr>
+      <w:rFonts w:cs="OpenSymbol"/>
+      <w:sz w:val="18"/>
+      <w:szCs w:val="18"/>
+    </w:rPr>
+  </w:style>
+  <w:style w:type="character" w:styleId="ListLabel1735">
+    <w:name w:val="ListLabel 1735"/>
+    <w:qFormat/>
+    <w:rPr>
+      <w:rFonts w:cs="OpenSymbol"/>
+      <w:sz w:val="18"/>
+      <w:szCs w:val="18"/>
+    </w:rPr>
+  </w:style>
+  <w:style w:type="character" w:styleId="ListLabel1736">
+    <w:name w:val="ListLabel 1736"/>
+    <w:qFormat/>
+    <w:rPr>
+      <w:rFonts w:cs="OpenSymbol"/>
+      <w:sz w:val="18"/>
+      <w:szCs w:val="18"/>
+    </w:rPr>
+  </w:style>
+  <w:style w:type="character" w:styleId="ListLabel1737">
+    <w:name w:val="ListLabel 1737"/>
+    <w:qFormat/>
+    <w:rPr>
+      <w:rFonts w:cs="OpenSymbol"/>
+      <w:sz w:val="18"/>
+      <w:szCs w:val="18"/>
+    </w:rPr>
+  </w:style>
+  <w:style w:type="character" w:styleId="ListLabel1738">
+    <w:name w:val="ListLabel 1738"/>
+    <w:qFormat/>
+    <w:rPr>
+      <w:rFonts w:ascii="DejaVu Sans Mono" w:hAnsi="DejaVu Sans Mono" w:cs="OpenSymbol"/>
+      <w:sz w:val="18"/>
+      <w:szCs w:val="18"/>
+    </w:rPr>
+  </w:style>
+  <w:style w:type="character" w:styleId="ListLabel1739">
+    <w:name w:val="ListLabel 1739"/>
+    <w:qFormat/>
+    <w:rPr>
+      <w:rFonts w:cs="OpenSymbol"/>
+      <w:sz w:val="18"/>
+      <w:szCs w:val="18"/>
+    </w:rPr>
+  </w:style>
+  <w:style w:type="character" w:styleId="ListLabel1740">
+    <w:name w:val="ListLabel 1740"/>
+    <w:qFormat/>
+    <w:rPr>
+      <w:rFonts w:cs="OpenSymbol"/>
+      <w:sz w:val="18"/>
+      <w:szCs w:val="18"/>
+    </w:rPr>
+  </w:style>
+  <w:style w:type="character" w:styleId="ListLabel1741">
+    <w:name w:val="ListLabel 1741"/>
+    <w:qFormat/>
+    <w:rPr>
+      <w:rFonts w:cs="OpenSymbol"/>
+      <w:sz w:val="18"/>
+      <w:szCs w:val="18"/>
+    </w:rPr>
+  </w:style>
+  <w:style w:type="character" w:styleId="ListLabel1742">
+    <w:name w:val="ListLabel 1742"/>
+    <w:qFormat/>
+    <w:rPr>
+      <w:rFonts w:cs="OpenSymbol"/>
+      <w:sz w:val="18"/>
+      <w:szCs w:val="18"/>
+    </w:rPr>
+  </w:style>
+  <w:style w:type="character" w:styleId="ListLabel1743">
+    <w:name w:val="ListLabel 1743"/>
+    <w:qFormat/>
+    <w:rPr>
+      <w:rFonts w:cs="OpenSymbol"/>
+      <w:sz w:val="18"/>
+      <w:szCs w:val="18"/>
+    </w:rPr>
+  </w:style>
+  <w:style w:type="character" w:styleId="ListLabel1744">
+    <w:name w:val="ListLabel 1744"/>
+    <w:qFormat/>
+    <w:rPr>
+      <w:rFonts w:cs="OpenSymbol"/>
+      <w:sz w:val="18"/>
+      <w:szCs w:val="18"/>
+    </w:rPr>
+  </w:style>
+  <w:style w:type="character" w:styleId="ListLabel1745">
+    <w:name w:val="ListLabel 1745"/>
+    <w:qFormat/>
+    <w:rPr>
+      <w:rFonts w:cs="OpenSymbol"/>
+      <w:sz w:val="18"/>
+      <w:szCs w:val="18"/>
+    </w:rPr>
+  </w:style>
+  <w:style w:type="character" w:styleId="ListLabel1746">
+    <w:name w:val="ListLabel 1746"/>
+    <w:qFormat/>
+    <w:rPr>
+      <w:rFonts w:cs="OpenSymbol"/>
+      <w:sz w:val="18"/>
+      <w:szCs w:val="18"/>
+    </w:rPr>
+  </w:style>
+  <w:style w:type="character" w:styleId="ListLabel1747">
+    <w:name w:val="ListLabel 1747"/>
+    <w:qFormat/>
+    <w:rPr>
+      <w:rFonts w:ascii="DejaVu Sans Mono" w:hAnsi="DejaVu Sans Mono" w:cs="OpenSymbol"/>
+      <w:b w:val="false"/>
+      <w:sz w:val="18"/>
+      <w:szCs w:val="18"/>
+    </w:rPr>
+  </w:style>
+  <w:style w:type="character" w:styleId="ListLabel1748">
+    <w:name w:val="ListLabel 1748"/>
+    <w:qFormat/>
+    <w:rPr>
+      <w:rFonts w:cs="OpenSymbol"/>
+      <w:sz w:val="18"/>
+      <w:szCs w:val="18"/>
+    </w:rPr>
+  </w:style>
+  <w:style w:type="character" w:styleId="ListLabel1749">
+    <w:name w:val="ListLabel 1749"/>
+    <w:qFormat/>
+    <w:rPr>
+      <w:rFonts w:cs="OpenSymbol"/>
+      <w:sz w:val="18"/>
+      <w:szCs w:val="18"/>
+    </w:rPr>
+  </w:style>
+  <w:style w:type="character" w:styleId="ListLabel1750">
+    <w:name w:val="ListLabel 1750"/>
+    <w:qFormat/>
+    <w:rPr>
+      <w:rFonts w:cs="OpenSymbol"/>
+      <w:sz w:val="18"/>
+      <w:szCs w:val="18"/>
+    </w:rPr>
+  </w:style>
+  <w:style w:type="character" w:styleId="ListLabel1751">
+    <w:name w:val="ListLabel 1751"/>
+    <w:qFormat/>
+    <w:rPr>
+      <w:rFonts w:cs="OpenSymbol"/>
+      <w:sz w:val="18"/>
+      <w:szCs w:val="18"/>
+    </w:rPr>
+  </w:style>
+  <w:style w:type="character" w:styleId="ListLabel1752">
+    <w:name w:val="ListLabel 1752"/>
+    <w:qFormat/>
+    <w:rPr>
+      <w:rFonts w:cs="OpenSymbol"/>
+      <w:sz w:val="18"/>
+      <w:szCs w:val="18"/>
+    </w:rPr>
+  </w:style>
+  <w:style w:type="character" w:styleId="ListLabel1753">
+    <w:name w:val="ListLabel 1753"/>
+    <w:qFormat/>
+    <w:rPr>
+      <w:rFonts w:cs="OpenSymbol"/>
+      <w:sz w:val="18"/>
+      <w:szCs w:val="18"/>
+    </w:rPr>
+  </w:style>
+  <w:style w:type="character" w:styleId="ListLabel1754">
+    <w:name w:val="ListLabel 1754"/>
+    <w:qFormat/>
+    <w:rPr>
+      <w:rFonts w:cs="OpenSymbol"/>
+      <w:sz w:val="18"/>
+      <w:szCs w:val="18"/>
+    </w:rPr>
+  </w:style>
+  <w:style w:type="character" w:styleId="ListLabel1755">
+    <w:name w:val="ListLabel 1755"/>
+    <w:qFormat/>
+    <w:rPr>
+      <w:rFonts w:cs="OpenSymbol"/>
+      <w:sz w:val="18"/>
+      <w:szCs w:val="18"/>
+    </w:rPr>
+  </w:style>
+  <w:style w:type="character" w:styleId="ListLabel1756">
+    <w:name w:val="ListLabel 1756"/>
+    <w:qFormat/>
+    <w:rPr>
+      <w:rFonts w:ascii="DejaVu Sans Mono" w:hAnsi="DejaVu Sans Mono" w:cs="OpenSymbol"/>
+      <w:b w:val="false"/>
+      <w:sz w:val="18"/>
+      <w:szCs w:val="18"/>
+    </w:rPr>
+  </w:style>
+  <w:style w:type="character" w:styleId="ListLabel1757">
+    <w:name w:val="ListLabel 1757"/>
+    <w:qFormat/>
+    <w:rPr>
+      <w:rFonts w:cs="OpenSymbol"/>
+      <w:sz w:val="18"/>
+      <w:szCs w:val="18"/>
+    </w:rPr>
+  </w:style>
+  <w:style w:type="character" w:styleId="ListLabel1758">
+    <w:name w:val="ListLabel 1758"/>
+    <w:qFormat/>
+    <w:rPr>
+      <w:rFonts w:cs="OpenSymbol"/>
+      <w:sz w:val="18"/>
+      <w:szCs w:val="18"/>
+    </w:rPr>
+  </w:style>
+  <w:style w:type="character" w:styleId="ListLabel1759">
+    <w:name w:val="ListLabel 1759"/>
+    <w:qFormat/>
+    <w:rPr>
+      <w:rFonts w:cs="OpenSymbol"/>
+      <w:sz w:val="18"/>
+      <w:szCs w:val="18"/>
+    </w:rPr>
+  </w:style>
+  <w:style w:type="character" w:styleId="ListLabel1760">
+    <w:name w:val="ListLabel 1760"/>
+    <w:qFormat/>
+    <w:rPr>
+      <w:rFonts w:cs="OpenSymbol"/>
+      <w:sz w:val="18"/>
+      <w:szCs w:val="18"/>
+    </w:rPr>
+  </w:style>
+  <w:style w:type="character" w:styleId="ListLabel1761">
+    <w:name w:val="ListLabel 1761"/>
+    <w:qFormat/>
+    <w:rPr>
+      <w:rFonts w:cs="OpenSymbol"/>
+      <w:sz w:val="18"/>
+      <w:szCs w:val="18"/>
+    </w:rPr>
+  </w:style>
+  <w:style w:type="character" w:styleId="ListLabel1762">
+    <w:name w:val="ListLabel 1762"/>
+    <w:qFormat/>
+    <w:rPr>
+      <w:rFonts w:cs="OpenSymbol"/>
+      <w:sz w:val="18"/>
+      <w:szCs w:val="18"/>
+    </w:rPr>
+  </w:style>
+  <w:style w:type="character" w:styleId="ListLabel1763">
+    <w:name w:val="ListLabel 1763"/>
+    <w:qFormat/>
+    <w:rPr>
+      <w:rFonts w:cs="OpenSymbol"/>
+      <w:sz w:val="18"/>
+      <w:szCs w:val="18"/>
+    </w:rPr>
+  </w:style>
+  <w:style w:type="character" w:styleId="ListLabel1764">
+    <w:name w:val="ListLabel 1764"/>
+    <w:qFormat/>
+    <w:rPr>
+      <w:rFonts w:cs="OpenSymbol"/>
+      <w:sz w:val="18"/>
+      <w:szCs w:val="18"/>
+    </w:rPr>
+  </w:style>
+  <w:style w:type="character" w:styleId="ListLabel1765">
+    <w:name w:val="ListLabel 1765"/>
+    <w:qFormat/>
+    <w:rPr>
+      <w:rFonts w:ascii="DejaVu Sans Mono" w:hAnsi="DejaVu Sans Mono" w:cs="OpenSymbol"/>
+      <w:sz w:val="18"/>
+      <w:szCs w:val="18"/>
+    </w:rPr>
+  </w:style>
+  <w:style w:type="character" w:styleId="ListLabel1766">
+    <w:name w:val="ListLabel 1766"/>
+    <w:qFormat/>
+    <w:rPr>
+      <w:rFonts w:cs="OpenSymbol"/>
+      <w:sz w:val="18"/>
+      <w:szCs w:val="18"/>
+    </w:rPr>
+  </w:style>
+  <w:style w:type="character" w:styleId="ListLabel1767">
+    <w:name w:val="ListLabel 1767"/>
+    <w:qFormat/>
+    <w:rPr>
+      <w:rFonts w:cs="OpenSymbol"/>
+      <w:sz w:val="18"/>
+      <w:szCs w:val="18"/>
+    </w:rPr>
+  </w:style>
+  <w:style w:type="character" w:styleId="ListLabel1768">
+    <w:name w:val="ListLabel 1768"/>
+    <w:qFormat/>
+    <w:rPr>
+      <w:rFonts w:cs="OpenSymbol"/>
+      <w:sz w:val="18"/>
+      <w:szCs w:val="18"/>
+    </w:rPr>
+  </w:style>
+  <w:style w:type="character" w:styleId="ListLabel1769">
+    <w:name w:val="ListLabel 1769"/>
+    <w:qFormat/>
+    <w:rPr>
+      <w:rFonts w:cs="OpenSymbol"/>
+      <w:sz w:val="18"/>
+      <w:szCs w:val="18"/>
+    </w:rPr>
+  </w:style>
+  <w:style w:type="character" w:styleId="ListLabel1770">
+    <w:name w:val="ListLabel 1770"/>
+    <w:qFormat/>
+    <w:rPr>
+      <w:rFonts w:cs="OpenSymbol"/>
+      <w:sz w:val="18"/>
+      <w:szCs w:val="18"/>
+    </w:rPr>
+  </w:style>
+  <w:style w:type="character" w:styleId="ListLabel1771">
+    <w:name w:val="ListLabel 1771"/>
+    <w:qFormat/>
+    <w:rPr>
+      <w:rFonts w:cs="OpenSymbol"/>
+      <w:sz w:val="18"/>
+      <w:szCs w:val="18"/>
+    </w:rPr>
+  </w:style>
+  <w:style w:type="character" w:styleId="ListLabel1772">
+    <w:name w:val="ListLabel 1772"/>
+    <w:qFormat/>
+    <w:rPr>
+      <w:rFonts w:cs="OpenSymbol"/>
+      <w:sz w:val="18"/>
+      <w:szCs w:val="18"/>
+    </w:rPr>
+  </w:style>
+  <w:style w:type="character" w:styleId="ListLabel1773">
+    <w:name w:val="ListLabel 1773"/>
+    <w:qFormat/>
+    <w:rPr>
+      <w:rFonts w:cs="OpenSymbol"/>
+      <w:sz w:val="18"/>
+      <w:szCs w:val="18"/>
+    </w:rPr>
+  </w:style>
+  <w:style w:type="character" w:styleId="ListLabel1774">
+    <w:name w:val="ListLabel 1774"/>
+    <w:qFormat/>
+    <w:rPr>
+      <w:rFonts w:ascii="DejaVu Sans Mono" w:hAnsi="DejaVu Sans Mono" w:cs="OpenSymbol"/>
+      <w:sz w:val="18"/>
+      <w:szCs w:val="18"/>
+    </w:rPr>
+  </w:style>
+  <w:style w:type="character" w:styleId="ListLabel1775">
+    <w:name w:val="ListLabel 1775"/>
+    <w:qFormat/>
+    <w:rPr>
+      <w:rFonts w:cs="OpenSymbol"/>
+      <w:sz w:val="18"/>
+      <w:szCs w:val="18"/>
+    </w:rPr>
+  </w:style>
+  <w:style w:type="character" w:styleId="ListLabel1776">
+    <w:name w:val="ListLabel 1776"/>
+    <w:qFormat/>
+    <w:rPr>
+      <w:rFonts w:cs="OpenSymbol"/>
+      <w:sz w:val="18"/>
+      <w:szCs w:val="18"/>
+    </w:rPr>
+  </w:style>
+  <w:style w:type="character" w:styleId="ListLabel1777">
+    <w:name w:val="ListLabel 1777"/>
+    <w:qFormat/>
+    <w:rPr>
+      <w:rFonts w:cs="OpenSymbol"/>
+      <w:sz w:val="18"/>
+      <w:szCs w:val="18"/>
+    </w:rPr>
+  </w:style>
+  <w:style w:type="character" w:styleId="ListLabel1778">
+    <w:name w:val="ListLabel 1778"/>
+    <w:qFormat/>
+    <w:rPr>
+      <w:rFonts w:cs="OpenSymbol"/>
+      <w:sz w:val="18"/>
+      <w:szCs w:val="18"/>
+    </w:rPr>
+  </w:style>
+  <w:style w:type="character" w:styleId="ListLabel1779">
+    <w:name w:val="ListLabel 1779"/>
+    <w:qFormat/>
+    <w:rPr>
+      <w:rFonts w:cs="OpenSymbol"/>
+      <w:sz w:val="18"/>
+      <w:szCs w:val="18"/>
+    </w:rPr>
+  </w:style>
+  <w:style w:type="character" w:styleId="ListLabel1780">
+    <w:name w:val="ListLabel 1780"/>
+    <w:qFormat/>
+    <w:rPr>
+      <w:rFonts w:cs="OpenSymbol"/>
+      <w:sz w:val="18"/>
+      <w:szCs w:val="18"/>
+    </w:rPr>
+  </w:style>
+  <w:style w:type="character" w:styleId="ListLabel1781">
+    <w:name w:val="ListLabel 1781"/>
+    <w:qFormat/>
+    <w:rPr>
+      <w:rFonts w:cs="OpenSymbol"/>
+      <w:sz w:val="18"/>
+      <w:szCs w:val="18"/>
+    </w:rPr>
+  </w:style>
+  <w:style w:type="character" w:styleId="ListLabel1782">
+    <w:name w:val="ListLabel 1782"/>
+    <w:qFormat/>
+    <w:rPr>
+      <w:rFonts w:cs="OpenSymbol"/>
+      <w:sz w:val="18"/>
+      <w:szCs w:val="18"/>
+    </w:rPr>
+  </w:style>
+  <w:style w:type="character" w:styleId="ListLabel1783">
+    <w:name w:val="ListLabel 1783"/>
+    <w:qFormat/>
+    <w:rPr>
+      <w:rFonts w:cs="OpenSymbol"/>
+      <w:b w:val="false"/>
+      <w:sz w:val="18"/>
+      <w:szCs w:val="18"/>
+    </w:rPr>
+  </w:style>
+  <w:style w:type="character" w:styleId="ListLabel1784">
+    <w:name w:val="ListLabel 1784"/>
+    <w:qFormat/>
+    <w:rPr>
+      <w:rFonts w:cs="OpenSymbol"/>
+      <w:sz w:val="18"/>
+      <w:szCs w:val="18"/>
+    </w:rPr>
+  </w:style>
+  <w:style w:type="character" w:styleId="ListLabel1785">
+    <w:name w:val="ListLabel 1785"/>
+    <w:qFormat/>
+    <w:rPr>
+      <w:rFonts w:cs="OpenSymbol"/>
+      <w:sz w:val="18"/>
+      <w:szCs w:val="18"/>
+    </w:rPr>
+  </w:style>
+  <w:style w:type="character" w:styleId="ListLabel1786">
+    <w:name w:val="ListLabel 1786"/>
+    <w:qFormat/>
+    <w:rPr>
+      <w:rFonts w:cs="OpenSymbol"/>
+      <w:sz w:val="18"/>
+      <w:szCs w:val="18"/>
+    </w:rPr>
+  </w:style>
+  <w:style w:type="character" w:styleId="ListLabel1787">
+    <w:name w:val="ListLabel 1787"/>
+    <w:qFormat/>
+    <w:rPr>
+      <w:rFonts w:cs="OpenSymbol"/>
+      <w:sz w:val="18"/>
+      <w:szCs w:val="18"/>
+    </w:rPr>
+  </w:style>
+  <w:style w:type="character" w:styleId="ListLabel1788">
+    <w:name w:val="ListLabel 1788"/>
+    <w:qFormat/>
+    <w:rPr>
+      <w:rFonts w:cs="OpenSymbol"/>
+      <w:sz w:val="18"/>
+      <w:szCs w:val="18"/>
+    </w:rPr>
+  </w:style>
+  <w:style w:type="character" w:styleId="ListLabel1789">
+    <w:name w:val="ListLabel 1789"/>
+    <w:qFormat/>
+    <w:rPr>
+      <w:rFonts w:cs="OpenSymbol"/>
+      <w:sz w:val="18"/>
+      <w:szCs w:val="18"/>
+    </w:rPr>
+  </w:style>
+  <w:style w:type="character" w:styleId="ListLabel1790">
+    <w:name w:val="ListLabel 1790"/>
+    <w:qFormat/>
+    <w:rPr>
+      <w:rFonts w:cs="OpenSymbol"/>
+      <w:sz w:val="18"/>
+      <w:szCs w:val="18"/>
+    </w:rPr>
+  </w:style>
+  <w:style w:type="character" w:styleId="ListLabel1791">
+    <w:name w:val="ListLabel 1791"/>
+    <w:qFormat/>
+    <w:rPr>
+      <w:rFonts w:cs="OpenSymbol"/>
+      <w:sz w:val="18"/>
+      <w:szCs w:val="18"/>
+    </w:rPr>
+  </w:style>
+  <w:style w:type="character" w:styleId="ListLabel1792">
+    <w:name w:val="ListLabel 1792"/>
+    <w:qFormat/>
+    <w:rPr>
+      <w:rFonts w:cs="OpenSymbol"/>
+      <w:sz w:val="18"/>
+      <w:szCs w:val="18"/>
+    </w:rPr>
+  </w:style>
+  <w:style w:type="character" w:styleId="ListLabel1793">
+    <w:name w:val="ListLabel 1793"/>
+    <w:qFormat/>
+    <w:rPr>
+      <w:rFonts w:cs="OpenSymbol"/>
+      <w:sz w:val="18"/>
+      <w:szCs w:val="18"/>
+    </w:rPr>
+  </w:style>
+  <w:style w:type="character" w:styleId="ListLabel1794">
+    <w:name w:val="ListLabel 1794"/>
+    <w:qFormat/>
+    <w:rPr>
+      <w:rFonts w:cs="OpenSymbol"/>
+      <w:sz w:val="18"/>
+      <w:szCs w:val="18"/>
+    </w:rPr>
+  </w:style>
+  <w:style w:type="character" w:styleId="ListLabel1795">
+    <w:name w:val="ListLabel 1795"/>
+    <w:qFormat/>
+    <w:rPr>
+      <w:rFonts w:cs="OpenSymbol"/>
+      <w:sz w:val="18"/>
+      <w:szCs w:val="18"/>
+    </w:rPr>
+  </w:style>
+  <w:style w:type="character" w:styleId="ListLabel1796">
+    <w:name w:val="ListLabel 1796"/>
+    <w:qFormat/>
+    <w:rPr>
+      <w:rFonts w:cs="OpenSymbol"/>
+      <w:sz w:val="18"/>
+      <w:szCs w:val="18"/>
+    </w:rPr>
+  </w:style>
+  <w:style w:type="character" w:styleId="ListLabel1797">
+    <w:name w:val="ListLabel 1797"/>
+    <w:qFormat/>
+    <w:rPr>
+      <w:rFonts w:cs="OpenSymbol"/>
+      <w:sz w:val="18"/>
+      <w:szCs w:val="18"/>
+    </w:rPr>
+  </w:style>
+  <w:style w:type="character" w:styleId="ListLabel1798">
+    <w:name w:val="ListLabel 1798"/>
+    <w:qFormat/>
+    <w:rPr>
+      <w:rFonts w:cs="OpenSymbol"/>
+      <w:sz w:val="18"/>
+      <w:szCs w:val="18"/>
+    </w:rPr>
+  </w:style>
+  <w:style w:type="character" w:styleId="ListLabel1799">
+    <w:name w:val="ListLabel 1799"/>
+    <w:qFormat/>
+    <w:rPr>
+      <w:rFonts w:cs="OpenSymbol"/>
+      <w:sz w:val="18"/>
+      <w:szCs w:val="18"/>
+    </w:rPr>
+  </w:style>
+  <w:style w:type="character" w:styleId="ListLabel1800">
+    <w:name w:val="ListLabel 1800"/>
+    <w:qFormat/>
+    <w:rPr>
+      <w:rFonts w:cs="OpenSymbol"/>
+      <w:sz w:val="18"/>
+      <w:szCs w:val="18"/>
+    </w:rPr>
+  </w:style>
+  <w:style w:type="character" w:styleId="ListLabel1801">
+    <w:name w:val="ListLabel 1801"/>
+    <w:qFormat/>
+    <w:rPr>
+      <w:rFonts w:cs="OpenSymbol"/>
+      <w:sz w:val="18"/>
+      <w:szCs w:val="18"/>
+    </w:rPr>
+  </w:style>
+  <w:style w:type="character" w:styleId="ListLabel1802">
+    <w:name w:val="ListLabel 1802"/>
+    <w:qFormat/>
+    <w:rPr>
+      <w:rFonts w:cs="OpenSymbol"/>
+      <w:sz w:val="18"/>
+      <w:szCs w:val="18"/>
+    </w:rPr>
+  </w:style>
+  <w:style w:type="character" w:styleId="ListLabel1803">
+    <w:name w:val="ListLabel 1803"/>
+    <w:qFormat/>
+    <w:rPr>
+      <w:rFonts w:cs="OpenSymbol"/>
+      <w:sz w:val="18"/>
+      <w:szCs w:val="18"/>
+    </w:rPr>
+  </w:style>
+  <w:style w:type="character" w:styleId="ListLabel1804">
+    <w:name w:val="ListLabel 1804"/>
+    <w:qFormat/>
+    <w:rPr>
+      <w:rFonts w:cs="OpenSymbol"/>
+      <w:sz w:val="18"/>
+      <w:szCs w:val="18"/>
+    </w:rPr>
+  </w:style>
+  <w:style w:type="character" w:styleId="ListLabel1805">
+    <w:name w:val="ListLabel 1805"/>
+    <w:qFormat/>
+    <w:rPr>
+      <w:rFonts w:cs="OpenSymbol"/>
+      <w:sz w:val="18"/>
+      <w:szCs w:val="18"/>
+    </w:rPr>
+  </w:style>
+  <w:style w:type="character" w:styleId="ListLabel1806">
+    <w:name w:val="ListLabel 1806"/>
+    <w:qFormat/>
+    <w:rPr>
+      <w:rFonts w:cs="OpenSymbol"/>
+      <w:sz w:val="18"/>
+      <w:szCs w:val="18"/>
+    </w:rPr>
+  </w:style>
+  <w:style w:type="character" w:styleId="ListLabel1807">
+    <w:name w:val="ListLabel 1807"/>
+    <w:qFormat/>
+    <w:rPr>
+      <w:rFonts w:cs="OpenSymbol"/>
+      <w:sz w:val="18"/>
+      <w:szCs w:val="18"/>
+    </w:rPr>
+  </w:style>
+  <w:style w:type="character" w:styleId="ListLabel1808">
+    <w:name w:val="ListLabel 1808"/>
+    <w:qFormat/>
+    <w:rPr>
+      <w:rFonts w:cs="OpenSymbol"/>
+      <w:sz w:val="18"/>
+      <w:szCs w:val="18"/>
+    </w:rPr>
+  </w:style>
+  <w:style w:type="character" w:styleId="ListLabel1809">
+    <w:name w:val="ListLabel 1809"/>
+    <w:qFormat/>
+    <w:rPr>
+      <w:rFonts w:cs="OpenSymbol"/>
+      <w:sz w:val="18"/>
+      <w:szCs w:val="18"/>
+    </w:rPr>
+  </w:style>
+  <w:style w:type="character" w:styleId="ListLabel1810">
+    <w:name w:val="ListLabel 1810"/>
+    <w:qFormat/>
+    <w:rPr>
+      <w:rFonts w:cs="OpenSymbol"/>
+      <w:b/>
+      <w:sz w:val="18"/>
+      <w:szCs w:val="18"/>
+    </w:rPr>
+  </w:style>
+  <w:style w:type="character" w:styleId="ListLabel1811">
+    <w:name w:val="ListLabel 1811"/>
+    <w:qFormat/>
+    <w:rPr>
+      <w:rFonts w:cs="OpenSymbol"/>
+      <w:sz w:val="18"/>
+      <w:szCs w:val="18"/>
+    </w:rPr>
+  </w:style>
+  <w:style w:type="character" w:styleId="ListLabel1812">
+    <w:name w:val="ListLabel 1812"/>
+    <w:qFormat/>
+    <w:rPr>
+      <w:rFonts w:cs="OpenSymbol"/>
+      <w:sz w:val="18"/>
+      <w:szCs w:val="18"/>
+    </w:rPr>
+  </w:style>
+  <w:style w:type="character" w:styleId="ListLabel1813">
+    <w:name w:val="ListLabel 1813"/>
+    <w:qFormat/>
+    <w:rPr>
+      <w:rFonts w:cs="OpenSymbol"/>
+      <w:sz w:val="18"/>
+      <w:szCs w:val="18"/>
+    </w:rPr>
+  </w:style>
+  <w:style w:type="character" w:styleId="ListLabel1814">
+    <w:name w:val="ListLabel 1814"/>
+    <w:qFormat/>
+    <w:rPr>
+      <w:rFonts w:cs="OpenSymbol"/>
+      <w:sz w:val="18"/>
+      <w:szCs w:val="18"/>
+    </w:rPr>
+  </w:style>
+  <w:style w:type="character" w:styleId="ListLabel1815">
+    <w:name w:val="ListLabel 1815"/>
+    <w:qFormat/>
+    <w:rPr>
+      <w:rFonts w:cs="OpenSymbol"/>
+      <w:sz w:val="18"/>
+      <w:szCs w:val="18"/>
+    </w:rPr>
+  </w:style>
+  <w:style w:type="character" w:styleId="ListLabel1816">
+    <w:name w:val="ListLabel 1816"/>
+    <w:qFormat/>
+    <w:rPr>
+      <w:rFonts w:cs="OpenSymbol"/>
+      <w:sz w:val="18"/>
+      <w:szCs w:val="18"/>
+    </w:rPr>
+  </w:style>
+  <w:style w:type="character" w:styleId="ListLabel1817">
+    <w:name w:val="ListLabel 1817"/>
+    <w:qFormat/>
+    <w:rPr>
+      <w:rFonts w:cs="OpenSymbol"/>
+      <w:sz w:val="18"/>
+      <w:szCs w:val="18"/>
+    </w:rPr>
+  </w:style>
+  <w:style w:type="character" w:styleId="ListLabel1818">
+    <w:name w:val="ListLabel 1818"/>
+    <w:qFormat/>
+    <w:rPr>
+      <w:rFonts w:cs="OpenSymbol"/>
+      <w:sz w:val="18"/>
+      <w:szCs w:val="18"/>
+    </w:rPr>
+  </w:style>
+  <w:style w:type="character" w:styleId="ListLabel1819">
+    <w:name w:val="ListLabel 1819"/>
+    <w:qFormat/>
+    <w:rPr>
+      <w:rFonts w:cs="OpenSymbol"/>
+      <w:sz w:val="18"/>
+      <w:szCs w:val="18"/>
+    </w:rPr>
+  </w:style>
+  <w:style w:type="character" w:styleId="ListLabel1820">
+    <w:name w:val="ListLabel 1820"/>
+    <w:qFormat/>
+    <w:rPr>
+      <w:rFonts w:cs="OpenSymbol"/>
+      <w:sz w:val="18"/>
+      <w:szCs w:val="18"/>
+    </w:rPr>
+  </w:style>
+  <w:style w:type="character" w:styleId="ListLabel1821">
+    <w:name w:val="ListLabel 1821"/>
+    <w:qFormat/>
+    <w:rPr>
+      <w:rFonts w:cs="OpenSymbol"/>
+      <w:sz w:val="18"/>
+      <w:szCs w:val="18"/>
+    </w:rPr>
+  </w:style>
+  <w:style w:type="character" w:styleId="ListLabel1822">
+    <w:name w:val="ListLabel 1822"/>
+    <w:qFormat/>
+    <w:rPr>
+      <w:rFonts w:cs="OpenSymbol"/>
+      <w:sz w:val="18"/>
+      <w:szCs w:val="18"/>
+    </w:rPr>
+  </w:style>
+  <w:style w:type="character" w:styleId="ListLabel1823">
+    <w:name w:val="ListLabel 1823"/>
+    <w:qFormat/>
+    <w:rPr>
+      <w:rFonts w:cs="OpenSymbol"/>
+      <w:sz w:val="18"/>
+      <w:szCs w:val="18"/>
+    </w:rPr>
+  </w:style>
+  <w:style w:type="character" w:styleId="ListLabel1824">
+    <w:name w:val="ListLabel 1824"/>
+    <w:qFormat/>
+    <w:rPr>
+      <w:rFonts w:cs="OpenSymbol"/>
+      <w:sz w:val="18"/>
+      <w:szCs w:val="18"/>
+    </w:rPr>
+  </w:style>
+  <w:style w:type="character" w:styleId="ListLabel1825">
+    <w:name w:val="ListLabel 1825"/>
+    <w:qFormat/>
+    <w:rPr>
+      <w:rFonts w:cs="OpenSymbol"/>
+      <w:sz w:val="18"/>
+      <w:szCs w:val="18"/>
+    </w:rPr>
+  </w:style>
+  <w:style w:type="character" w:styleId="ListLabel1826">
+    <w:name w:val="ListLabel 1826"/>
+    <w:qFormat/>
+    <w:rPr>
+      <w:rFonts w:cs="OpenSymbol"/>
+      <w:sz w:val="18"/>
+      <w:szCs w:val="18"/>
+    </w:rPr>
+  </w:style>
+  <w:style w:type="character" w:styleId="ListLabel1827">
+    <w:name w:val="ListLabel 1827"/>
+    <w:qFormat/>
+    <w:rPr>
+      <w:rFonts w:cs="OpenSymbol"/>
+      <w:sz w:val="18"/>
+      <w:szCs w:val="18"/>
+    </w:rPr>
+  </w:style>
+  <w:style w:type="character" w:styleId="ListLabel1828">
+    <w:name w:val="ListLabel 1828"/>
+    <w:qFormat/>
+    <w:rPr>
+      <w:rFonts w:cs="OpenSymbol"/>
+      <w:b/>
+      <w:sz w:val="18"/>
+      <w:szCs w:val="18"/>
+    </w:rPr>
+  </w:style>
+  <w:style w:type="character" w:styleId="ListLabel1829">
+    <w:name w:val="ListLabel 1829"/>
+    <w:qFormat/>
+    <w:rPr>
+      <w:rFonts w:cs="OpenSymbol"/>
+      <w:sz w:val="18"/>
+      <w:szCs w:val="18"/>
+    </w:rPr>
+  </w:style>
+  <w:style w:type="character" w:styleId="ListLabel1830">
+    <w:name w:val="ListLabel 1830"/>
+    <w:qFormat/>
+    <w:rPr>
+      <w:rFonts w:cs="OpenSymbol"/>
+      <w:sz w:val="18"/>
+      <w:szCs w:val="18"/>
+    </w:rPr>
+  </w:style>
+  <w:style w:type="character" w:styleId="ListLabel1831">
+    <w:name w:val="ListLabel 1831"/>
+    <w:qFormat/>
+    <w:rPr>
+      <w:rFonts w:cs="OpenSymbol"/>
+      <w:sz w:val="18"/>
+      <w:szCs w:val="18"/>
+    </w:rPr>
+  </w:style>
+  <w:style w:type="character" w:styleId="ListLabel1832">
+    <w:name w:val="ListLabel 1832"/>
+    <w:qFormat/>
+    <w:rPr>
+      <w:rFonts w:cs="OpenSymbol"/>
+      <w:sz w:val="18"/>
+      <w:szCs w:val="18"/>
+    </w:rPr>
+  </w:style>
+  <w:style w:type="character" w:styleId="ListLabel1833">
+    <w:name w:val="ListLabel 1833"/>
+    <w:qFormat/>
+    <w:rPr>
+      <w:rFonts w:cs="OpenSymbol"/>
+      <w:sz w:val="18"/>
+      <w:szCs w:val="18"/>
+    </w:rPr>
+  </w:style>
+  <w:style w:type="character" w:styleId="ListLabel1834">
+    <w:name w:val="ListLabel 1834"/>
+    <w:qFormat/>
+    <w:rPr>
+      <w:rFonts w:cs="OpenSymbol"/>
+      <w:sz w:val="18"/>
+      <w:szCs w:val="18"/>
+    </w:rPr>
+  </w:style>
+  <w:style w:type="character" w:styleId="ListLabel1835">
+    <w:name w:val="ListLabel 1835"/>
+    <w:qFormat/>
+    <w:rPr>
+      <w:rFonts w:cs="OpenSymbol"/>
+      <w:sz w:val="18"/>
+      <w:szCs w:val="18"/>
+    </w:rPr>
+  </w:style>
+  <w:style w:type="character" w:styleId="ListLabel1836">
+    <w:name w:val="ListLabel 1836"/>
+    <w:qFormat/>
+    <w:rPr>
+      <w:rFonts w:cs="OpenSymbol"/>
+      <w:sz w:val="18"/>
+      <w:szCs w:val="18"/>
+    </w:rPr>
+  </w:style>
   <w:style w:type="paragraph" w:styleId="Heading">
     <w:name w:val="Heading"/>
     <w:basedOn w:val="Normal"/>

</xml_diff>